<commit_message>
dijkstra update abstract and code
</commit_message>
<xml_diff>
--- a/常用算法解析/dijkstra算法.docx
+++ b/常用算法解析/dijkstra算法.docx
@@ -27,6 +27,40 @@
           <w:lang w:val="en-US" w:eastAsia="zh-CN" w:bidi="ar"/>
         </w:rPr>
         <w:t>Dijkstra算法</w:t>
+      </w:r>
+    </w:p>
+    <w:p>
+      <w:pPr>
+        <w:keepNext w:val="0"/>
+        <w:keepLines w:val="0"/>
+        <w:widowControl/>
+        <w:suppressLineNumbers w:val="0"/>
+        <w:jc w:val="both"/>
+        <w:rPr>
+          <w:rFonts w:hint="eastAsia" w:ascii="微软雅黑" w:hAnsi="微软雅黑" w:eastAsia="微软雅黑" w:cs="微软雅黑"/>
+          <w:i w:val="0"/>
+          <w:iCs w:val="0"/>
+          <w:color w:val="C00000"/>
+          <w:kern w:val="0"/>
+          <w:sz w:val="24"/>
+          <w:szCs w:val="24"/>
+          <w:u w:val="single"/>
+          <w:lang w:val="en-US" w:eastAsia="zh-CN" w:bidi="ar"/>
+        </w:rPr>
+      </w:pPr>
+      <w:r>
+        <w:rPr>
+          <w:rFonts w:hint="eastAsia" w:ascii="微软雅黑" w:hAnsi="微软雅黑" w:eastAsia="微软雅黑" w:cs="微软雅黑"/>
+          <w:i w:val="0"/>
+          <w:iCs w:val="0"/>
+          <w:color w:val="C00000"/>
+          <w:kern w:val="0"/>
+          <w:sz w:val="24"/>
+          <w:szCs w:val="24"/>
+          <w:u w:val="single"/>
+          <w:lang w:val="en-US" w:eastAsia="zh-CN" w:bidi="ar"/>
+        </w:rPr>
+        <w:t>摘要：算法解决了从图中某一点分别到图中其余各点的所有最短路值。算法按照非递减顺序每次收录一个距离最小的点，然后看他的所有邻接点是否受到影响，如果该邻接点没被收录且受到了影响（有更短的距离值），那么更新它即可。当所有点都被收录时算法结束。</w:t>
       </w:r>
     </w:p>
     <w:p>
@@ -76,19 +110,7 @@
           <w:szCs w:val="24"/>
           <w:lang w:val="en-US" w:eastAsia="zh-CN" w:bidi="ar"/>
         </w:rPr>
-        <w:t>     迪杰斯特拉算法为了解决有权图的单源最短路问题，即从图中任意一点出发，到达图中其余各点的最短距离。这里</w:t>
-      </w:r>
-      <w:bookmarkStart w:id="0" w:name="_GoBack"/>
-      <w:bookmarkEnd w:id="0"/>
-      <w:r>
-        <w:rPr>
-          <w:rFonts w:hint="eastAsia" w:ascii="微软雅黑" w:hAnsi="微软雅黑" w:eastAsia="微软雅黑" w:cs="微软雅黑"/>
-          <w:kern w:val="0"/>
-          <w:sz w:val="24"/>
-          <w:szCs w:val="24"/>
-          <w:lang w:val="en-US" w:eastAsia="zh-CN" w:bidi="ar"/>
-        </w:rPr>
-        <w:t>的最短距离，此距离常指欧氏距离。也可以理解为最小代价。即从某一点出发，到达其余各点的最小代价。</w:t>
+        <w:t>     迪杰斯特拉算法为了解决有权图的单源最短路问题，即从图中任意一点出发，到达图中其余各点的最短距离。这里的最短距离，此距离常指欧氏距离。也可以理解为最小代价。即从某一点出发，到达其余各点的最小代价。</w:t>
       </w:r>
     </w:p>
     <w:p>
@@ -358,7 +380,9 @@
                     </pic:cNvPicPr>
                   </pic:nvPicPr>
                   <pic:blipFill>
-                    <a:blip r:embed="rId4"/>
+                    <a:blip r:embed="rId4">
+                      <a:lum contrast="30000"/>
+                    </a:blip>
                     <a:stretch>
                       <a:fillRect/>
                     </a:stretch>
@@ -451,7 +475,7 @@
           <w:lang w:val="en-US" w:eastAsia="zh-CN"/>
         </w:rPr>
         <w:object>
-          <v:shape id="_x0000_i1026" o:spt="75" type="#_x0000_t75" style="height:10pt;width:12pt;" o:ole="t" filled="f" o:preferrelative="t" stroked="f" coordsize="21600,21600">
+          <v:shape id="_x0000_i1025" o:spt="75" type="#_x0000_t75" style="height:10pt;width:12pt;" o:ole="t" filled="f" o:preferrelative="t" stroked="f" coordsize="21600,21600">
             <v:path/>
             <v:fill on="f" focussize="0,0"/>
             <v:stroke on="f"/>
@@ -460,7 +484,7 @@
             <w10:wrap type="none"/>
             <w10:anchorlock/>
           </v:shape>
-          <o:OLEObject Type="Embed" ProgID="Equation.KSEE3" ShapeID="_x0000_i1026" DrawAspect="Content" ObjectID="_1468075725" r:id="rId5">
+          <o:OLEObject Type="Embed" ProgID="Equation.KSEE3" ShapeID="_x0000_i1025" DrawAspect="Content" ObjectID="_1468075725" r:id="rId5">
             <o:LockedField>false</o:LockedField>
           </o:OLEObject>
         </w:object>
@@ -491,7 +515,9 @@
         </w:tblBorders>
         <w:tblLayout w:type="fixed"/>
         <w:tblCellMar>
+          <w:top w:w="0" w:type="dxa"/>
           <w:left w:w="108" w:type="dxa"/>
+          <w:bottom w:w="0" w:type="dxa"/>
           <w:right w:w="108" w:type="dxa"/>
         </w:tblCellMar>
       </w:tblPr>
@@ -517,7 +543,9 @@
           </w:tblBorders>
           <w:tblLayout w:type="fixed"/>
           <w:tblCellMar>
+            <w:top w:w="0" w:type="dxa"/>
             <w:left w:w="108" w:type="dxa"/>
+            <w:bottom w:w="0" w:type="dxa"/>
             <w:right w:w="108" w:type="dxa"/>
           </w:tblCellMar>
         </w:tblPrEx>
@@ -533,6 +561,7 @@
           <w:p>
             <w:pPr>
               <w:numPr>
+                <w:ilvl w:val="0"/>
                 <w:numId w:val="0"/>
               </w:numPr>
               <w:jc w:val="center"/>
@@ -554,6 +583,7 @@
           <w:p>
             <w:pPr>
               <w:numPr>
+                <w:ilvl w:val="0"/>
                 <w:numId w:val="0"/>
               </w:numPr>
               <w:jc w:val="center"/>
@@ -585,6 +615,7 @@
           <w:p>
             <w:pPr>
               <w:numPr>
+                <w:ilvl w:val="0"/>
                 <w:numId w:val="0"/>
               </w:numPr>
               <w:jc w:val="center"/>
@@ -616,6 +647,7 @@
           <w:p>
             <w:pPr>
               <w:numPr>
+                <w:ilvl w:val="0"/>
                 <w:numId w:val="0"/>
               </w:numPr>
               <w:jc w:val="center"/>
@@ -647,6 +679,7 @@
           <w:p>
             <w:pPr>
               <w:numPr>
+                <w:ilvl w:val="0"/>
                 <w:numId w:val="0"/>
               </w:numPr>
               <w:jc w:val="center"/>
@@ -678,6 +711,7 @@
           <w:p>
             <w:pPr>
               <w:numPr>
+                <w:ilvl w:val="0"/>
                 <w:numId w:val="0"/>
               </w:numPr>
               <w:jc w:val="center"/>
@@ -709,6 +743,7 @@
           <w:p>
             <w:pPr>
               <w:numPr>
+                <w:ilvl w:val="0"/>
                 <w:numId w:val="0"/>
               </w:numPr>
               <w:jc w:val="center"/>
@@ -740,6 +775,7 @@
           <w:p>
             <w:pPr>
               <w:numPr>
+                <w:ilvl w:val="0"/>
                 <w:numId w:val="0"/>
               </w:numPr>
               <w:jc w:val="center"/>
@@ -776,7 +812,9 @@
           </w:tblBorders>
           <w:tblLayout w:type="fixed"/>
           <w:tblCellMar>
+            <w:top w:w="0" w:type="dxa"/>
             <w:left w:w="108" w:type="dxa"/>
+            <w:bottom w:w="0" w:type="dxa"/>
             <w:right w:w="108" w:type="dxa"/>
           </w:tblCellMar>
         </w:tblPrEx>
@@ -792,6 +830,7 @@
           <w:p>
             <w:pPr>
               <w:numPr>
+                <w:ilvl w:val="0"/>
                 <w:numId w:val="0"/>
               </w:numPr>
               <w:jc w:val="center"/>
@@ -823,6 +862,52 @@
           <w:p>
             <w:pPr>
               <w:numPr>
+                <w:ilvl w:val="0"/>
+                <w:numId w:val="0"/>
+              </w:numPr>
+              <w:jc w:val="center"/>
+              <w:rPr>
+                <w:rFonts w:hint="eastAsia" w:ascii="微软雅黑" w:hAnsi="微软雅黑" w:eastAsia="微软雅黑" w:cs="微软雅黑"/>
+                <w:sz w:val="21"/>
+                <w:szCs w:val="21"/>
+                <w:vertAlign w:val="baseline"/>
+                <w:lang w:val="en-US" w:eastAsia="zh-CN"/>
+              </w:rPr>
+            </w:pPr>
+            <w:r>
+              <w:rPr>
+                <w:rFonts w:hint="eastAsia" w:ascii="微软雅黑" w:hAnsi="微软雅黑" w:eastAsia="微软雅黑" w:cs="微软雅黑"/>
+                <w:position w:val="-4"/>
+                <w:sz w:val="21"/>
+                <w:szCs w:val="21"/>
+                <w:lang w:val="en-US" w:eastAsia="zh-CN"/>
+              </w:rPr>
+              <w:object>
+                <v:shape id="_x0000_i1026" o:spt="75" type="#_x0000_t75" style="height:10pt;width:12pt;" o:ole="t" filled="f" o:preferrelative="t" stroked="f" coordsize="21600,21600">
+                  <v:path/>
+                  <v:fill on="f" focussize="0,0"/>
+                  <v:stroke on="f"/>
+                  <v:imagedata r:id="rId6" o:title=""/>
+                  <o:lock v:ext="edit" aspectratio="t"/>
+                  <w10:wrap type="none"/>
+                  <w10:anchorlock/>
+                </v:shape>
+                <o:OLEObject Type="Embed" ProgID="Equation.KSEE3" ShapeID="_x0000_i1026" DrawAspect="Content" ObjectID="_1468075726" r:id="rId7">
+                  <o:LockedField>false</o:LockedField>
+                </o:OLEObject>
+              </w:object>
+            </w:r>
+          </w:p>
+        </w:tc>
+        <w:tc>
+          <w:tcPr>
+            <w:tcW w:w="857" w:type="dxa"/>
+            <w:vAlign w:val="center"/>
+          </w:tcPr>
+          <w:p>
+            <w:pPr>
+              <w:numPr>
+                <w:ilvl w:val="0"/>
                 <w:numId w:val="0"/>
               </w:numPr>
               <w:jc w:val="center"/>
@@ -852,7 +937,7 @@
                   <w10:wrap type="none"/>
                   <w10:anchorlock/>
                 </v:shape>
-                <o:OLEObject Type="Embed" ProgID="Equation.KSEE3" ShapeID="_x0000_i1027" DrawAspect="Content" ObjectID="_1468075726" r:id="rId7">
+                <o:OLEObject Type="Embed" ProgID="Equation.KSEE3" ShapeID="_x0000_i1027" DrawAspect="Content" ObjectID="_1468075727" r:id="rId8">
                   <o:LockedField>false</o:LockedField>
                 </o:OLEObject>
               </w:object>
@@ -867,6 +952,7 @@
           <w:p>
             <w:pPr>
               <w:numPr>
+                <w:ilvl w:val="0"/>
                 <w:numId w:val="0"/>
               </w:numPr>
               <w:jc w:val="center"/>
@@ -896,7 +982,7 @@
                   <w10:wrap type="none"/>
                   <w10:anchorlock/>
                 </v:shape>
-                <o:OLEObject Type="Embed" ProgID="Equation.KSEE3" ShapeID="_x0000_i1028" DrawAspect="Content" ObjectID="_1468075727" r:id="rId8">
+                <o:OLEObject Type="Embed" ProgID="Equation.KSEE3" ShapeID="_x0000_i1028" DrawAspect="Content" ObjectID="_1468075728" r:id="rId9">
                   <o:LockedField>false</o:LockedField>
                 </o:OLEObject>
               </w:object>
@@ -911,6 +997,7 @@
           <w:p>
             <w:pPr>
               <w:numPr>
+                <w:ilvl w:val="0"/>
                 <w:numId w:val="0"/>
               </w:numPr>
               <w:jc w:val="center"/>
@@ -940,7 +1027,7 @@
                   <w10:wrap type="none"/>
                   <w10:anchorlock/>
                 </v:shape>
-                <o:OLEObject Type="Embed" ProgID="Equation.KSEE3" ShapeID="_x0000_i1029" DrawAspect="Content" ObjectID="_1468075728" r:id="rId9">
+                <o:OLEObject Type="Embed" ProgID="Equation.KSEE3" ShapeID="_x0000_i1029" DrawAspect="Content" ObjectID="_1468075729" r:id="rId10">
                   <o:LockedField>false</o:LockedField>
                 </o:OLEObject>
               </w:object>
@@ -949,12 +1036,13 @@
         </w:tc>
         <w:tc>
           <w:tcPr>
-            <w:tcW w:w="857" w:type="dxa"/>
-            <w:vAlign w:val="center"/>
-          </w:tcPr>
-          <w:p>
-            <w:pPr>
-              <w:numPr>
+            <w:tcW w:w="858" w:type="dxa"/>
+            <w:vAlign w:val="center"/>
+          </w:tcPr>
+          <w:p>
+            <w:pPr>
+              <w:numPr>
+                <w:ilvl w:val="0"/>
                 <w:numId w:val="0"/>
               </w:numPr>
               <w:jc w:val="center"/>
@@ -984,7 +1072,7 @@
                   <w10:wrap type="none"/>
                   <w10:anchorlock/>
                 </v:shape>
-                <o:OLEObject Type="Embed" ProgID="Equation.KSEE3" ShapeID="_x0000_i1030" DrawAspect="Content" ObjectID="_1468075729" r:id="rId10">
+                <o:OLEObject Type="Embed" ProgID="Equation.KSEE3" ShapeID="_x0000_i1030" DrawAspect="Content" ObjectID="_1468075730" r:id="rId11">
                   <o:LockedField>false</o:LockedField>
                 </o:OLEObject>
               </w:object>
@@ -993,12 +1081,13 @@
         </w:tc>
         <w:tc>
           <w:tcPr>
-            <w:tcW w:w="858" w:type="dxa"/>
-            <w:vAlign w:val="center"/>
-          </w:tcPr>
-          <w:p>
-            <w:pPr>
-              <w:numPr>
+            <w:tcW w:w="859" w:type="dxa"/>
+            <w:vAlign w:val="center"/>
+          </w:tcPr>
+          <w:p>
+            <w:pPr>
+              <w:numPr>
+                <w:ilvl w:val="0"/>
                 <w:numId w:val="0"/>
               </w:numPr>
               <w:jc w:val="center"/>
@@ -1028,7 +1117,7 @@
                   <w10:wrap type="none"/>
                   <w10:anchorlock/>
                 </v:shape>
-                <o:OLEObject Type="Embed" ProgID="Equation.KSEE3" ShapeID="_x0000_i1031" DrawAspect="Content" ObjectID="_1468075730" r:id="rId11">
+                <o:OLEObject Type="Embed" ProgID="Equation.KSEE3" ShapeID="_x0000_i1031" DrawAspect="Content" ObjectID="_1468075731" r:id="rId12">
                   <o:LockedField>false</o:LockedField>
                 </o:OLEObject>
               </w:object>
@@ -1037,12 +1126,13 @@
         </w:tc>
         <w:tc>
           <w:tcPr>
-            <w:tcW w:w="859" w:type="dxa"/>
-            <w:vAlign w:val="center"/>
-          </w:tcPr>
-          <w:p>
-            <w:pPr>
-              <w:numPr>
+            <w:tcW w:w="857" w:type="dxa"/>
+            <w:vAlign w:val="center"/>
+          </w:tcPr>
+          <w:p>
+            <w:pPr>
+              <w:numPr>
+                <w:ilvl w:val="0"/>
                 <w:numId w:val="0"/>
               </w:numPr>
               <w:jc w:val="center"/>
@@ -1072,51 +1162,7 @@
                   <w10:wrap type="none"/>
                   <w10:anchorlock/>
                 </v:shape>
-                <o:OLEObject Type="Embed" ProgID="Equation.KSEE3" ShapeID="_x0000_i1032" DrawAspect="Content" ObjectID="_1468075731" r:id="rId12">
-                  <o:LockedField>false</o:LockedField>
-                </o:OLEObject>
-              </w:object>
-            </w:r>
-          </w:p>
-        </w:tc>
-        <w:tc>
-          <w:tcPr>
-            <w:tcW w:w="857" w:type="dxa"/>
-            <w:vAlign w:val="center"/>
-          </w:tcPr>
-          <w:p>
-            <w:pPr>
-              <w:numPr>
-                <w:numId w:val="0"/>
-              </w:numPr>
-              <w:jc w:val="center"/>
-              <w:rPr>
-                <w:rFonts w:hint="eastAsia" w:ascii="微软雅黑" w:hAnsi="微软雅黑" w:eastAsia="微软雅黑" w:cs="微软雅黑"/>
-                <w:sz w:val="21"/>
-                <w:szCs w:val="21"/>
-                <w:vertAlign w:val="baseline"/>
-                <w:lang w:val="en-US" w:eastAsia="zh-CN"/>
-              </w:rPr>
-            </w:pPr>
-            <w:r>
-              <w:rPr>
-                <w:rFonts w:hint="eastAsia" w:ascii="微软雅黑" w:hAnsi="微软雅黑" w:eastAsia="微软雅黑" w:cs="微软雅黑"/>
-                <w:position w:val="-4"/>
-                <w:sz w:val="21"/>
-                <w:szCs w:val="21"/>
-                <w:lang w:val="en-US" w:eastAsia="zh-CN"/>
-              </w:rPr>
-              <w:object>
-                <v:shape id="_x0000_i1033" o:spt="75" type="#_x0000_t75" style="height:10pt;width:12pt;" o:ole="t" filled="f" o:preferrelative="t" stroked="f" coordsize="21600,21600">
-                  <v:path/>
-                  <v:fill on="f" focussize="0,0"/>
-                  <v:stroke on="f"/>
-                  <v:imagedata r:id="rId6" o:title=""/>
-                  <o:lock v:ext="edit" aspectratio="t"/>
-                  <w10:wrap type="none"/>
-                  <w10:anchorlock/>
-                </v:shape>
-                <o:OLEObject Type="Embed" ProgID="Equation.KSEE3" ShapeID="_x0000_i1033" DrawAspect="Content" ObjectID="_1468075732" r:id="rId13">
+                <o:OLEObject Type="Embed" ProgID="Equation.KSEE3" ShapeID="_x0000_i1032" DrawAspect="Content" ObjectID="_1468075732" r:id="rId13">
                   <o:LockedField>false</o:LockedField>
                 </o:OLEObject>
               </w:object>
@@ -1136,7 +1182,9 @@
           </w:tblBorders>
           <w:tblLayout w:type="fixed"/>
           <w:tblCellMar>
+            <w:top w:w="0" w:type="dxa"/>
             <w:left w:w="108" w:type="dxa"/>
+            <w:bottom w:w="0" w:type="dxa"/>
             <w:right w:w="108" w:type="dxa"/>
           </w:tblCellMar>
         </w:tblPrEx>
@@ -1152,6 +1200,7 @@
           <w:p>
             <w:pPr>
               <w:numPr>
+                <w:ilvl w:val="0"/>
                 <w:numId w:val="0"/>
               </w:numPr>
               <w:jc w:val="center"/>
@@ -1183,6 +1232,7 @@
           <w:p>
             <w:pPr>
               <w:numPr>
+                <w:ilvl w:val="0"/>
                 <w:numId w:val="0"/>
               </w:numPr>
               <w:jc w:val="center"/>
@@ -1214,6 +1264,7 @@
           <w:p>
             <w:pPr>
               <w:numPr>
+                <w:ilvl w:val="0"/>
                 <w:numId w:val="0"/>
               </w:numPr>
               <w:jc w:val="center"/>
@@ -1245,6 +1296,7 @@
           <w:p>
             <w:pPr>
               <w:numPr>
+                <w:ilvl w:val="0"/>
                 <w:numId w:val="0"/>
               </w:numPr>
               <w:jc w:val="center"/>
@@ -1276,6 +1328,7 @@
           <w:p>
             <w:pPr>
               <w:numPr>
+                <w:ilvl w:val="0"/>
                 <w:numId w:val="0"/>
               </w:numPr>
               <w:jc w:val="center"/>
@@ -1307,6 +1360,7 @@
           <w:p>
             <w:pPr>
               <w:numPr>
+                <w:ilvl w:val="0"/>
                 <w:numId w:val="0"/>
               </w:numPr>
               <w:jc w:val="center"/>
@@ -1338,6 +1392,7 @@
           <w:p>
             <w:pPr>
               <w:numPr>
+                <w:ilvl w:val="0"/>
                 <w:numId w:val="0"/>
               </w:numPr>
               <w:jc w:val="center"/>
@@ -1369,6 +1424,7 @@
           <w:p>
             <w:pPr>
               <w:numPr>
+                <w:ilvl w:val="0"/>
                 <w:numId w:val="0"/>
               </w:numPr>
               <w:jc w:val="center"/>
@@ -1872,7 +1928,7 @@
                 <w:lang w:val="en-US" w:eastAsia="zh-CN"/>
               </w:rPr>
               <w:object>
-                <v:shape id="_x0000_i1049" o:spt="75" type="#_x0000_t75" style="height:10pt;width:12pt;" o:ole="t" filled="f" o:preferrelative="t" stroked="f" coordsize="21600,21600">
+                <v:shape id="_x0000_i1033" o:spt="75" type="#_x0000_t75" style="height:10pt;width:12pt;" o:ole="t" filled="f" o:preferrelative="t" stroked="f" coordsize="21600,21600">
                   <v:path/>
                   <v:fill on="f" focussize="0,0"/>
                   <v:stroke on="f"/>
@@ -1881,7 +1937,7 @@
                   <w10:wrap type="none"/>
                   <w10:anchorlock/>
                 </v:shape>
-                <o:OLEObject Type="Embed" ProgID="Equation.KSEE3" ShapeID="_x0000_i1049" DrawAspect="Content" ObjectID="_1468075733" r:id="rId14">
+                <o:OLEObject Type="Embed" ProgID="Equation.KSEE3" ShapeID="_x0000_i1033" DrawAspect="Content" ObjectID="_1468075733" r:id="rId14">
                   <o:LockedField>false</o:LockedField>
                 </o:OLEObject>
               </w:object>
@@ -1949,7 +2005,7 @@
                 <w:lang w:val="en-US" w:eastAsia="zh-CN"/>
               </w:rPr>
               <w:object>
-                <v:shape id="_x0000_i1050" o:spt="75" type="#_x0000_t75" style="height:10pt;width:12pt;" o:ole="t" filled="f" o:preferrelative="t" stroked="f" coordsize="21600,21600">
+                <v:shape id="_x0000_i1034" o:spt="75" type="#_x0000_t75" style="height:10pt;width:12pt;" o:ole="t" filled="f" o:preferrelative="t" stroked="f" coordsize="21600,21600">
                   <v:path/>
                   <v:fill on="f" focussize="0,0"/>
                   <v:stroke on="f"/>
@@ -1958,7 +2014,7 @@
                   <w10:wrap type="none"/>
                   <w10:anchorlock/>
                 </v:shape>
-                <o:OLEObject Type="Embed" ProgID="Equation.KSEE3" ShapeID="_x0000_i1050" DrawAspect="Content" ObjectID="_1468075734" r:id="rId15">
+                <o:OLEObject Type="Embed" ProgID="Equation.KSEE3" ShapeID="_x0000_i1034" DrawAspect="Content" ObjectID="_1468075734" r:id="rId15">
                   <o:LockedField>false</o:LockedField>
                 </o:OLEObject>
               </w:object>
@@ -1994,7 +2050,7 @@
                 <w:lang w:val="en-US" w:eastAsia="zh-CN"/>
               </w:rPr>
               <w:object>
-                <v:shape id="_x0000_i1051" o:spt="75" type="#_x0000_t75" style="height:10pt;width:12pt;" o:ole="t" filled="f" o:preferrelative="t" stroked="f" coordsize="21600,21600">
+                <v:shape id="_x0000_i1035" o:spt="75" type="#_x0000_t75" style="height:10pt;width:12pt;" o:ole="t" filled="f" o:preferrelative="t" stroked="f" coordsize="21600,21600">
                   <v:path/>
                   <v:fill on="f" focussize="0,0"/>
                   <v:stroke on="f"/>
@@ -2003,7 +2059,7 @@
                   <w10:wrap type="none"/>
                   <w10:anchorlock/>
                 </v:shape>
-                <o:OLEObject Type="Embed" ProgID="Equation.KSEE3" ShapeID="_x0000_i1051" DrawAspect="Content" ObjectID="_1468075735" r:id="rId16">
+                <o:OLEObject Type="Embed" ProgID="Equation.KSEE3" ShapeID="_x0000_i1035" DrawAspect="Content" ObjectID="_1468075735" r:id="rId16">
                   <o:LockedField>false</o:LockedField>
                 </o:OLEObject>
               </w:object>
@@ -2039,7 +2095,7 @@
                 <w:lang w:val="en-US" w:eastAsia="zh-CN"/>
               </w:rPr>
               <w:object>
-                <v:shape id="_x0000_i1052" o:spt="75" type="#_x0000_t75" style="height:10pt;width:12pt;" o:ole="t" filled="f" o:preferrelative="t" stroked="f" coordsize="21600,21600">
+                <v:shape id="_x0000_i1036" o:spt="75" type="#_x0000_t75" style="height:10pt;width:12pt;" o:ole="t" filled="f" o:preferrelative="t" stroked="f" coordsize="21600,21600">
                   <v:path/>
                   <v:fill on="f" focussize="0,0"/>
                   <v:stroke on="f"/>
@@ -2048,7 +2104,7 @@
                   <w10:wrap type="none"/>
                   <w10:anchorlock/>
                 </v:shape>
-                <o:OLEObject Type="Embed" ProgID="Equation.KSEE3" ShapeID="_x0000_i1052" DrawAspect="Content" ObjectID="_1468075736" r:id="rId17">
+                <o:OLEObject Type="Embed" ProgID="Equation.KSEE3" ShapeID="_x0000_i1036" DrawAspect="Content" ObjectID="_1468075736" r:id="rId17">
                   <o:LockedField>false</o:LockedField>
                 </o:OLEObject>
               </w:object>
@@ -7664,6 +7720,4011 @@
     <w:p>
       <w:pPr>
         <w:numPr>
+          <w:ilvl w:val="0"/>
+          <w:numId w:val="2"/>
+        </w:numPr>
+        <w:jc w:val="both"/>
+        <w:rPr>
+          <w:rFonts w:hint="eastAsia" w:ascii="微软雅黑" w:hAnsi="微软雅黑" w:eastAsia="微软雅黑" w:cs="微软雅黑"/>
+          <w:sz w:val="21"/>
+          <w:szCs w:val="21"/>
+          <w:lang w:val="en-US" w:eastAsia="zh-CN"/>
+        </w:rPr>
+      </w:pPr>
+      <w:r>
+        <w:rPr>
+          <w:rFonts w:hint="eastAsia" w:ascii="微软雅黑" w:hAnsi="微软雅黑" w:eastAsia="微软雅黑" w:cs="微软雅黑"/>
+          <w:sz w:val="21"/>
+          <w:szCs w:val="21"/>
+          <w:lang w:val="en-US" w:eastAsia="zh-CN"/>
+        </w:rPr>
+        <w:t>代码（C语言</w:t>
+      </w:r>
+      <w:bookmarkStart w:id="0" w:name="_GoBack"/>
+      <w:bookmarkEnd w:id="0"/>
+      <w:r>
+        <w:rPr>
+          <w:rFonts w:hint="eastAsia" w:ascii="微软雅黑" w:hAnsi="微软雅黑" w:eastAsia="微软雅黑" w:cs="微软雅黑"/>
+          <w:sz w:val="21"/>
+          <w:szCs w:val="21"/>
+          <w:lang w:val="en-US" w:eastAsia="zh-CN"/>
+        </w:rPr>
+        <w:t>）</w:t>
+      </w:r>
+    </w:p>
+    <w:tbl>
+      <w:tblPr>
+        <w:tblStyle w:val="4"/>
+        <w:tblW w:w="8522" w:type="dxa"/>
+        <w:tblInd w:w="0" w:type="dxa"/>
+        <w:tblBorders>
+          <w:top w:val="single" w:color="auto" w:sz="4" w:space="0"/>
+          <w:left w:val="single" w:color="auto" w:sz="4" w:space="0"/>
+          <w:bottom w:val="single" w:color="auto" w:sz="4" w:space="0"/>
+          <w:right w:val="single" w:color="auto" w:sz="4" w:space="0"/>
+          <w:insideH w:val="single" w:color="auto" w:sz="4" w:space="0"/>
+          <w:insideV w:val="single" w:color="auto" w:sz="4" w:space="0"/>
+        </w:tblBorders>
+        <w:tblLayout w:type="fixed"/>
+        <w:tblCellMar>
+          <w:left w:w="108" w:type="dxa"/>
+          <w:right w:w="108" w:type="dxa"/>
+        </w:tblCellMar>
+      </w:tblPr>
+      <w:tblGrid>
+        <w:gridCol w:w="8522"/>
+      </w:tblGrid>
+      <w:tr>
+        <w:tblPrEx>
+          <w:tblBorders>
+            <w:top w:val="single" w:color="auto" w:sz="4" w:space="0"/>
+            <w:left w:val="single" w:color="auto" w:sz="4" w:space="0"/>
+            <w:bottom w:val="single" w:color="auto" w:sz="4" w:space="0"/>
+            <w:right w:val="single" w:color="auto" w:sz="4" w:space="0"/>
+            <w:insideH w:val="single" w:color="auto" w:sz="4" w:space="0"/>
+            <w:insideV w:val="single" w:color="auto" w:sz="4" w:space="0"/>
+          </w:tblBorders>
+          <w:tblLayout w:type="fixed"/>
+          <w:tblCellMar>
+            <w:left w:w="108" w:type="dxa"/>
+            <w:right w:w="108" w:type="dxa"/>
+          </w:tblCellMar>
+        </w:tblPrEx>
+        <w:tc>
+          <w:tcPr>
+            <w:tcW w:w="8522" w:type="dxa"/>
+          </w:tcPr>
+          <w:p>
+            <w:pPr>
+              <w:keepNext w:val="0"/>
+              <w:keepLines w:val="0"/>
+              <w:widowControl/>
+              <w:numPr>
+                <w:ilvl w:val="0"/>
+                <w:numId w:val="3"/>
+              </w:numPr>
+              <w:suppressLineNumbers w:val="0"/>
+              <w:pBdr>
+                <w:top w:val="none" w:color="auto" w:sz="0" w:space="0"/>
+                <w:left w:val="single" w:color="E1E1E8" w:sz="6" w:space="7"/>
+                <w:bottom w:val="none" w:color="auto" w:sz="0" w:space="0"/>
+                <w:right w:val="none" w:color="auto" w:sz="0" w:space="0"/>
+              </w:pBdr>
+              <w:spacing w:before="0" w:beforeAutospacing="0" w:after="0" w:afterAutospacing="0" w:line="231" w:lineRule="atLeast"/>
+              <w:ind w:left="676" w:right="0" w:hanging="360"/>
+              <w:jc w:val="left"/>
+              <w:rPr>
+                <w:rFonts w:hint="default" w:ascii="Times New Roman" w:hAnsi="Times New Roman" w:cs="Times New Roman"/>
+              </w:rPr>
+            </w:pPr>
+            <w:r>
+              <w:rPr>
+                <w:rFonts w:hint="default" w:ascii="Times New Roman" w:hAnsi="Times New Roman" w:eastAsia="Monaco" w:cs="Times New Roman"/>
+                <w:i w:val="0"/>
+                <w:caps w:val="0"/>
+                <w:color w:val="008200"/>
+                <w:spacing w:val="0"/>
+                <w:sz w:val="19"/>
+                <w:szCs w:val="19"/>
+                <w:bdr w:val="none" w:color="auto" w:sz="0" w:space="0"/>
+                <w:shd w:val="clear" w:fill="F7F7F9"/>
+              </w:rPr>
+              <w:t>/* 邻接矩阵存储 - 有权图的单源最短路算法 */</w:t>
+            </w:r>
+          </w:p>
+          <w:p>
+            <w:pPr>
+              <w:keepNext w:val="0"/>
+              <w:keepLines w:val="0"/>
+              <w:widowControl/>
+              <w:numPr>
+                <w:ilvl w:val="0"/>
+                <w:numId w:val="3"/>
+              </w:numPr>
+              <w:suppressLineNumbers w:val="0"/>
+              <w:pBdr>
+                <w:top w:val="none" w:color="auto" w:sz="0" w:space="0"/>
+                <w:left w:val="single" w:color="E1E1E8" w:sz="6" w:space="7"/>
+                <w:bottom w:val="none" w:color="auto" w:sz="0" w:space="0"/>
+                <w:right w:val="none" w:color="auto" w:sz="0" w:space="0"/>
+              </w:pBdr>
+              <w:spacing w:before="0" w:beforeAutospacing="0" w:after="0" w:afterAutospacing="0" w:line="231" w:lineRule="atLeast"/>
+              <w:ind w:left="676" w:right="0" w:hanging="360"/>
+              <w:jc w:val="left"/>
+              <w:rPr>
+                <w:rFonts w:hint="default" w:ascii="Times New Roman" w:hAnsi="Times New Roman" w:cs="Times New Roman"/>
+              </w:rPr>
+            </w:pPr>
+            <w:r>
+              <w:rPr>
+                <w:rFonts w:hint="default" w:ascii="Times New Roman" w:hAnsi="Times New Roman" w:eastAsia="Monaco" w:cs="Times New Roman"/>
+                <w:i w:val="0"/>
+                <w:caps w:val="0"/>
+                <w:color w:val="AFAFAF"/>
+                <w:spacing w:val="0"/>
+                <w:sz w:val="19"/>
+                <w:szCs w:val="19"/>
+                <w:bdr w:val="single" w:color="E1E1E8" w:sz="6" w:space="0"/>
+                <w:shd w:val="clear" w:fill="F7F7F9"/>
+              </w:rPr>
+              <w:t> </w:t>
+            </w:r>
+          </w:p>
+          <w:p>
+            <w:pPr>
+              <w:keepNext w:val="0"/>
+              <w:keepLines w:val="0"/>
+              <w:widowControl/>
+              <w:numPr>
+                <w:ilvl w:val="0"/>
+                <w:numId w:val="3"/>
+              </w:numPr>
+              <w:suppressLineNumbers w:val="0"/>
+              <w:pBdr>
+                <w:top w:val="none" w:color="auto" w:sz="0" w:space="0"/>
+                <w:left w:val="single" w:color="E1E1E8" w:sz="6" w:space="7"/>
+                <w:bottom w:val="none" w:color="auto" w:sz="0" w:space="0"/>
+                <w:right w:val="none" w:color="auto" w:sz="0" w:space="0"/>
+              </w:pBdr>
+              <w:spacing w:before="0" w:beforeAutospacing="0" w:after="0" w:afterAutospacing="0" w:line="231" w:lineRule="atLeast"/>
+              <w:ind w:left="676" w:right="0" w:hanging="360"/>
+              <w:jc w:val="left"/>
+              <w:rPr>
+                <w:rFonts w:hint="default" w:ascii="Times New Roman" w:hAnsi="Times New Roman" w:cs="Times New Roman"/>
+              </w:rPr>
+            </w:pPr>
+            <w:r>
+              <w:rPr>
+                <w:rFonts w:hint="default" w:ascii="Times New Roman" w:hAnsi="Times New Roman" w:eastAsia="Monaco" w:cs="Times New Roman"/>
+                <w:i w:val="0"/>
+                <w:caps w:val="0"/>
+                <w:color w:val="000000"/>
+                <w:spacing w:val="0"/>
+                <w:sz w:val="19"/>
+                <w:szCs w:val="19"/>
+                <w:bdr w:val="none" w:color="auto" w:sz="0" w:space="0"/>
+                <w:shd w:val="clear" w:fill="F7F7F9"/>
+              </w:rPr>
+              <w:t>Vertex FindMinDist( MGraph Graph, </w:t>
+            </w:r>
+            <w:r>
+              <w:rPr>
+                <w:rFonts w:hint="default" w:ascii="Times New Roman" w:hAnsi="Times New Roman" w:eastAsia="Monaco" w:cs="Times New Roman"/>
+                <w:b/>
+                <w:i w:val="0"/>
+                <w:caps w:val="0"/>
+                <w:color w:val="808080"/>
+                <w:spacing w:val="0"/>
+                <w:sz w:val="19"/>
+                <w:szCs w:val="19"/>
+                <w:bdr w:val="none" w:color="auto" w:sz="0" w:space="0"/>
+                <w:shd w:val="clear" w:fill="F7F7F9"/>
+              </w:rPr>
+              <w:t>int</w:t>
+            </w:r>
+            <w:r>
+              <w:rPr>
+                <w:rFonts w:hint="default" w:ascii="Times New Roman" w:hAnsi="Times New Roman" w:eastAsia="Monaco" w:cs="Times New Roman"/>
+                <w:i w:val="0"/>
+                <w:caps w:val="0"/>
+                <w:color w:val="AFAFAF"/>
+                <w:spacing w:val="0"/>
+                <w:sz w:val="19"/>
+                <w:szCs w:val="19"/>
+                <w:bdr w:val="single" w:color="E1E1E8" w:sz="6" w:space="0"/>
+                <w:shd w:val="clear" w:fill="F7F7F9"/>
+              </w:rPr>
+              <w:t> </w:t>
+            </w:r>
+            <w:r>
+              <w:rPr>
+                <w:rFonts w:hint="default" w:ascii="Times New Roman" w:hAnsi="Times New Roman" w:eastAsia="Monaco" w:cs="Times New Roman"/>
+                <w:i w:val="0"/>
+                <w:caps w:val="0"/>
+                <w:color w:val="000000"/>
+                <w:spacing w:val="0"/>
+                <w:sz w:val="19"/>
+                <w:szCs w:val="19"/>
+                <w:bdr w:val="none" w:color="auto" w:sz="0" w:space="0"/>
+                <w:shd w:val="clear" w:fill="F7F7F9"/>
+              </w:rPr>
+              <w:t>dist[], </w:t>
+            </w:r>
+            <w:r>
+              <w:rPr>
+                <w:rFonts w:hint="default" w:ascii="Times New Roman" w:hAnsi="Times New Roman" w:eastAsia="Monaco" w:cs="Times New Roman"/>
+                <w:b/>
+                <w:i w:val="0"/>
+                <w:caps w:val="0"/>
+                <w:color w:val="808080"/>
+                <w:spacing w:val="0"/>
+                <w:sz w:val="19"/>
+                <w:szCs w:val="19"/>
+                <w:bdr w:val="none" w:color="auto" w:sz="0" w:space="0"/>
+                <w:shd w:val="clear" w:fill="F7F7F9"/>
+              </w:rPr>
+              <w:t>int</w:t>
+            </w:r>
+            <w:r>
+              <w:rPr>
+                <w:rFonts w:hint="default" w:ascii="Times New Roman" w:hAnsi="Times New Roman" w:eastAsia="Monaco" w:cs="Times New Roman"/>
+                <w:i w:val="0"/>
+                <w:caps w:val="0"/>
+                <w:color w:val="AFAFAF"/>
+                <w:spacing w:val="0"/>
+                <w:sz w:val="19"/>
+                <w:szCs w:val="19"/>
+                <w:bdr w:val="single" w:color="E1E1E8" w:sz="6" w:space="0"/>
+                <w:shd w:val="clear" w:fill="F7F7F9"/>
+              </w:rPr>
+              <w:t> </w:t>
+            </w:r>
+            <w:r>
+              <w:rPr>
+                <w:rFonts w:hint="default" w:ascii="Times New Roman" w:hAnsi="Times New Roman" w:eastAsia="Monaco" w:cs="Times New Roman"/>
+                <w:i w:val="0"/>
+                <w:caps w:val="0"/>
+                <w:color w:val="000000"/>
+                <w:spacing w:val="0"/>
+                <w:sz w:val="19"/>
+                <w:szCs w:val="19"/>
+                <w:bdr w:val="none" w:color="auto" w:sz="0" w:space="0"/>
+                <w:shd w:val="clear" w:fill="F7F7F9"/>
+              </w:rPr>
+              <w:t>collected[] )</w:t>
+            </w:r>
+          </w:p>
+          <w:p>
+            <w:pPr>
+              <w:keepNext w:val="0"/>
+              <w:keepLines w:val="0"/>
+              <w:widowControl/>
+              <w:numPr>
+                <w:ilvl w:val="0"/>
+                <w:numId w:val="3"/>
+              </w:numPr>
+              <w:suppressLineNumbers w:val="0"/>
+              <w:pBdr>
+                <w:top w:val="none" w:color="auto" w:sz="0" w:space="0"/>
+                <w:left w:val="single" w:color="E1E1E8" w:sz="6" w:space="7"/>
+                <w:bottom w:val="none" w:color="auto" w:sz="0" w:space="0"/>
+                <w:right w:val="none" w:color="auto" w:sz="0" w:space="0"/>
+              </w:pBdr>
+              <w:spacing w:before="0" w:beforeAutospacing="0" w:after="0" w:afterAutospacing="0" w:line="231" w:lineRule="atLeast"/>
+              <w:ind w:left="676" w:right="0" w:hanging="360"/>
+              <w:jc w:val="left"/>
+              <w:rPr>
+                <w:rFonts w:hint="default" w:ascii="Times New Roman" w:hAnsi="Times New Roman" w:cs="Times New Roman"/>
+              </w:rPr>
+            </w:pPr>
+            <w:r>
+              <w:rPr>
+                <w:rFonts w:hint="default" w:ascii="Times New Roman" w:hAnsi="Times New Roman" w:eastAsia="Monaco" w:cs="Times New Roman"/>
+                <w:i w:val="0"/>
+                <w:caps w:val="0"/>
+                <w:color w:val="000000"/>
+                <w:spacing w:val="0"/>
+                <w:sz w:val="19"/>
+                <w:szCs w:val="19"/>
+                <w:bdr w:val="none" w:color="auto" w:sz="0" w:space="0"/>
+                <w:shd w:val="clear" w:fill="F7F7F9"/>
+              </w:rPr>
+              <w:t>{ </w:t>
+            </w:r>
+            <w:r>
+              <w:rPr>
+                <w:rFonts w:hint="default" w:ascii="Times New Roman" w:hAnsi="Times New Roman" w:eastAsia="Monaco" w:cs="Times New Roman"/>
+                <w:i w:val="0"/>
+                <w:caps w:val="0"/>
+                <w:color w:val="008200"/>
+                <w:spacing w:val="0"/>
+                <w:sz w:val="19"/>
+                <w:szCs w:val="19"/>
+                <w:bdr w:val="none" w:color="auto" w:sz="0" w:space="0"/>
+                <w:shd w:val="clear" w:fill="F7F7F9"/>
+              </w:rPr>
+              <w:t>/* 返回未被收录顶点中dist最小者 */</w:t>
+            </w:r>
+          </w:p>
+          <w:p>
+            <w:pPr>
+              <w:keepNext w:val="0"/>
+              <w:keepLines w:val="0"/>
+              <w:widowControl/>
+              <w:numPr>
+                <w:ilvl w:val="0"/>
+                <w:numId w:val="3"/>
+              </w:numPr>
+              <w:suppressLineNumbers w:val="0"/>
+              <w:pBdr>
+                <w:top w:val="none" w:color="auto" w:sz="0" w:space="0"/>
+                <w:left w:val="single" w:color="E1E1E8" w:sz="6" w:space="7"/>
+                <w:bottom w:val="none" w:color="auto" w:sz="0" w:space="0"/>
+                <w:right w:val="none" w:color="auto" w:sz="0" w:space="0"/>
+              </w:pBdr>
+              <w:spacing w:before="0" w:beforeAutospacing="0" w:after="0" w:afterAutospacing="0" w:line="231" w:lineRule="atLeast"/>
+              <w:ind w:left="676" w:right="0" w:hanging="360"/>
+              <w:jc w:val="left"/>
+              <w:rPr>
+                <w:rFonts w:hint="default" w:ascii="Times New Roman" w:hAnsi="Times New Roman" w:cs="Times New Roman"/>
+              </w:rPr>
+            </w:pPr>
+            <w:r>
+              <w:rPr>
+                <w:rFonts w:hint="default" w:ascii="Times New Roman" w:hAnsi="Times New Roman" w:eastAsia="Monaco" w:cs="Times New Roman"/>
+                <w:i w:val="0"/>
+                <w:caps w:val="0"/>
+                <w:color w:val="AFAFAF"/>
+                <w:spacing w:val="0"/>
+                <w:sz w:val="19"/>
+                <w:szCs w:val="19"/>
+                <w:bdr w:val="none" w:color="auto" w:sz="0" w:space="0"/>
+                <w:shd w:val="clear" w:fill="F7F7F9"/>
+              </w:rPr>
+              <w:t>    </w:t>
+            </w:r>
+            <w:r>
+              <w:rPr>
+                <w:rFonts w:hint="default" w:ascii="Times New Roman" w:hAnsi="Times New Roman" w:eastAsia="Monaco" w:cs="Times New Roman"/>
+                <w:i w:val="0"/>
+                <w:caps w:val="0"/>
+                <w:color w:val="000000"/>
+                <w:spacing w:val="0"/>
+                <w:sz w:val="19"/>
+                <w:szCs w:val="19"/>
+                <w:bdr w:val="none" w:color="auto" w:sz="0" w:space="0"/>
+                <w:shd w:val="clear" w:fill="F7F7F9"/>
+              </w:rPr>
+              <w:t>Vertex MinV, V;</w:t>
+            </w:r>
+          </w:p>
+          <w:p>
+            <w:pPr>
+              <w:keepNext w:val="0"/>
+              <w:keepLines w:val="0"/>
+              <w:widowControl/>
+              <w:numPr>
+                <w:ilvl w:val="0"/>
+                <w:numId w:val="3"/>
+              </w:numPr>
+              <w:suppressLineNumbers w:val="0"/>
+              <w:pBdr>
+                <w:top w:val="none" w:color="auto" w:sz="0" w:space="0"/>
+                <w:left w:val="single" w:color="E1E1E8" w:sz="6" w:space="7"/>
+                <w:bottom w:val="none" w:color="auto" w:sz="0" w:space="0"/>
+                <w:right w:val="none" w:color="auto" w:sz="0" w:space="0"/>
+              </w:pBdr>
+              <w:spacing w:before="0" w:beforeAutospacing="0" w:after="0" w:afterAutospacing="0" w:line="231" w:lineRule="atLeast"/>
+              <w:ind w:left="676" w:right="0" w:hanging="360"/>
+              <w:jc w:val="left"/>
+              <w:rPr>
+                <w:rFonts w:hint="default" w:ascii="Times New Roman" w:hAnsi="Times New Roman" w:cs="Times New Roman"/>
+              </w:rPr>
+            </w:pPr>
+            <w:r>
+              <w:rPr>
+                <w:rFonts w:hint="default" w:ascii="Times New Roman" w:hAnsi="Times New Roman" w:eastAsia="Monaco" w:cs="Times New Roman"/>
+                <w:i w:val="0"/>
+                <w:caps w:val="0"/>
+                <w:color w:val="AFAFAF"/>
+                <w:spacing w:val="0"/>
+                <w:sz w:val="19"/>
+                <w:szCs w:val="19"/>
+                <w:bdr w:val="none" w:color="auto" w:sz="0" w:space="0"/>
+                <w:shd w:val="clear" w:fill="F7F7F9"/>
+              </w:rPr>
+              <w:t>    </w:t>
+            </w:r>
+            <w:r>
+              <w:rPr>
+                <w:rFonts w:hint="default" w:ascii="Times New Roman" w:hAnsi="Times New Roman" w:eastAsia="Monaco" w:cs="Times New Roman"/>
+                <w:b/>
+                <w:i w:val="0"/>
+                <w:caps w:val="0"/>
+                <w:color w:val="808080"/>
+                <w:spacing w:val="0"/>
+                <w:sz w:val="19"/>
+                <w:szCs w:val="19"/>
+                <w:bdr w:val="none" w:color="auto" w:sz="0" w:space="0"/>
+                <w:shd w:val="clear" w:fill="F7F7F9"/>
+              </w:rPr>
+              <w:t>int</w:t>
+            </w:r>
+            <w:r>
+              <w:rPr>
+                <w:rFonts w:hint="default" w:ascii="Times New Roman" w:hAnsi="Times New Roman" w:eastAsia="Monaco" w:cs="Times New Roman"/>
+                <w:i w:val="0"/>
+                <w:caps w:val="0"/>
+                <w:color w:val="AFAFAF"/>
+                <w:spacing w:val="0"/>
+                <w:sz w:val="19"/>
+                <w:szCs w:val="19"/>
+                <w:bdr w:val="single" w:color="E1E1E8" w:sz="6" w:space="0"/>
+                <w:shd w:val="clear" w:fill="F7F7F9"/>
+              </w:rPr>
+              <w:t> </w:t>
+            </w:r>
+            <w:r>
+              <w:rPr>
+                <w:rFonts w:hint="default" w:ascii="Times New Roman" w:hAnsi="Times New Roman" w:eastAsia="Monaco" w:cs="Times New Roman"/>
+                <w:i w:val="0"/>
+                <w:caps w:val="0"/>
+                <w:color w:val="000000"/>
+                <w:spacing w:val="0"/>
+                <w:sz w:val="19"/>
+                <w:szCs w:val="19"/>
+                <w:bdr w:val="none" w:color="auto" w:sz="0" w:space="0"/>
+                <w:shd w:val="clear" w:fill="F7F7F9"/>
+              </w:rPr>
+              <w:t>MinDist = INFINITY;</w:t>
+            </w:r>
+          </w:p>
+          <w:p>
+            <w:pPr>
+              <w:keepNext w:val="0"/>
+              <w:keepLines w:val="0"/>
+              <w:widowControl/>
+              <w:numPr>
+                <w:ilvl w:val="0"/>
+                <w:numId w:val="3"/>
+              </w:numPr>
+              <w:suppressLineNumbers w:val="0"/>
+              <w:pBdr>
+                <w:top w:val="none" w:color="auto" w:sz="0" w:space="0"/>
+                <w:left w:val="single" w:color="E1E1E8" w:sz="6" w:space="7"/>
+                <w:bottom w:val="none" w:color="auto" w:sz="0" w:space="0"/>
+                <w:right w:val="none" w:color="auto" w:sz="0" w:space="0"/>
+              </w:pBdr>
+              <w:spacing w:before="0" w:beforeAutospacing="0" w:after="0" w:afterAutospacing="0" w:line="231" w:lineRule="atLeast"/>
+              <w:ind w:left="676" w:right="0" w:hanging="360"/>
+              <w:jc w:val="left"/>
+              <w:rPr>
+                <w:rFonts w:hint="default" w:ascii="Times New Roman" w:hAnsi="Times New Roman" w:cs="Times New Roman"/>
+              </w:rPr>
+            </w:pPr>
+            <w:r>
+              <w:rPr>
+                <w:rFonts w:hint="default" w:ascii="Times New Roman" w:hAnsi="Times New Roman" w:eastAsia="Monaco" w:cs="Times New Roman"/>
+                <w:i w:val="0"/>
+                <w:caps w:val="0"/>
+                <w:color w:val="AFAFAF"/>
+                <w:spacing w:val="0"/>
+                <w:sz w:val="19"/>
+                <w:szCs w:val="19"/>
+                <w:bdr w:val="single" w:color="E1E1E8" w:sz="6" w:space="0"/>
+                <w:shd w:val="clear" w:fill="F7F7F9"/>
+              </w:rPr>
+              <w:t> </w:t>
+            </w:r>
+          </w:p>
+          <w:p>
+            <w:pPr>
+              <w:keepNext w:val="0"/>
+              <w:keepLines w:val="0"/>
+              <w:widowControl/>
+              <w:numPr>
+                <w:ilvl w:val="0"/>
+                <w:numId w:val="3"/>
+              </w:numPr>
+              <w:suppressLineNumbers w:val="0"/>
+              <w:pBdr>
+                <w:top w:val="none" w:color="auto" w:sz="0" w:space="0"/>
+                <w:left w:val="single" w:color="E1E1E8" w:sz="6" w:space="7"/>
+                <w:bottom w:val="none" w:color="auto" w:sz="0" w:space="0"/>
+                <w:right w:val="none" w:color="auto" w:sz="0" w:space="0"/>
+              </w:pBdr>
+              <w:spacing w:before="0" w:beforeAutospacing="0" w:after="0" w:afterAutospacing="0" w:line="231" w:lineRule="atLeast"/>
+              <w:ind w:left="676" w:right="0" w:hanging="360"/>
+              <w:jc w:val="left"/>
+              <w:rPr>
+                <w:rFonts w:hint="default" w:ascii="Times New Roman" w:hAnsi="Times New Roman" w:cs="Times New Roman"/>
+              </w:rPr>
+            </w:pPr>
+            <w:r>
+              <w:rPr>
+                <w:rFonts w:hint="default" w:ascii="Times New Roman" w:hAnsi="Times New Roman" w:eastAsia="Monaco" w:cs="Times New Roman"/>
+                <w:i w:val="0"/>
+                <w:caps w:val="0"/>
+                <w:color w:val="AFAFAF"/>
+                <w:spacing w:val="0"/>
+                <w:sz w:val="19"/>
+                <w:szCs w:val="19"/>
+                <w:bdr w:val="none" w:color="auto" w:sz="0" w:space="0"/>
+                <w:shd w:val="clear" w:fill="F7F7F9"/>
+              </w:rPr>
+              <w:t>    </w:t>
+            </w:r>
+            <w:r>
+              <w:rPr>
+                <w:rFonts w:hint="default" w:ascii="Times New Roman" w:hAnsi="Times New Roman" w:eastAsia="Monaco" w:cs="Times New Roman"/>
+                <w:b/>
+                <w:i w:val="0"/>
+                <w:caps w:val="0"/>
+                <w:color w:val="FF7800"/>
+                <w:spacing w:val="0"/>
+                <w:sz w:val="19"/>
+                <w:szCs w:val="19"/>
+                <w:bdr w:val="none" w:color="auto" w:sz="0" w:space="0"/>
+                <w:shd w:val="clear" w:fill="F7F7F9"/>
+              </w:rPr>
+              <w:t>for</w:t>
+            </w:r>
+            <w:r>
+              <w:rPr>
+                <w:rFonts w:hint="default" w:ascii="Times New Roman" w:hAnsi="Times New Roman" w:eastAsia="Monaco" w:cs="Times New Roman"/>
+                <w:i w:val="0"/>
+                <w:caps w:val="0"/>
+                <w:color w:val="AFAFAF"/>
+                <w:spacing w:val="0"/>
+                <w:sz w:val="19"/>
+                <w:szCs w:val="19"/>
+                <w:bdr w:val="single" w:color="E1E1E8" w:sz="6" w:space="0"/>
+                <w:shd w:val="clear" w:fill="F7F7F9"/>
+              </w:rPr>
+              <w:t> </w:t>
+            </w:r>
+            <w:r>
+              <w:rPr>
+                <w:rFonts w:hint="default" w:ascii="Times New Roman" w:hAnsi="Times New Roman" w:eastAsia="Monaco" w:cs="Times New Roman"/>
+                <w:i w:val="0"/>
+                <w:caps w:val="0"/>
+                <w:color w:val="000000"/>
+                <w:spacing w:val="0"/>
+                <w:sz w:val="19"/>
+                <w:szCs w:val="19"/>
+                <w:bdr w:val="none" w:color="auto" w:sz="0" w:space="0"/>
+                <w:shd w:val="clear" w:fill="F7F7F9"/>
+              </w:rPr>
+              <w:t>(V=0; V&lt;Graph-&gt;Nv; V++) {</w:t>
+            </w:r>
+          </w:p>
+          <w:p>
+            <w:pPr>
+              <w:keepNext w:val="0"/>
+              <w:keepLines w:val="0"/>
+              <w:widowControl/>
+              <w:numPr>
+                <w:ilvl w:val="0"/>
+                <w:numId w:val="3"/>
+              </w:numPr>
+              <w:suppressLineNumbers w:val="0"/>
+              <w:pBdr>
+                <w:top w:val="none" w:color="auto" w:sz="0" w:space="0"/>
+                <w:left w:val="single" w:color="E1E1E8" w:sz="6" w:space="7"/>
+                <w:bottom w:val="none" w:color="auto" w:sz="0" w:space="0"/>
+                <w:right w:val="none" w:color="auto" w:sz="0" w:space="0"/>
+              </w:pBdr>
+              <w:spacing w:before="0" w:beforeAutospacing="0" w:after="0" w:afterAutospacing="0" w:line="231" w:lineRule="atLeast"/>
+              <w:ind w:left="676" w:right="0" w:hanging="360"/>
+              <w:jc w:val="left"/>
+              <w:rPr>
+                <w:rFonts w:hint="default" w:ascii="Times New Roman" w:hAnsi="Times New Roman" w:cs="Times New Roman"/>
+              </w:rPr>
+            </w:pPr>
+            <w:r>
+              <w:rPr>
+                <w:rFonts w:hint="default" w:ascii="Times New Roman" w:hAnsi="Times New Roman" w:eastAsia="Monaco" w:cs="Times New Roman"/>
+                <w:i w:val="0"/>
+                <w:caps w:val="0"/>
+                <w:color w:val="AFAFAF"/>
+                <w:spacing w:val="0"/>
+                <w:sz w:val="19"/>
+                <w:szCs w:val="19"/>
+                <w:bdr w:val="none" w:color="auto" w:sz="0" w:space="0"/>
+                <w:shd w:val="clear" w:fill="F7F7F9"/>
+              </w:rPr>
+              <w:t>        </w:t>
+            </w:r>
+            <w:r>
+              <w:rPr>
+                <w:rFonts w:hint="default" w:ascii="Times New Roman" w:hAnsi="Times New Roman" w:eastAsia="Monaco" w:cs="Times New Roman"/>
+                <w:b/>
+                <w:i w:val="0"/>
+                <w:caps w:val="0"/>
+                <w:color w:val="FF7800"/>
+                <w:spacing w:val="0"/>
+                <w:sz w:val="19"/>
+                <w:szCs w:val="19"/>
+                <w:bdr w:val="none" w:color="auto" w:sz="0" w:space="0"/>
+                <w:shd w:val="clear" w:fill="F7F7F9"/>
+              </w:rPr>
+              <w:t>if</w:t>
+            </w:r>
+            <w:r>
+              <w:rPr>
+                <w:rFonts w:hint="default" w:ascii="Times New Roman" w:hAnsi="Times New Roman" w:eastAsia="Monaco" w:cs="Times New Roman"/>
+                <w:i w:val="0"/>
+                <w:caps w:val="0"/>
+                <w:color w:val="AFAFAF"/>
+                <w:spacing w:val="0"/>
+                <w:sz w:val="19"/>
+                <w:szCs w:val="19"/>
+                <w:bdr w:val="single" w:color="E1E1E8" w:sz="6" w:space="0"/>
+                <w:shd w:val="clear" w:fill="F7F7F9"/>
+              </w:rPr>
+              <w:t> </w:t>
+            </w:r>
+            <w:r>
+              <w:rPr>
+                <w:rFonts w:hint="default" w:ascii="Times New Roman" w:hAnsi="Times New Roman" w:eastAsia="Monaco" w:cs="Times New Roman"/>
+                <w:i w:val="0"/>
+                <w:caps w:val="0"/>
+                <w:color w:val="000000"/>
+                <w:spacing w:val="0"/>
+                <w:sz w:val="19"/>
+                <w:szCs w:val="19"/>
+                <w:bdr w:val="none" w:color="auto" w:sz="0" w:space="0"/>
+                <w:shd w:val="clear" w:fill="F7F7F9"/>
+              </w:rPr>
+              <w:t>( collected[V]==</w:t>
+            </w:r>
+            <w:r>
+              <w:rPr>
+                <w:rFonts w:hint="default" w:ascii="Times New Roman" w:hAnsi="Times New Roman" w:eastAsia="Monaco" w:cs="Times New Roman"/>
+                <w:b/>
+                <w:i w:val="0"/>
+                <w:caps w:val="0"/>
+                <w:color w:val="FF7800"/>
+                <w:spacing w:val="0"/>
+                <w:sz w:val="19"/>
+                <w:szCs w:val="19"/>
+                <w:bdr w:val="none" w:color="auto" w:sz="0" w:space="0"/>
+                <w:shd w:val="clear" w:fill="F7F7F9"/>
+              </w:rPr>
+              <w:t>false</w:t>
+            </w:r>
+            <w:r>
+              <w:rPr>
+                <w:rFonts w:hint="default" w:ascii="Times New Roman" w:hAnsi="Times New Roman" w:eastAsia="Monaco" w:cs="Times New Roman"/>
+                <w:i w:val="0"/>
+                <w:caps w:val="0"/>
+                <w:color w:val="AFAFAF"/>
+                <w:spacing w:val="0"/>
+                <w:sz w:val="19"/>
+                <w:szCs w:val="19"/>
+                <w:bdr w:val="single" w:color="E1E1E8" w:sz="6" w:space="0"/>
+                <w:shd w:val="clear" w:fill="F7F7F9"/>
+              </w:rPr>
+              <w:t> </w:t>
+            </w:r>
+            <w:r>
+              <w:rPr>
+                <w:rFonts w:hint="default" w:ascii="Times New Roman" w:hAnsi="Times New Roman" w:eastAsia="Monaco" w:cs="Times New Roman"/>
+                <w:i w:val="0"/>
+                <w:caps w:val="0"/>
+                <w:color w:val="000000"/>
+                <w:spacing w:val="0"/>
+                <w:sz w:val="19"/>
+                <w:szCs w:val="19"/>
+                <w:bdr w:val="none" w:color="auto" w:sz="0" w:space="0"/>
+                <w:shd w:val="clear" w:fill="F7F7F9"/>
+              </w:rPr>
+              <w:t>&amp;&amp; dist[V]&lt;MinDist) {</w:t>
+            </w:r>
+          </w:p>
+          <w:p>
+            <w:pPr>
+              <w:keepNext w:val="0"/>
+              <w:keepLines w:val="0"/>
+              <w:widowControl/>
+              <w:numPr>
+                <w:ilvl w:val="0"/>
+                <w:numId w:val="3"/>
+              </w:numPr>
+              <w:suppressLineNumbers w:val="0"/>
+              <w:pBdr>
+                <w:top w:val="none" w:color="auto" w:sz="0" w:space="0"/>
+                <w:left w:val="single" w:color="E1E1E8" w:sz="6" w:space="7"/>
+                <w:bottom w:val="none" w:color="auto" w:sz="0" w:space="0"/>
+                <w:right w:val="none" w:color="auto" w:sz="0" w:space="0"/>
+              </w:pBdr>
+              <w:spacing w:before="0" w:beforeAutospacing="0" w:after="0" w:afterAutospacing="0" w:line="231" w:lineRule="atLeast"/>
+              <w:ind w:left="676" w:right="0" w:hanging="360"/>
+              <w:jc w:val="left"/>
+              <w:rPr>
+                <w:rFonts w:hint="default" w:ascii="Times New Roman" w:hAnsi="Times New Roman" w:cs="Times New Roman"/>
+              </w:rPr>
+            </w:pPr>
+            <w:r>
+              <w:rPr>
+                <w:rFonts w:hint="default" w:ascii="Times New Roman" w:hAnsi="Times New Roman" w:eastAsia="Monaco" w:cs="Times New Roman"/>
+                <w:i w:val="0"/>
+                <w:caps w:val="0"/>
+                <w:color w:val="AFAFAF"/>
+                <w:spacing w:val="0"/>
+                <w:sz w:val="19"/>
+                <w:szCs w:val="19"/>
+                <w:bdr w:val="none" w:color="auto" w:sz="0" w:space="0"/>
+                <w:shd w:val="clear" w:fill="F7F7F9"/>
+              </w:rPr>
+              <w:t>            </w:t>
+            </w:r>
+            <w:r>
+              <w:rPr>
+                <w:rFonts w:hint="default" w:ascii="Times New Roman" w:hAnsi="Times New Roman" w:eastAsia="Monaco" w:cs="Times New Roman"/>
+                <w:i w:val="0"/>
+                <w:caps w:val="0"/>
+                <w:color w:val="008200"/>
+                <w:spacing w:val="0"/>
+                <w:sz w:val="19"/>
+                <w:szCs w:val="19"/>
+                <w:bdr w:val="none" w:color="auto" w:sz="0" w:space="0"/>
+                <w:shd w:val="clear" w:fill="F7F7F9"/>
+              </w:rPr>
+              <w:t>/* 若V未被收录，且dist[V]更小 */</w:t>
+            </w:r>
+          </w:p>
+          <w:p>
+            <w:pPr>
+              <w:keepNext w:val="0"/>
+              <w:keepLines w:val="0"/>
+              <w:widowControl/>
+              <w:numPr>
+                <w:ilvl w:val="0"/>
+                <w:numId w:val="3"/>
+              </w:numPr>
+              <w:suppressLineNumbers w:val="0"/>
+              <w:pBdr>
+                <w:top w:val="none" w:color="auto" w:sz="0" w:space="0"/>
+                <w:left w:val="single" w:color="E1E1E8" w:sz="6" w:space="7"/>
+                <w:bottom w:val="none" w:color="auto" w:sz="0" w:space="0"/>
+                <w:right w:val="none" w:color="auto" w:sz="0" w:space="0"/>
+              </w:pBdr>
+              <w:spacing w:before="0" w:beforeAutospacing="0" w:after="0" w:afterAutospacing="0" w:line="231" w:lineRule="atLeast"/>
+              <w:ind w:left="676" w:right="0" w:hanging="360"/>
+              <w:jc w:val="left"/>
+              <w:rPr>
+                <w:rFonts w:hint="default" w:ascii="Times New Roman" w:hAnsi="Times New Roman" w:cs="Times New Roman"/>
+              </w:rPr>
+            </w:pPr>
+            <w:r>
+              <w:rPr>
+                <w:rFonts w:hint="default" w:ascii="Times New Roman" w:hAnsi="Times New Roman" w:eastAsia="Monaco" w:cs="Times New Roman"/>
+                <w:i w:val="0"/>
+                <w:caps w:val="0"/>
+                <w:color w:val="AFAFAF"/>
+                <w:spacing w:val="0"/>
+                <w:sz w:val="19"/>
+                <w:szCs w:val="19"/>
+                <w:bdr w:val="none" w:color="auto" w:sz="0" w:space="0"/>
+                <w:shd w:val="clear" w:fill="F7F7F9"/>
+              </w:rPr>
+              <w:t>            </w:t>
+            </w:r>
+            <w:r>
+              <w:rPr>
+                <w:rFonts w:hint="default" w:ascii="Times New Roman" w:hAnsi="Times New Roman" w:eastAsia="Monaco" w:cs="Times New Roman"/>
+                <w:i w:val="0"/>
+                <w:caps w:val="0"/>
+                <w:color w:val="000000"/>
+                <w:spacing w:val="0"/>
+                <w:sz w:val="19"/>
+                <w:szCs w:val="19"/>
+                <w:bdr w:val="none" w:color="auto" w:sz="0" w:space="0"/>
+                <w:shd w:val="clear" w:fill="F7F7F9"/>
+              </w:rPr>
+              <w:t>MinDist = dist[V]; </w:t>
+            </w:r>
+            <w:r>
+              <w:rPr>
+                <w:rFonts w:hint="default" w:ascii="Times New Roman" w:hAnsi="Times New Roman" w:eastAsia="Monaco" w:cs="Times New Roman"/>
+                <w:i w:val="0"/>
+                <w:caps w:val="0"/>
+                <w:color w:val="008200"/>
+                <w:spacing w:val="0"/>
+                <w:sz w:val="19"/>
+                <w:szCs w:val="19"/>
+                <w:bdr w:val="none" w:color="auto" w:sz="0" w:space="0"/>
+                <w:shd w:val="clear" w:fill="F7F7F9"/>
+              </w:rPr>
+              <w:t>/* 更新最小距离 */</w:t>
+            </w:r>
+          </w:p>
+          <w:p>
+            <w:pPr>
+              <w:keepNext w:val="0"/>
+              <w:keepLines w:val="0"/>
+              <w:widowControl/>
+              <w:numPr>
+                <w:ilvl w:val="0"/>
+                <w:numId w:val="3"/>
+              </w:numPr>
+              <w:suppressLineNumbers w:val="0"/>
+              <w:pBdr>
+                <w:top w:val="none" w:color="auto" w:sz="0" w:space="0"/>
+                <w:left w:val="single" w:color="E1E1E8" w:sz="6" w:space="7"/>
+                <w:bottom w:val="none" w:color="auto" w:sz="0" w:space="0"/>
+                <w:right w:val="none" w:color="auto" w:sz="0" w:space="0"/>
+              </w:pBdr>
+              <w:spacing w:before="0" w:beforeAutospacing="0" w:after="0" w:afterAutospacing="0" w:line="231" w:lineRule="atLeast"/>
+              <w:ind w:left="676" w:right="0" w:hanging="360"/>
+              <w:jc w:val="left"/>
+              <w:rPr>
+                <w:rFonts w:hint="default" w:ascii="Times New Roman" w:hAnsi="Times New Roman" w:cs="Times New Roman"/>
+              </w:rPr>
+            </w:pPr>
+            <w:r>
+              <w:rPr>
+                <w:rFonts w:hint="default" w:ascii="Times New Roman" w:hAnsi="Times New Roman" w:eastAsia="Monaco" w:cs="Times New Roman"/>
+                <w:i w:val="0"/>
+                <w:caps w:val="0"/>
+                <w:color w:val="AFAFAF"/>
+                <w:spacing w:val="0"/>
+                <w:sz w:val="19"/>
+                <w:szCs w:val="19"/>
+                <w:bdr w:val="none" w:color="auto" w:sz="0" w:space="0"/>
+                <w:shd w:val="clear" w:fill="F7F7F9"/>
+              </w:rPr>
+              <w:t>            </w:t>
+            </w:r>
+            <w:r>
+              <w:rPr>
+                <w:rFonts w:hint="default" w:ascii="Times New Roman" w:hAnsi="Times New Roman" w:eastAsia="Monaco" w:cs="Times New Roman"/>
+                <w:i w:val="0"/>
+                <w:caps w:val="0"/>
+                <w:color w:val="000000"/>
+                <w:spacing w:val="0"/>
+                <w:sz w:val="19"/>
+                <w:szCs w:val="19"/>
+                <w:bdr w:val="none" w:color="auto" w:sz="0" w:space="0"/>
+                <w:shd w:val="clear" w:fill="F7F7F9"/>
+              </w:rPr>
+              <w:t>MinV = V; </w:t>
+            </w:r>
+            <w:r>
+              <w:rPr>
+                <w:rFonts w:hint="default" w:ascii="Times New Roman" w:hAnsi="Times New Roman" w:eastAsia="Monaco" w:cs="Times New Roman"/>
+                <w:i w:val="0"/>
+                <w:caps w:val="0"/>
+                <w:color w:val="008200"/>
+                <w:spacing w:val="0"/>
+                <w:sz w:val="19"/>
+                <w:szCs w:val="19"/>
+                <w:bdr w:val="none" w:color="auto" w:sz="0" w:space="0"/>
+                <w:shd w:val="clear" w:fill="F7F7F9"/>
+              </w:rPr>
+              <w:t>/* 更新对应顶点 */</w:t>
+            </w:r>
+          </w:p>
+          <w:p>
+            <w:pPr>
+              <w:keepNext w:val="0"/>
+              <w:keepLines w:val="0"/>
+              <w:widowControl/>
+              <w:numPr>
+                <w:ilvl w:val="0"/>
+                <w:numId w:val="3"/>
+              </w:numPr>
+              <w:suppressLineNumbers w:val="0"/>
+              <w:pBdr>
+                <w:top w:val="none" w:color="auto" w:sz="0" w:space="0"/>
+                <w:left w:val="single" w:color="E1E1E8" w:sz="6" w:space="7"/>
+                <w:bottom w:val="none" w:color="auto" w:sz="0" w:space="0"/>
+                <w:right w:val="none" w:color="auto" w:sz="0" w:space="0"/>
+              </w:pBdr>
+              <w:spacing w:before="0" w:beforeAutospacing="0" w:after="0" w:afterAutospacing="0" w:line="231" w:lineRule="atLeast"/>
+              <w:ind w:left="676" w:right="0" w:hanging="360"/>
+              <w:jc w:val="left"/>
+              <w:rPr>
+                <w:rFonts w:hint="default" w:ascii="Times New Roman" w:hAnsi="Times New Roman" w:cs="Times New Roman"/>
+              </w:rPr>
+            </w:pPr>
+            <w:r>
+              <w:rPr>
+                <w:rFonts w:hint="default" w:ascii="Times New Roman" w:hAnsi="Times New Roman" w:eastAsia="Monaco" w:cs="Times New Roman"/>
+                <w:i w:val="0"/>
+                <w:caps w:val="0"/>
+                <w:color w:val="AFAFAF"/>
+                <w:spacing w:val="0"/>
+                <w:sz w:val="19"/>
+                <w:szCs w:val="19"/>
+                <w:bdr w:val="none" w:color="auto" w:sz="0" w:space="0"/>
+                <w:shd w:val="clear" w:fill="F7F7F9"/>
+              </w:rPr>
+              <w:t>        </w:t>
+            </w:r>
+            <w:r>
+              <w:rPr>
+                <w:rFonts w:hint="default" w:ascii="Times New Roman" w:hAnsi="Times New Roman" w:eastAsia="Monaco" w:cs="Times New Roman"/>
+                <w:i w:val="0"/>
+                <w:caps w:val="0"/>
+                <w:color w:val="000000"/>
+                <w:spacing w:val="0"/>
+                <w:sz w:val="19"/>
+                <w:szCs w:val="19"/>
+                <w:bdr w:val="none" w:color="auto" w:sz="0" w:space="0"/>
+                <w:shd w:val="clear" w:fill="F7F7F9"/>
+              </w:rPr>
+              <w:t>}</w:t>
+            </w:r>
+          </w:p>
+          <w:p>
+            <w:pPr>
+              <w:keepNext w:val="0"/>
+              <w:keepLines w:val="0"/>
+              <w:widowControl/>
+              <w:numPr>
+                <w:ilvl w:val="0"/>
+                <w:numId w:val="3"/>
+              </w:numPr>
+              <w:suppressLineNumbers w:val="0"/>
+              <w:pBdr>
+                <w:top w:val="none" w:color="auto" w:sz="0" w:space="0"/>
+                <w:left w:val="single" w:color="E1E1E8" w:sz="6" w:space="7"/>
+                <w:bottom w:val="none" w:color="auto" w:sz="0" w:space="0"/>
+                <w:right w:val="none" w:color="auto" w:sz="0" w:space="0"/>
+              </w:pBdr>
+              <w:spacing w:before="0" w:beforeAutospacing="0" w:after="0" w:afterAutospacing="0" w:line="231" w:lineRule="atLeast"/>
+              <w:ind w:left="676" w:right="0" w:hanging="360"/>
+              <w:jc w:val="left"/>
+              <w:rPr>
+                <w:rFonts w:hint="default" w:ascii="Times New Roman" w:hAnsi="Times New Roman" w:cs="Times New Roman"/>
+              </w:rPr>
+            </w:pPr>
+            <w:r>
+              <w:rPr>
+                <w:rFonts w:hint="default" w:ascii="Times New Roman" w:hAnsi="Times New Roman" w:eastAsia="Monaco" w:cs="Times New Roman"/>
+                <w:i w:val="0"/>
+                <w:caps w:val="0"/>
+                <w:color w:val="AFAFAF"/>
+                <w:spacing w:val="0"/>
+                <w:sz w:val="19"/>
+                <w:szCs w:val="19"/>
+                <w:bdr w:val="none" w:color="auto" w:sz="0" w:space="0"/>
+                <w:shd w:val="clear" w:fill="F7F7F9"/>
+              </w:rPr>
+              <w:t>    </w:t>
+            </w:r>
+            <w:r>
+              <w:rPr>
+                <w:rFonts w:hint="default" w:ascii="Times New Roman" w:hAnsi="Times New Roman" w:eastAsia="Monaco" w:cs="Times New Roman"/>
+                <w:i w:val="0"/>
+                <w:caps w:val="0"/>
+                <w:color w:val="000000"/>
+                <w:spacing w:val="0"/>
+                <w:sz w:val="19"/>
+                <w:szCs w:val="19"/>
+                <w:bdr w:val="none" w:color="auto" w:sz="0" w:space="0"/>
+                <w:shd w:val="clear" w:fill="F7F7F9"/>
+              </w:rPr>
+              <w:t>}</w:t>
+            </w:r>
+          </w:p>
+          <w:p>
+            <w:pPr>
+              <w:keepNext w:val="0"/>
+              <w:keepLines w:val="0"/>
+              <w:widowControl/>
+              <w:numPr>
+                <w:ilvl w:val="0"/>
+                <w:numId w:val="3"/>
+              </w:numPr>
+              <w:suppressLineNumbers w:val="0"/>
+              <w:pBdr>
+                <w:top w:val="none" w:color="auto" w:sz="0" w:space="0"/>
+                <w:left w:val="single" w:color="E1E1E8" w:sz="6" w:space="7"/>
+                <w:bottom w:val="none" w:color="auto" w:sz="0" w:space="0"/>
+                <w:right w:val="none" w:color="auto" w:sz="0" w:space="0"/>
+              </w:pBdr>
+              <w:spacing w:before="0" w:beforeAutospacing="0" w:after="0" w:afterAutospacing="0" w:line="231" w:lineRule="atLeast"/>
+              <w:ind w:left="676" w:right="0" w:hanging="360"/>
+              <w:jc w:val="left"/>
+              <w:rPr>
+                <w:rFonts w:hint="default" w:ascii="Times New Roman" w:hAnsi="Times New Roman" w:cs="Times New Roman"/>
+              </w:rPr>
+            </w:pPr>
+            <w:r>
+              <w:rPr>
+                <w:rFonts w:hint="default" w:ascii="Times New Roman" w:hAnsi="Times New Roman" w:eastAsia="Monaco" w:cs="Times New Roman"/>
+                <w:i w:val="0"/>
+                <w:caps w:val="0"/>
+                <w:color w:val="AFAFAF"/>
+                <w:spacing w:val="0"/>
+                <w:sz w:val="19"/>
+                <w:szCs w:val="19"/>
+                <w:bdr w:val="none" w:color="auto" w:sz="0" w:space="0"/>
+                <w:shd w:val="clear" w:fill="F7F7F9"/>
+              </w:rPr>
+              <w:t>    </w:t>
+            </w:r>
+            <w:r>
+              <w:rPr>
+                <w:rFonts w:hint="default" w:ascii="Times New Roman" w:hAnsi="Times New Roman" w:eastAsia="Monaco" w:cs="Times New Roman"/>
+                <w:b/>
+                <w:i w:val="0"/>
+                <w:caps w:val="0"/>
+                <w:color w:val="FF7800"/>
+                <w:spacing w:val="0"/>
+                <w:sz w:val="19"/>
+                <w:szCs w:val="19"/>
+                <w:bdr w:val="none" w:color="auto" w:sz="0" w:space="0"/>
+                <w:shd w:val="clear" w:fill="F7F7F9"/>
+              </w:rPr>
+              <w:t>if</w:t>
+            </w:r>
+            <w:r>
+              <w:rPr>
+                <w:rFonts w:hint="default" w:ascii="Times New Roman" w:hAnsi="Times New Roman" w:eastAsia="Monaco" w:cs="Times New Roman"/>
+                <w:i w:val="0"/>
+                <w:caps w:val="0"/>
+                <w:color w:val="AFAFAF"/>
+                <w:spacing w:val="0"/>
+                <w:sz w:val="19"/>
+                <w:szCs w:val="19"/>
+                <w:bdr w:val="single" w:color="E1E1E8" w:sz="6" w:space="0"/>
+                <w:shd w:val="clear" w:fill="F7F7F9"/>
+              </w:rPr>
+              <w:t> </w:t>
+            </w:r>
+            <w:r>
+              <w:rPr>
+                <w:rFonts w:hint="default" w:ascii="Times New Roman" w:hAnsi="Times New Roman" w:eastAsia="Monaco" w:cs="Times New Roman"/>
+                <w:i w:val="0"/>
+                <w:caps w:val="0"/>
+                <w:color w:val="000000"/>
+                <w:spacing w:val="0"/>
+                <w:sz w:val="19"/>
+                <w:szCs w:val="19"/>
+                <w:bdr w:val="none" w:color="auto" w:sz="0" w:space="0"/>
+                <w:shd w:val="clear" w:fill="F7F7F9"/>
+              </w:rPr>
+              <w:t>(MinDist &lt; INFINITY) </w:t>
+            </w:r>
+            <w:r>
+              <w:rPr>
+                <w:rFonts w:hint="default" w:ascii="Times New Roman" w:hAnsi="Times New Roman" w:eastAsia="Monaco" w:cs="Times New Roman"/>
+                <w:i w:val="0"/>
+                <w:caps w:val="0"/>
+                <w:color w:val="008200"/>
+                <w:spacing w:val="0"/>
+                <w:sz w:val="19"/>
+                <w:szCs w:val="19"/>
+                <w:bdr w:val="none" w:color="auto" w:sz="0" w:space="0"/>
+                <w:shd w:val="clear" w:fill="F7F7F9"/>
+              </w:rPr>
+              <w:t>/* 若找到最小dist */</w:t>
+            </w:r>
+          </w:p>
+          <w:p>
+            <w:pPr>
+              <w:keepNext w:val="0"/>
+              <w:keepLines w:val="0"/>
+              <w:widowControl/>
+              <w:numPr>
+                <w:ilvl w:val="0"/>
+                <w:numId w:val="3"/>
+              </w:numPr>
+              <w:suppressLineNumbers w:val="0"/>
+              <w:pBdr>
+                <w:top w:val="none" w:color="auto" w:sz="0" w:space="0"/>
+                <w:left w:val="single" w:color="E1E1E8" w:sz="6" w:space="7"/>
+                <w:bottom w:val="none" w:color="auto" w:sz="0" w:space="0"/>
+                <w:right w:val="none" w:color="auto" w:sz="0" w:space="0"/>
+              </w:pBdr>
+              <w:spacing w:before="0" w:beforeAutospacing="0" w:after="0" w:afterAutospacing="0" w:line="231" w:lineRule="atLeast"/>
+              <w:ind w:left="676" w:right="0" w:hanging="360"/>
+              <w:jc w:val="left"/>
+              <w:rPr>
+                <w:rFonts w:hint="default" w:ascii="Times New Roman" w:hAnsi="Times New Roman" w:cs="Times New Roman"/>
+              </w:rPr>
+            </w:pPr>
+            <w:r>
+              <w:rPr>
+                <w:rFonts w:hint="default" w:ascii="Times New Roman" w:hAnsi="Times New Roman" w:eastAsia="Monaco" w:cs="Times New Roman"/>
+                <w:i w:val="0"/>
+                <w:caps w:val="0"/>
+                <w:color w:val="AFAFAF"/>
+                <w:spacing w:val="0"/>
+                <w:sz w:val="19"/>
+                <w:szCs w:val="19"/>
+                <w:bdr w:val="none" w:color="auto" w:sz="0" w:space="0"/>
+                <w:shd w:val="clear" w:fill="F7F7F9"/>
+              </w:rPr>
+              <w:t>        </w:t>
+            </w:r>
+            <w:r>
+              <w:rPr>
+                <w:rFonts w:hint="default" w:ascii="Times New Roman" w:hAnsi="Times New Roman" w:eastAsia="Monaco" w:cs="Times New Roman"/>
+                <w:b/>
+                <w:i w:val="0"/>
+                <w:caps w:val="0"/>
+                <w:color w:val="FF7800"/>
+                <w:spacing w:val="0"/>
+                <w:sz w:val="19"/>
+                <w:szCs w:val="19"/>
+                <w:bdr w:val="none" w:color="auto" w:sz="0" w:space="0"/>
+                <w:shd w:val="clear" w:fill="F7F7F9"/>
+              </w:rPr>
+              <w:t>return</w:t>
+            </w:r>
+            <w:r>
+              <w:rPr>
+                <w:rFonts w:hint="default" w:ascii="Times New Roman" w:hAnsi="Times New Roman" w:eastAsia="Monaco" w:cs="Times New Roman"/>
+                <w:i w:val="0"/>
+                <w:caps w:val="0"/>
+                <w:color w:val="AFAFAF"/>
+                <w:spacing w:val="0"/>
+                <w:sz w:val="19"/>
+                <w:szCs w:val="19"/>
+                <w:bdr w:val="single" w:color="E1E1E8" w:sz="6" w:space="0"/>
+                <w:shd w:val="clear" w:fill="F7F7F9"/>
+              </w:rPr>
+              <w:t> </w:t>
+            </w:r>
+            <w:r>
+              <w:rPr>
+                <w:rFonts w:hint="default" w:ascii="Times New Roman" w:hAnsi="Times New Roman" w:eastAsia="Monaco" w:cs="Times New Roman"/>
+                <w:i w:val="0"/>
+                <w:caps w:val="0"/>
+                <w:color w:val="000000"/>
+                <w:spacing w:val="0"/>
+                <w:sz w:val="19"/>
+                <w:szCs w:val="19"/>
+                <w:bdr w:val="none" w:color="auto" w:sz="0" w:space="0"/>
+                <w:shd w:val="clear" w:fill="F7F7F9"/>
+              </w:rPr>
+              <w:t>MinV; </w:t>
+            </w:r>
+            <w:r>
+              <w:rPr>
+                <w:rFonts w:hint="default" w:ascii="Times New Roman" w:hAnsi="Times New Roman" w:eastAsia="Monaco" w:cs="Times New Roman"/>
+                <w:i w:val="0"/>
+                <w:caps w:val="0"/>
+                <w:color w:val="008200"/>
+                <w:spacing w:val="0"/>
+                <w:sz w:val="19"/>
+                <w:szCs w:val="19"/>
+                <w:bdr w:val="none" w:color="auto" w:sz="0" w:space="0"/>
+                <w:shd w:val="clear" w:fill="F7F7F9"/>
+              </w:rPr>
+              <w:t>/* 返回对应的顶点下标 */</w:t>
+            </w:r>
+          </w:p>
+          <w:p>
+            <w:pPr>
+              <w:keepNext w:val="0"/>
+              <w:keepLines w:val="0"/>
+              <w:widowControl/>
+              <w:numPr>
+                <w:ilvl w:val="0"/>
+                <w:numId w:val="3"/>
+              </w:numPr>
+              <w:suppressLineNumbers w:val="0"/>
+              <w:pBdr>
+                <w:top w:val="none" w:color="auto" w:sz="0" w:space="0"/>
+                <w:left w:val="single" w:color="E1E1E8" w:sz="6" w:space="7"/>
+                <w:bottom w:val="none" w:color="auto" w:sz="0" w:space="0"/>
+                <w:right w:val="none" w:color="auto" w:sz="0" w:space="0"/>
+              </w:pBdr>
+              <w:spacing w:before="0" w:beforeAutospacing="0" w:after="0" w:afterAutospacing="0" w:line="231" w:lineRule="atLeast"/>
+              <w:ind w:left="676" w:right="0" w:hanging="360"/>
+              <w:jc w:val="left"/>
+              <w:rPr>
+                <w:rFonts w:hint="default" w:ascii="Times New Roman" w:hAnsi="Times New Roman" w:cs="Times New Roman"/>
+              </w:rPr>
+            </w:pPr>
+            <w:r>
+              <w:rPr>
+                <w:rFonts w:hint="default" w:ascii="Times New Roman" w:hAnsi="Times New Roman" w:eastAsia="Monaco" w:cs="Times New Roman"/>
+                <w:i w:val="0"/>
+                <w:caps w:val="0"/>
+                <w:color w:val="AFAFAF"/>
+                <w:spacing w:val="0"/>
+                <w:sz w:val="19"/>
+                <w:szCs w:val="19"/>
+                <w:bdr w:val="none" w:color="auto" w:sz="0" w:space="0"/>
+                <w:shd w:val="clear" w:fill="F7F7F9"/>
+              </w:rPr>
+              <w:t>    </w:t>
+            </w:r>
+            <w:r>
+              <w:rPr>
+                <w:rFonts w:hint="default" w:ascii="Times New Roman" w:hAnsi="Times New Roman" w:eastAsia="Monaco" w:cs="Times New Roman"/>
+                <w:b/>
+                <w:i w:val="0"/>
+                <w:caps w:val="0"/>
+                <w:color w:val="FF7800"/>
+                <w:spacing w:val="0"/>
+                <w:sz w:val="19"/>
+                <w:szCs w:val="19"/>
+                <w:bdr w:val="none" w:color="auto" w:sz="0" w:space="0"/>
+                <w:shd w:val="clear" w:fill="F7F7F9"/>
+              </w:rPr>
+              <w:t>else</w:t>
+            </w:r>
+            <w:r>
+              <w:rPr>
+                <w:rFonts w:hint="default" w:ascii="Times New Roman" w:hAnsi="Times New Roman" w:eastAsia="Monaco" w:cs="Times New Roman"/>
+                <w:i w:val="0"/>
+                <w:caps w:val="0"/>
+                <w:color w:val="AFAFAF"/>
+                <w:spacing w:val="0"/>
+                <w:sz w:val="19"/>
+                <w:szCs w:val="19"/>
+                <w:bdr w:val="single" w:color="E1E1E8" w:sz="6" w:space="0"/>
+                <w:shd w:val="clear" w:fill="F7F7F9"/>
+              </w:rPr>
+              <w:t> </w:t>
+            </w:r>
+            <w:r>
+              <w:rPr>
+                <w:rFonts w:hint="default" w:ascii="Times New Roman" w:hAnsi="Times New Roman" w:eastAsia="Monaco" w:cs="Times New Roman"/>
+                <w:b/>
+                <w:i w:val="0"/>
+                <w:caps w:val="0"/>
+                <w:color w:val="FF7800"/>
+                <w:spacing w:val="0"/>
+                <w:sz w:val="19"/>
+                <w:szCs w:val="19"/>
+                <w:bdr w:val="none" w:color="auto" w:sz="0" w:space="0"/>
+                <w:shd w:val="clear" w:fill="F7F7F9"/>
+              </w:rPr>
+              <w:t>return</w:t>
+            </w:r>
+            <w:r>
+              <w:rPr>
+                <w:rFonts w:hint="default" w:ascii="Times New Roman" w:hAnsi="Times New Roman" w:eastAsia="Monaco" w:cs="Times New Roman"/>
+                <w:i w:val="0"/>
+                <w:caps w:val="0"/>
+                <w:color w:val="AFAFAF"/>
+                <w:spacing w:val="0"/>
+                <w:sz w:val="19"/>
+                <w:szCs w:val="19"/>
+                <w:bdr w:val="single" w:color="E1E1E8" w:sz="6" w:space="0"/>
+                <w:shd w:val="clear" w:fill="F7F7F9"/>
+              </w:rPr>
+              <w:t> </w:t>
+            </w:r>
+            <w:r>
+              <w:rPr>
+                <w:rFonts w:hint="default" w:ascii="Times New Roman" w:hAnsi="Times New Roman" w:eastAsia="Monaco" w:cs="Times New Roman"/>
+                <w:i w:val="0"/>
+                <w:caps w:val="0"/>
+                <w:color w:val="000000"/>
+                <w:spacing w:val="0"/>
+                <w:sz w:val="19"/>
+                <w:szCs w:val="19"/>
+                <w:bdr w:val="none" w:color="auto" w:sz="0" w:space="0"/>
+                <w:shd w:val="clear" w:fill="F7F7F9"/>
+              </w:rPr>
+              <w:t>ERROR;  </w:t>
+            </w:r>
+            <w:r>
+              <w:rPr>
+                <w:rFonts w:hint="default" w:ascii="Times New Roman" w:hAnsi="Times New Roman" w:eastAsia="Monaco" w:cs="Times New Roman"/>
+                <w:i w:val="0"/>
+                <w:caps w:val="0"/>
+                <w:color w:val="008200"/>
+                <w:spacing w:val="0"/>
+                <w:sz w:val="19"/>
+                <w:szCs w:val="19"/>
+                <w:bdr w:val="none" w:color="auto" w:sz="0" w:space="0"/>
+                <w:shd w:val="clear" w:fill="F7F7F9"/>
+              </w:rPr>
+              <w:t>/* 若这样的顶点不存在，返回错误标记 */</w:t>
+            </w:r>
+          </w:p>
+          <w:p>
+            <w:pPr>
+              <w:keepNext w:val="0"/>
+              <w:keepLines w:val="0"/>
+              <w:widowControl/>
+              <w:numPr>
+                <w:ilvl w:val="0"/>
+                <w:numId w:val="3"/>
+              </w:numPr>
+              <w:suppressLineNumbers w:val="0"/>
+              <w:pBdr>
+                <w:top w:val="none" w:color="auto" w:sz="0" w:space="0"/>
+                <w:left w:val="single" w:color="E1E1E8" w:sz="6" w:space="7"/>
+                <w:bottom w:val="none" w:color="auto" w:sz="0" w:space="0"/>
+                <w:right w:val="none" w:color="auto" w:sz="0" w:space="0"/>
+              </w:pBdr>
+              <w:spacing w:before="0" w:beforeAutospacing="0" w:after="0" w:afterAutospacing="0" w:line="231" w:lineRule="atLeast"/>
+              <w:ind w:left="676" w:right="0" w:hanging="360"/>
+              <w:jc w:val="left"/>
+              <w:rPr>
+                <w:rFonts w:hint="default" w:ascii="Times New Roman" w:hAnsi="Times New Roman" w:cs="Times New Roman"/>
+              </w:rPr>
+            </w:pPr>
+            <w:r>
+              <w:rPr>
+                <w:rFonts w:hint="default" w:ascii="Times New Roman" w:hAnsi="Times New Roman" w:eastAsia="Monaco" w:cs="Times New Roman"/>
+                <w:i w:val="0"/>
+                <w:caps w:val="0"/>
+                <w:color w:val="000000"/>
+                <w:spacing w:val="0"/>
+                <w:sz w:val="19"/>
+                <w:szCs w:val="19"/>
+                <w:bdr w:val="none" w:color="auto" w:sz="0" w:space="0"/>
+                <w:shd w:val="clear" w:fill="F7F7F9"/>
+              </w:rPr>
+              <w:t>}</w:t>
+            </w:r>
+          </w:p>
+          <w:p>
+            <w:pPr>
+              <w:keepNext w:val="0"/>
+              <w:keepLines w:val="0"/>
+              <w:widowControl/>
+              <w:numPr>
+                <w:ilvl w:val="0"/>
+                <w:numId w:val="3"/>
+              </w:numPr>
+              <w:suppressLineNumbers w:val="0"/>
+              <w:pBdr>
+                <w:top w:val="none" w:color="auto" w:sz="0" w:space="0"/>
+                <w:left w:val="single" w:color="E1E1E8" w:sz="6" w:space="7"/>
+                <w:bottom w:val="none" w:color="auto" w:sz="0" w:space="0"/>
+                <w:right w:val="none" w:color="auto" w:sz="0" w:space="0"/>
+              </w:pBdr>
+              <w:spacing w:before="0" w:beforeAutospacing="0" w:after="0" w:afterAutospacing="0" w:line="231" w:lineRule="atLeast"/>
+              <w:ind w:left="676" w:right="0" w:hanging="360"/>
+              <w:jc w:val="left"/>
+              <w:rPr>
+                <w:rFonts w:hint="default" w:ascii="Times New Roman" w:hAnsi="Times New Roman" w:cs="Times New Roman"/>
+              </w:rPr>
+            </w:pPr>
+            <w:r>
+              <w:rPr>
+                <w:rFonts w:hint="default" w:ascii="Times New Roman" w:hAnsi="Times New Roman" w:eastAsia="Monaco" w:cs="Times New Roman"/>
+                <w:i w:val="0"/>
+                <w:caps w:val="0"/>
+                <w:color w:val="AFAFAF"/>
+                <w:spacing w:val="0"/>
+                <w:sz w:val="19"/>
+                <w:szCs w:val="19"/>
+                <w:bdr w:val="single" w:color="E1E1E8" w:sz="6" w:space="0"/>
+                <w:shd w:val="clear" w:fill="F7F7F9"/>
+              </w:rPr>
+              <w:t> </w:t>
+            </w:r>
+          </w:p>
+          <w:p>
+            <w:pPr>
+              <w:keepNext w:val="0"/>
+              <w:keepLines w:val="0"/>
+              <w:widowControl/>
+              <w:numPr>
+                <w:ilvl w:val="0"/>
+                <w:numId w:val="3"/>
+              </w:numPr>
+              <w:suppressLineNumbers w:val="0"/>
+              <w:pBdr>
+                <w:top w:val="none" w:color="auto" w:sz="0" w:space="0"/>
+                <w:left w:val="single" w:color="E1E1E8" w:sz="6" w:space="7"/>
+                <w:bottom w:val="none" w:color="auto" w:sz="0" w:space="0"/>
+                <w:right w:val="none" w:color="auto" w:sz="0" w:space="0"/>
+              </w:pBdr>
+              <w:spacing w:before="0" w:beforeAutospacing="0" w:after="0" w:afterAutospacing="0" w:line="231" w:lineRule="atLeast"/>
+              <w:ind w:left="676" w:right="0" w:hanging="360"/>
+              <w:jc w:val="left"/>
+              <w:rPr>
+                <w:rFonts w:hint="default" w:ascii="Times New Roman" w:hAnsi="Times New Roman" w:cs="Times New Roman"/>
+              </w:rPr>
+            </w:pPr>
+            <w:r>
+              <w:rPr>
+                <w:rFonts w:hint="default" w:ascii="Times New Roman" w:hAnsi="Times New Roman" w:eastAsia="Monaco" w:cs="Times New Roman"/>
+                <w:b/>
+                <w:i w:val="0"/>
+                <w:caps w:val="0"/>
+                <w:color w:val="808080"/>
+                <w:spacing w:val="0"/>
+                <w:sz w:val="19"/>
+                <w:szCs w:val="19"/>
+                <w:bdr w:val="none" w:color="auto" w:sz="0" w:space="0"/>
+                <w:shd w:val="clear" w:fill="F7F7F9"/>
+              </w:rPr>
+              <w:t>bool</w:t>
+            </w:r>
+            <w:r>
+              <w:rPr>
+                <w:rFonts w:hint="default" w:ascii="Times New Roman" w:hAnsi="Times New Roman" w:eastAsia="Monaco" w:cs="Times New Roman"/>
+                <w:i w:val="0"/>
+                <w:caps w:val="0"/>
+                <w:color w:val="AFAFAF"/>
+                <w:spacing w:val="0"/>
+                <w:sz w:val="19"/>
+                <w:szCs w:val="19"/>
+                <w:bdr w:val="single" w:color="E1E1E8" w:sz="6" w:space="0"/>
+                <w:shd w:val="clear" w:fill="F7F7F9"/>
+              </w:rPr>
+              <w:t> </w:t>
+            </w:r>
+            <w:r>
+              <w:rPr>
+                <w:rFonts w:hint="default" w:ascii="Times New Roman" w:hAnsi="Times New Roman" w:eastAsia="Monaco" w:cs="Times New Roman"/>
+                <w:i w:val="0"/>
+                <w:caps w:val="0"/>
+                <w:color w:val="000000"/>
+                <w:spacing w:val="0"/>
+                <w:sz w:val="19"/>
+                <w:szCs w:val="19"/>
+                <w:bdr w:val="none" w:color="auto" w:sz="0" w:space="0"/>
+                <w:shd w:val="clear" w:fill="F7F7F9"/>
+              </w:rPr>
+              <w:t>Dijkstra( MGraph Graph, </w:t>
+            </w:r>
+            <w:r>
+              <w:rPr>
+                <w:rFonts w:hint="default" w:ascii="Times New Roman" w:hAnsi="Times New Roman" w:eastAsia="Monaco" w:cs="Times New Roman"/>
+                <w:b/>
+                <w:i w:val="0"/>
+                <w:caps w:val="0"/>
+                <w:color w:val="808080"/>
+                <w:spacing w:val="0"/>
+                <w:sz w:val="19"/>
+                <w:szCs w:val="19"/>
+                <w:bdr w:val="none" w:color="auto" w:sz="0" w:space="0"/>
+                <w:shd w:val="clear" w:fill="F7F7F9"/>
+              </w:rPr>
+              <w:t>int</w:t>
+            </w:r>
+            <w:r>
+              <w:rPr>
+                <w:rFonts w:hint="default" w:ascii="Times New Roman" w:hAnsi="Times New Roman" w:eastAsia="Monaco" w:cs="Times New Roman"/>
+                <w:i w:val="0"/>
+                <w:caps w:val="0"/>
+                <w:color w:val="AFAFAF"/>
+                <w:spacing w:val="0"/>
+                <w:sz w:val="19"/>
+                <w:szCs w:val="19"/>
+                <w:bdr w:val="single" w:color="E1E1E8" w:sz="6" w:space="0"/>
+                <w:shd w:val="clear" w:fill="F7F7F9"/>
+              </w:rPr>
+              <w:t> </w:t>
+            </w:r>
+            <w:r>
+              <w:rPr>
+                <w:rFonts w:hint="default" w:ascii="Times New Roman" w:hAnsi="Times New Roman" w:eastAsia="Monaco" w:cs="Times New Roman"/>
+                <w:i w:val="0"/>
+                <w:caps w:val="0"/>
+                <w:color w:val="000000"/>
+                <w:spacing w:val="0"/>
+                <w:sz w:val="19"/>
+                <w:szCs w:val="19"/>
+                <w:bdr w:val="none" w:color="auto" w:sz="0" w:space="0"/>
+                <w:shd w:val="clear" w:fill="F7F7F9"/>
+              </w:rPr>
+              <w:t>dist[], </w:t>
+            </w:r>
+            <w:r>
+              <w:rPr>
+                <w:rFonts w:hint="default" w:ascii="Times New Roman" w:hAnsi="Times New Roman" w:eastAsia="Monaco" w:cs="Times New Roman"/>
+                <w:b/>
+                <w:i w:val="0"/>
+                <w:caps w:val="0"/>
+                <w:color w:val="808080"/>
+                <w:spacing w:val="0"/>
+                <w:sz w:val="19"/>
+                <w:szCs w:val="19"/>
+                <w:bdr w:val="none" w:color="auto" w:sz="0" w:space="0"/>
+                <w:shd w:val="clear" w:fill="F7F7F9"/>
+              </w:rPr>
+              <w:t>int</w:t>
+            </w:r>
+            <w:r>
+              <w:rPr>
+                <w:rFonts w:hint="default" w:ascii="Times New Roman" w:hAnsi="Times New Roman" w:eastAsia="Monaco" w:cs="Times New Roman"/>
+                <w:i w:val="0"/>
+                <w:caps w:val="0"/>
+                <w:color w:val="AFAFAF"/>
+                <w:spacing w:val="0"/>
+                <w:sz w:val="19"/>
+                <w:szCs w:val="19"/>
+                <w:bdr w:val="single" w:color="E1E1E8" w:sz="6" w:space="0"/>
+                <w:shd w:val="clear" w:fill="F7F7F9"/>
+              </w:rPr>
+              <w:t> </w:t>
+            </w:r>
+            <w:r>
+              <w:rPr>
+                <w:rFonts w:hint="default" w:ascii="Times New Roman" w:hAnsi="Times New Roman" w:eastAsia="Monaco" w:cs="Times New Roman"/>
+                <w:i w:val="0"/>
+                <w:caps w:val="0"/>
+                <w:color w:val="000000"/>
+                <w:spacing w:val="0"/>
+                <w:sz w:val="19"/>
+                <w:szCs w:val="19"/>
+                <w:bdr w:val="none" w:color="auto" w:sz="0" w:space="0"/>
+                <w:shd w:val="clear" w:fill="F7F7F9"/>
+              </w:rPr>
+              <w:t>path[], Vertex S )</w:t>
+            </w:r>
+          </w:p>
+          <w:p>
+            <w:pPr>
+              <w:keepNext w:val="0"/>
+              <w:keepLines w:val="0"/>
+              <w:widowControl/>
+              <w:numPr>
+                <w:ilvl w:val="0"/>
+                <w:numId w:val="3"/>
+              </w:numPr>
+              <w:suppressLineNumbers w:val="0"/>
+              <w:pBdr>
+                <w:top w:val="none" w:color="auto" w:sz="0" w:space="0"/>
+                <w:left w:val="single" w:color="E1E1E8" w:sz="6" w:space="7"/>
+                <w:bottom w:val="none" w:color="auto" w:sz="0" w:space="0"/>
+                <w:right w:val="none" w:color="auto" w:sz="0" w:space="0"/>
+              </w:pBdr>
+              <w:spacing w:before="0" w:beforeAutospacing="0" w:after="0" w:afterAutospacing="0" w:line="231" w:lineRule="atLeast"/>
+              <w:ind w:left="676" w:right="0" w:hanging="360"/>
+              <w:jc w:val="left"/>
+              <w:rPr>
+                <w:rFonts w:hint="default" w:ascii="Times New Roman" w:hAnsi="Times New Roman" w:cs="Times New Roman"/>
+              </w:rPr>
+            </w:pPr>
+            <w:r>
+              <w:rPr>
+                <w:rFonts w:hint="default" w:ascii="Times New Roman" w:hAnsi="Times New Roman" w:eastAsia="Monaco" w:cs="Times New Roman"/>
+                <w:i w:val="0"/>
+                <w:caps w:val="0"/>
+                <w:color w:val="000000"/>
+                <w:spacing w:val="0"/>
+                <w:sz w:val="19"/>
+                <w:szCs w:val="19"/>
+                <w:bdr w:val="none" w:color="auto" w:sz="0" w:space="0"/>
+                <w:shd w:val="clear" w:fill="F7F7F9"/>
+              </w:rPr>
+              <w:t>{</w:t>
+            </w:r>
+          </w:p>
+          <w:p>
+            <w:pPr>
+              <w:keepNext w:val="0"/>
+              <w:keepLines w:val="0"/>
+              <w:widowControl/>
+              <w:numPr>
+                <w:ilvl w:val="0"/>
+                <w:numId w:val="3"/>
+              </w:numPr>
+              <w:suppressLineNumbers w:val="0"/>
+              <w:pBdr>
+                <w:top w:val="none" w:color="auto" w:sz="0" w:space="0"/>
+                <w:left w:val="single" w:color="E1E1E8" w:sz="6" w:space="7"/>
+                <w:bottom w:val="none" w:color="auto" w:sz="0" w:space="0"/>
+                <w:right w:val="none" w:color="auto" w:sz="0" w:space="0"/>
+              </w:pBdr>
+              <w:spacing w:before="0" w:beforeAutospacing="0" w:after="0" w:afterAutospacing="0" w:line="231" w:lineRule="atLeast"/>
+              <w:ind w:left="676" w:right="0" w:hanging="360"/>
+              <w:jc w:val="left"/>
+              <w:rPr>
+                <w:rFonts w:hint="default" w:ascii="Times New Roman" w:hAnsi="Times New Roman" w:cs="Times New Roman"/>
+              </w:rPr>
+            </w:pPr>
+            <w:r>
+              <w:rPr>
+                <w:rFonts w:hint="default" w:ascii="Times New Roman" w:hAnsi="Times New Roman" w:eastAsia="Monaco" w:cs="Times New Roman"/>
+                <w:i w:val="0"/>
+                <w:caps w:val="0"/>
+                <w:color w:val="AFAFAF"/>
+                <w:spacing w:val="0"/>
+                <w:sz w:val="19"/>
+                <w:szCs w:val="19"/>
+                <w:bdr w:val="none" w:color="auto" w:sz="0" w:space="0"/>
+                <w:shd w:val="clear" w:fill="F7F7F9"/>
+              </w:rPr>
+              <w:t>    </w:t>
+            </w:r>
+            <w:r>
+              <w:rPr>
+                <w:rFonts w:hint="default" w:ascii="Times New Roman" w:hAnsi="Times New Roman" w:eastAsia="Monaco" w:cs="Times New Roman"/>
+                <w:b/>
+                <w:i w:val="0"/>
+                <w:caps w:val="0"/>
+                <w:color w:val="808080"/>
+                <w:spacing w:val="0"/>
+                <w:sz w:val="19"/>
+                <w:szCs w:val="19"/>
+                <w:bdr w:val="none" w:color="auto" w:sz="0" w:space="0"/>
+                <w:shd w:val="clear" w:fill="F7F7F9"/>
+              </w:rPr>
+              <w:t>int</w:t>
+            </w:r>
+            <w:r>
+              <w:rPr>
+                <w:rFonts w:hint="default" w:ascii="Times New Roman" w:hAnsi="Times New Roman" w:eastAsia="Monaco" w:cs="Times New Roman"/>
+                <w:i w:val="0"/>
+                <w:caps w:val="0"/>
+                <w:color w:val="AFAFAF"/>
+                <w:spacing w:val="0"/>
+                <w:sz w:val="19"/>
+                <w:szCs w:val="19"/>
+                <w:bdr w:val="single" w:color="E1E1E8" w:sz="6" w:space="0"/>
+                <w:shd w:val="clear" w:fill="F7F7F9"/>
+              </w:rPr>
+              <w:t> </w:t>
+            </w:r>
+            <w:r>
+              <w:rPr>
+                <w:rFonts w:hint="default" w:ascii="Times New Roman" w:hAnsi="Times New Roman" w:eastAsia="Monaco" w:cs="Times New Roman"/>
+                <w:i w:val="0"/>
+                <w:caps w:val="0"/>
+                <w:color w:val="000000"/>
+                <w:spacing w:val="0"/>
+                <w:sz w:val="19"/>
+                <w:szCs w:val="19"/>
+                <w:bdr w:val="none" w:color="auto" w:sz="0" w:space="0"/>
+                <w:shd w:val="clear" w:fill="F7F7F9"/>
+              </w:rPr>
+              <w:t>collected[MaxVertexNum];</w:t>
+            </w:r>
+          </w:p>
+          <w:p>
+            <w:pPr>
+              <w:keepNext w:val="0"/>
+              <w:keepLines w:val="0"/>
+              <w:widowControl/>
+              <w:numPr>
+                <w:ilvl w:val="0"/>
+                <w:numId w:val="3"/>
+              </w:numPr>
+              <w:suppressLineNumbers w:val="0"/>
+              <w:pBdr>
+                <w:top w:val="none" w:color="auto" w:sz="0" w:space="0"/>
+                <w:left w:val="single" w:color="E1E1E8" w:sz="6" w:space="7"/>
+                <w:bottom w:val="none" w:color="auto" w:sz="0" w:space="0"/>
+                <w:right w:val="none" w:color="auto" w:sz="0" w:space="0"/>
+              </w:pBdr>
+              <w:spacing w:before="0" w:beforeAutospacing="0" w:after="0" w:afterAutospacing="0" w:line="231" w:lineRule="atLeast"/>
+              <w:ind w:left="676" w:right="0" w:hanging="360"/>
+              <w:jc w:val="left"/>
+              <w:rPr>
+                <w:rFonts w:hint="default" w:ascii="Times New Roman" w:hAnsi="Times New Roman" w:cs="Times New Roman"/>
+              </w:rPr>
+            </w:pPr>
+            <w:r>
+              <w:rPr>
+                <w:rFonts w:hint="default" w:ascii="Times New Roman" w:hAnsi="Times New Roman" w:eastAsia="Monaco" w:cs="Times New Roman"/>
+                <w:i w:val="0"/>
+                <w:caps w:val="0"/>
+                <w:color w:val="AFAFAF"/>
+                <w:spacing w:val="0"/>
+                <w:sz w:val="19"/>
+                <w:szCs w:val="19"/>
+                <w:bdr w:val="none" w:color="auto" w:sz="0" w:space="0"/>
+                <w:shd w:val="clear" w:fill="F7F7F9"/>
+              </w:rPr>
+              <w:t>    </w:t>
+            </w:r>
+            <w:r>
+              <w:rPr>
+                <w:rFonts w:hint="default" w:ascii="Times New Roman" w:hAnsi="Times New Roman" w:eastAsia="Monaco" w:cs="Times New Roman"/>
+                <w:i w:val="0"/>
+                <w:caps w:val="0"/>
+                <w:color w:val="000000"/>
+                <w:spacing w:val="0"/>
+                <w:sz w:val="19"/>
+                <w:szCs w:val="19"/>
+                <w:bdr w:val="none" w:color="auto" w:sz="0" w:space="0"/>
+                <w:shd w:val="clear" w:fill="F7F7F9"/>
+              </w:rPr>
+              <w:t>Vertex V, W;</w:t>
+            </w:r>
+          </w:p>
+          <w:p>
+            <w:pPr>
+              <w:keepNext w:val="0"/>
+              <w:keepLines w:val="0"/>
+              <w:widowControl/>
+              <w:numPr>
+                <w:ilvl w:val="0"/>
+                <w:numId w:val="3"/>
+              </w:numPr>
+              <w:suppressLineNumbers w:val="0"/>
+              <w:pBdr>
+                <w:top w:val="none" w:color="auto" w:sz="0" w:space="0"/>
+                <w:left w:val="single" w:color="E1E1E8" w:sz="6" w:space="7"/>
+                <w:bottom w:val="none" w:color="auto" w:sz="0" w:space="0"/>
+                <w:right w:val="none" w:color="auto" w:sz="0" w:space="0"/>
+              </w:pBdr>
+              <w:spacing w:before="0" w:beforeAutospacing="0" w:after="0" w:afterAutospacing="0" w:line="231" w:lineRule="atLeast"/>
+              <w:ind w:left="676" w:right="0" w:hanging="360"/>
+              <w:jc w:val="left"/>
+              <w:rPr>
+                <w:rFonts w:hint="default" w:ascii="Times New Roman" w:hAnsi="Times New Roman" w:cs="Times New Roman"/>
+              </w:rPr>
+            </w:pPr>
+            <w:r>
+              <w:rPr>
+                <w:rFonts w:hint="default" w:ascii="Times New Roman" w:hAnsi="Times New Roman" w:eastAsia="Monaco" w:cs="Times New Roman"/>
+                <w:i w:val="0"/>
+                <w:caps w:val="0"/>
+                <w:color w:val="AFAFAF"/>
+                <w:spacing w:val="0"/>
+                <w:sz w:val="19"/>
+                <w:szCs w:val="19"/>
+                <w:bdr w:val="single" w:color="E1E1E8" w:sz="6" w:space="0"/>
+                <w:shd w:val="clear" w:fill="F7F7F9"/>
+              </w:rPr>
+              <w:t> </w:t>
+            </w:r>
+          </w:p>
+          <w:p>
+            <w:pPr>
+              <w:keepNext w:val="0"/>
+              <w:keepLines w:val="0"/>
+              <w:widowControl/>
+              <w:numPr>
+                <w:ilvl w:val="0"/>
+                <w:numId w:val="3"/>
+              </w:numPr>
+              <w:suppressLineNumbers w:val="0"/>
+              <w:pBdr>
+                <w:top w:val="none" w:color="auto" w:sz="0" w:space="0"/>
+                <w:left w:val="single" w:color="E1E1E8" w:sz="6" w:space="7"/>
+                <w:bottom w:val="none" w:color="auto" w:sz="0" w:space="0"/>
+                <w:right w:val="none" w:color="auto" w:sz="0" w:space="0"/>
+              </w:pBdr>
+              <w:spacing w:before="0" w:beforeAutospacing="0" w:after="0" w:afterAutospacing="0" w:line="231" w:lineRule="atLeast"/>
+              <w:ind w:left="676" w:right="0" w:hanging="360"/>
+              <w:jc w:val="left"/>
+              <w:rPr>
+                <w:rFonts w:hint="default" w:ascii="Times New Roman" w:hAnsi="Times New Roman" w:cs="Times New Roman"/>
+              </w:rPr>
+            </w:pPr>
+            <w:r>
+              <w:rPr>
+                <w:rFonts w:hint="default" w:ascii="Times New Roman" w:hAnsi="Times New Roman" w:eastAsia="Monaco" w:cs="Times New Roman"/>
+                <w:i w:val="0"/>
+                <w:caps w:val="0"/>
+                <w:color w:val="AFAFAF"/>
+                <w:spacing w:val="0"/>
+                <w:sz w:val="19"/>
+                <w:szCs w:val="19"/>
+                <w:bdr w:val="none" w:color="auto" w:sz="0" w:space="0"/>
+                <w:shd w:val="clear" w:fill="F7F7F9"/>
+              </w:rPr>
+              <w:t>    </w:t>
+            </w:r>
+            <w:r>
+              <w:rPr>
+                <w:rFonts w:hint="default" w:ascii="Times New Roman" w:hAnsi="Times New Roman" w:eastAsia="Monaco" w:cs="Times New Roman"/>
+                <w:i w:val="0"/>
+                <w:caps w:val="0"/>
+                <w:color w:val="008200"/>
+                <w:spacing w:val="0"/>
+                <w:sz w:val="19"/>
+                <w:szCs w:val="19"/>
+                <w:bdr w:val="none" w:color="auto" w:sz="0" w:space="0"/>
+                <w:shd w:val="clear" w:fill="F7F7F9"/>
+              </w:rPr>
+              <w:t>/* 初始化：此处默认邻接矩阵中不存在的边用INFINITY表示 */</w:t>
+            </w:r>
+          </w:p>
+          <w:p>
+            <w:pPr>
+              <w:keepNext w:val="0"/>
+              <w:keepLines w:val="0"/>
+              <w:widowControl/>
+              <w:numPr>
+                <w:ilvl w:val="0"/>
+                <w:numId w:val="3"/>
+              </w:numPr>
+              <w:suppressLineNumbers w:val="0"/>
+              <w:pBdr>
+                <w:top w:val="none" w:color="auto" w:sz="0" w:space="0"/>
+                <w:left w:val="single" w:color="E1E1E8" w:sz="6" w:space="7"/>
+                <w:bottom w:val="none" w:color="auto" w:sz="0" w:space="0"/>
+                <w:right w:val="none" w:color="auto" w:sz="0" w:space="0"/>
+              </w:pBdr>
+              <w:spacing w:before="0" w:beforeAutospacing="0" w:after="0" w:afterAutospacing="0" w:line="231" w:lineRule="atLeast"/>
+              <w:ind w:left="676" w:right="0" w:hanging="360"/>
+              <w:jc w:val="left"/>
+              <w:rPr>
+                <w:rFonts w:hint="default" w:ascii="Times New Roman" w:hAnsi="Times New Roman" w:cs="Times New Roman"/>
+              </w:rPr>
+            </w:pPr>
+            <w:r>
+              <w:rPr>
+                <w:rFonts w:hint="default" w:ascii="Times New Roman" w:hAnsi="Times New Roman" w:eastAsia="Monaco" w:cs="Times New Roman"/>
+                <w:i w:val="0"/>
+                <w:caps w:val="0"/>
+                <w:color w:val="AFAFAF"/>
+                <w:spacing w:val="0"/>
+                <w:sz w:val="19"/>
+                <w:szCs w:val="19"/>
+                <w:bdr w:val="none" w:color="auto" w:sz="0" w:space="0"/>
+                <w:shd w:val="clear" w:fill="F7F7F9"/>
+              </w:rPr>
+              <w:t>    </w:t>
+            </w:r>
+            <w:r>
+              <w:rPr>
+                <w:rFonts w:hint="default" w:ascii="Times New Roman" w:hAnsi="Times New Roman" w:eastAsia="Monaco" w:cs="Times New Roman"/>
+                <w:b/>
+                <w:i w:val="0"/>
+                <w:caps w:val="0"/>
+                <w:color w:val="FF7800"/>
+                <w:spacing w:val="0"/>
+                <w:sz w:val="19"/>
+                <w:szCs w:val="19"/>
+                <w:bdr w:val="none" w:color="auto" w:sz="0" w:space="0"/>
+                <w:shd w:val="clear" w:fill="F7F7F9"/>
+              </w:rPr>
+              <w:t>for</w:t>
+            </w:r>
+            <w:r>
+              <w:rPr>
+                <w:rFonts w:hint="default" w:ascii="Times New Roman" w:hAnsi="Times New Roman" w:eastAsia="Monaco" w:cs="Times New Roman"/>
+                <w:i w:val="0"/>
+                <w:caps w:val="0"/>
+                <w:color w:val="AFAFAF"/>
+                <w:spacing w:val="0"/>
+                <w:sz w:val="19"/>
+                <w:szCs w:val="19"/>
+                <w:bdr w:val="single" w:color="E1E1E8" w:sz="6" w:space="0"/>
+                <w:shd w:val="clear" w:fill="F7F7F9"/>
+              </w:rPr>
+              <w:t> </w:t>
+            </w:r>
+            <w:r>
+              <w:rPr>
+                <w:rFonts w:hint="default" w:ascii="Times New Roman" w:hAnsi="Times New Roman" w:eastAsia="Monaco" w:cs="Times New Roman"/>
+                <w:i w:val="0"/>
+                <w:caps w:val="0"/>
+                <w:color w:val="000000"/>
+                <w:spacing w:val="0"/>
+                <w:sz w:val="19"/>
+                <w:szCs w:val="19"/>
+                <w:bdr w:val="none" w:color="auto" w:sz="0" w:space="0"/>
+                <w:shd w:val="clear" w:fill="F7F7F9"/>
+              </w:rPr>
+              <w:t>( V=0; V&lt;Graph-&gt;Nv; V++ ) {</w:t>
+            </w:r>
+          </w:p>
+          <w:p>
+            <w:pPr>
+              <w:keepNext w:val="0"/>
+              <w:keepLines w:val="0"/>
+              <w:widowControl/>
+              <w:numPr>
+                <w:ilvl w:val="0"/>
+                <w:numId w:val="3"/>
+              </w:numPr>
+              <w:suppressLineNumbers w:val="0"/>
+              <w:pBdr>
+                <w:top w:val="none" w:color="auto" w:sz="0" w:space="0"/>
+                <w:left w:val="single" w:color="E1E1E8" w:sz="6" w:space="7"/>
+                <w:bottom w:val="none" w:color="auto" w:sz="0" w:space="0"/>
+                <w:right w:val="none" w:color="auto" w:sz="0" w:space="0"/>
+              </w:pBdr>
+              <w:spacing w:before="0" w:beforeAutospacing="0" w:after="0" w:afterAutospacing="0" w:line="231" w:lineRule="atLeast"/>
+              <w:ind w:left="676" w:right="0" w:hanging="360"/>
+              <w:jc w:val="left"/>
+              <w:rPr>
+                <w:rFonts w:hint="default" w:ascii="Times New Roman" w:hAnsi="Times New Roman" w:cs="Times New Roman"/>
+              </w:rPr>
+            </w:pPr>
+            <w:r>
+              <w:rPr>
+                <w:rFonts w:hint="default" w:ascii="Times New Roman" w:hAnsi="Times New Roman" w:eastAsia="Monaco" w:cs="Times New Roman"/>
+                <w:i w:val="0"/>
+                <w:caps w:val="0"/>
+                <w:color w:val="AFAFAF"/>
+                <w:spacing w:val="0"/>
+                <w:sz w:val="19"/>
+                <w:szCs w:val="19"/>
+                <w:bdr w:val="none" w:color="auto" w:sz="0" w:space="0"/>
+                <w:shd w:val="clear" w:fill="F7F7F9"/>
+              </w:rPr>
+              <w:t>        </w:t>
+            </w:r>
+            <w:r>
+              <w:rPr>
+                <w:rFonts w:hint="default" w:ascii="Times New Roman" w:hAnsi="Times New Roman" w:eastAsia="Monaco" w:cs="Times New Roman"/>
+                <w:i w:val="0"/>
+                <w:caps w:val="0"/>
+                <w:color w:val="000000"/>
+                <w:spacing w:val="0"/>
+                <w:sz w:val="19"/>
+                <w:szCs w:val="19"/>
+                <w:bdr w:val="none" w:color="auto" w:sz="0" w:space="0"/>
+                <w:shd w:val="clear" w:fill="F7F7F9"/>
+              </w:rPr>
+              <w:t>dist[V] = Graph-&gt;G[S][V];</w:t>
+            </w:r>
+          </w:p>
+          <w:p>
+            <w:pPr>
+              <w:keepNext w:val="0"/>
+              <w:keepLines w:val="0"/>
+              <w:widowControl/>
+              <w:numPr>
+                <w:ilvl w:val="0"/>
+                <w:numId w:val="3"/>
+              </w:numPr>
+              <w:suppressLineNumbers w:val="0"/>
+              <w:pBdr>
+                <w:top w:val="none" w:color="auto" w:sz="0" w:space="0"/>
+                <w:left w:val="single" w:color="E1E1E8" w:sz="6" w:space="7"/>
+                <w:bottom w:val="none" w:color="auto" w:sz="0" w:space="0"/>
+                <w:right w:val="none" w:color="auto" w:sz="0" w:space="0"/>
+              </w:pBdr>
+              <w:spacing w:before="0" w:beforeAutospacing="0" w:after="0" w:afterAutospacing="0" w:line="231" w:lineRule="atLeast"/>
+              <w:ind w:left="676" w:right="0" w:hanging="360"/>
+              <w:jc w:val="left"/>
+              <w:rPr>
+                <w:rFonts w:hint="default" w:ascii="Times New Roman" w:hAnsi="Times New Roman" w:cs="Times New Roman"/>
+              </w:rPr>
+            </w:pPr>
+            <w:r>
+              <w:rPr>
+                <w:rFonts w:hint="default" w:ascii="Times New Roman" w:hAnsi="Times New Roman" w:eastAsia="Monaco" w:cs="Times New Roman"/>
+                <w:i w:val="0"/>
+                <w:caps w:val="0"/>
+                <w:color w:val="AFAFAF"/>
+                <w:spacing w:val="0"/>
+                <w:sz w:val="19"/>
+                <w:szCs w:val="19"/>
+                <w:bdr w:val="none" w:color="auto" w:sz="0" w:space="0"/>
+                <w:shd w:val="clear" w:fill="F7F7F9"/>
+              </w:rPr>
+              <w:t>        </w:t>
+            </w:r>
+            <w:r>
+              <w:rPr>
+                <w:rFonts w:hint="default" w:ascii="Times New Roman" w:hAnsi="Times New Roman" w:eastAsia="Monaco" w:cs="Times New Roman"/>
+                <w:b/>
+                <w:i w:val="0"/>
+                <w:caps w:val="0"/>
+                <w:color w:val="FF7800"/>
+                <w:spacing w:val="0"/>
+                <w:sz w:val="19"/>
+                <w:szCs w:val="19"/>
+                <w:bdr w:val="none" w:color="auto" w:sz="0" w:space="0"/>
+                <w:shd w:val="clear" w:fill="F7F7F9"/>
+              </w:rPr>
+              <w:t>if</w:t>
+            </w:r>
+            <w:r>
+              <w:rPr>
+                <w:rFonts w:hint="default" w:ascii="Times New Roman" w:hAnsi="Times New Roman" w:eastAsia="Monaco" w:cs="Times New Roman"/>
+                <w:i w:val="0"/>
+                <w:caps w:val="0"/>
+                <w:color w:val="AFAFAF"/>
+                <w:spacing w:val="0"/>
+                <w:sz w:val="19"/>
+                <w:szCs w:val="19"/>
+                <w:bdr w:val="single" w:color="E1E1E8" w:sz="6" w:space="0"/>
+                <w:shd w:val="clear" w:fill="F7F7F9"/>
+              </w:rPr>
+              <w:t> </w:t>
+            </w:r>
+            <w:r>
+              <w:rPr>
+                <w:rFonts w:hint="default" w:ascii="Times New Roman" w:hAnsi="Times New Roman" w:eastAsia="Monaco" w:cs="Times New Roman"/>
+                <w:i w:val="0"/>
+                <w:caps w:val="0"/>
+                <w:color w:val="000000"/>
+                <w:spacing w:val="0"/>
+                <w:sz w:val="19"/>
+                <w:szCs w:val="19"/>
+                <w:bdr w:val="none" w:color="auto" w:sz="0" w:space="0"/>
+                <w:shd w:val="clear" w:fill="F7F7F9"/>
+              </w:rPr>
+              <w:t>( dist[V]&lt;INFINITY )</w:t>
+            </w:r>
+          </w:p>
+          <w:p>
+            <w:pPr>
+              <w:keepNext w:val="0"/>
+              <w:keepLines w:val="0"/>
+              <w:widowControl/>
+              <w:numPr>
+                <w:ilvl w:val="0"/>
+                <w:numId w:val="3"/>
+              </w:numPr>
+              <w:suppressLineNumbers w:val="0"/>
+              <w:pBdr>
+                <w:top w:val="none" w:color="auto" w:sz="0" w:space="0"/>
+                <w:left w:val="single" w:color="E1E1E8" w:sz="6" w:space="7"/>
+                <w:bottom w:val="none" w:color="auto" w:sz="0" w:space="0"/>
+                <w:right w:val="none" w:color="auto" w:sz="0" w:space="0"/>
+              </w:pBdr>
+              <w:spacing w:before="0" w:beforeAutospacing="0" w:after="0" w:afterAutospacing="0" w:line="231" w:lineRule="atLeast"/>
+              <w:ind w:left="676" w:right="0" w:hanging="360"/>
+              <w:jc w:val="left"/>
+              <w:rPr>
+                <w:rFonts w:hint="default" w:ascii="Times New Roman" w:hAnsi="Times New Roman" w:cs="Times New Roman"/>
+              </w:rPr>
+            </w:pPr>
+            <w:r>
+              <w:rPr>
+                <w:rFonts w:hint="default" w:ascii="Times New Roman" w:hAnsi="Times New Roman" w:eastAsia="Monaco" w:cs="Times New Roman"/>
+                <w:i w:val="0"/>
+                <w:caps w:val="0"/>
+                <w:color w:val="AFAFAF"/>
+                <w:spacing w:val="0"/>
+                <w:sz w:val="19"/>
+                <w:szCs w:val="19"/>
+                <w:bdr w:val="none" w:color="auto" w:sz="0" w:space="0"/>
+                <w:shd w:val="clear" w:fill="F7F7F9"/>
+              </w:rPr>
+              <w:t>            </w:t>
+            </w:r>
+            <w:r>
+              <w:rPr>
+                <w:rFonts w:hint="default" w:ascii="Times New Roman" w:hAnsi="Times New Roman" w:eastAsia="Monaco" w:cs="Times New Roman"/>
+                <w:i w:val="0"/>
+                <w:caps w:val="0"/>
+                <w:color w:val="000000"/>
+                <w:spacing w:val="0"/>
+                <w:sz w:val="19"/>
+                <w:szCs w:val="19"/>
+                <w:bdr w:val="none" w:color="auto" w:sz="0" w:space="0"/>
+                <w:shd w:val="clear" w:fill="F7F7F9"/>
+              </w:rPr>
+              <w:t>path[V] = S;</w:t>
+            </w:r>
+          </w:p>
+          <w:p>
+            <w:pPr>
+              <w:keepNext w:val="0"/>
+              <w:keepLines w:val="0"/>
+              <w:widowControl/>
+              <w:numPr>
+                <w:ilvl w:val="0"/>
+                <w:numId w:val="3"/>
+              </w:numPr>
+              <w:suppressLineNumbers w:val="0"/>
+              <w:pBdr>
+                <w:top w:val="none" w:color="auto" w:sz="0" w:space="0"/>
+                <w:left w:val="single" w:color="E1E1E8" w:sz="6" w:space="7"/>
+                <w:bottom w:val="none" w:color="auto" w:sz="0" w:space="0"/>
+                <w:right w:val="none" w:color="auto" w:sz="0" w:space="0"/>
+              </w:pBdr>
+              <w:spacing w:before="0" w:beforeAutospacing="0" w:after="0" w:afterAutospacing="0" w:line="231" w:lineRule="atLeast"/>
+              <w:ind w:left="676" w:right="0" w:hanging="360"/>
+              <w:jc w:val="left"/>
+              <w:rPr>
+                <w:rFonts w:hint="default" w:ascii="Times New Roman" w:hAnsi="Times New Roman" w:cs="Times New Roman"/>
+              </w:rPr>
+            </w:pPr>
+            <w:r>
+              <w:rPr>
+                <w:rFonts w:hint="default" w:ascii="Times New Roman" w:hAnsi="Times New Roman" w:eastAsia="Monaco" w:cs="Times New Roman"/>
+                <w:i w:val="0"/>
+                <w:caps w:val="0"/>
+                <w:color w:val="AFAFAF"/>
+                <w:spacing w:val="0"/>
+                <w:sz w:val="19"/>
+                <w:szCs w:val="19"/>
+                <w:bdr w:val="none" w:color="auto" w:sz="0" w:space="0"/>
+                <w:shd w:val="clear" w:fill="F7F7F9"/>
+              </w:rPr>
+              <w:t>        </w:t>
+            </w:r>
+            <w:r>
+              <w:rPr>
+                <w:rFonts w:hint="default" w:ascii="Times New Roman" w:hAnsi="Times New Roman" w:eastAsia="Monaco" w:cs="Times New Roman"/>
+                <w:b/>
+                <w:i w:val="0"/>
+                <w:caps w:val="0"/>
+                <w:color w:val="FF7800"/>
+                <w:spacing w:val="0"/>
+                <w:sz w:val="19"/>
+                <w:szCs w:val="19"/>
+                <w:bdr w:val="none" w:color="auto" w:sz="0" w:space="0"/>
+                <w:shd w:val="clear" w:fill="F7F7F9"/>
+              </w:rPr>
+              <w:t>else</w:t>
+            </w:r>
+          </w:p>
+          <w:p>
+            <w:pPr>
+              <w:keepNext w:val="0"/>
+              <w:keepLines w:val="0"/>
+              <w:widowControl/>
+              <w:numPr>
+                <w:ilvl w:val="0"/>
+                <w:numId w:val="3"/>
+              </w:numPr>
+              <w:suppressLineNumbers w:val="0"/>
+              <w:pBdr>
+                <w:top w:val="none" w:color="auto" w:sz="0" w:space="0"/>
+                <w:left w:val="single" w:color="E1E1E8" w:sz="6" w:space="7"/>
+                <w:bottom w:val="none" w:color="auto" w:sz="0" w:space="0"/>
+                <w:right w:val="none" w:color="auto" w:sz="0" w:space="0"/>
+              </w:pBdr>
+              <w:spacing w:before="0" w:beforeAutospacing="0" w:after="0" w:afterAutospacing="0" w:line="231" w:lineRule="atLeast"/>
+              <w:ind w:left="676" w:right="0" w:hanging="360"/>
+              <w:jc w:val="left"/>
+              <w:rPr>
+                <w:rFonts w:hint="default" w:ascii="Times New Roman" w:hAnsi="Times New Roman" w:cs="Times New Roman"/>
+              </w:rPr>
+            </w:pPr>
+            <w:r>
+              <w:rPr>
+                <w:rFonts w:hint="default" w:ascii="Times New Roman" w:hAnsi="Times New Roman" w:eastAsia="Monaco" w:cs="Times New Roman"/>
+                <w:i w:val="0"/>
+                <w:caps w:val="0"/>
+                <w:color w:val="AFAFAF"/>
+                <w:spacing w:val="0"/>
+                <w:sz w:val="19"/>
+                <w:szCs w:val="19"/>
+                <w:bdr w:val="none" w:color="auto" w:sz="0" w:space="0"/>
+                <w:shd w:val="clear" w:fill="F7F7F9"/>
+              </w:rPr>
+              <w:t>            </w:t>
+            </w:r>
+            <w:r>
+              <w:rPr>
+                <w:rFonts w:hint="default" w:ascii="Times New Roman" w:hAnsi="Times New Roman" w:eastAsia="Monaco" w:cs="Times New Roman"/>
+                <w:i w:val="0"/>
+                <w:caps w:val="0"/>
+                <w:color w:val="000000"/>
+                <w:spacing w:val="0"/>
+                <w:sz w:val="19"/>
+                <w:szCs w:val="19"/>
+                <w:bdr w:val="none" w:color="auto" w:sz="0" w:space="0"/>
+                <w:shd w:val="clear" w:fill="F7F7F9"/>
+              </w:rPr>
+              <w:t>path[V] = -1;</w:t>
+            </w:r>
+          </w:p>
+          <w:p>
+            <w:pPr>
+              <w:keepNext w:val="0"/>
+              <w:keepLines w:val="0"/>
+              <w:widowControl/>
+              <w:numPr>
+                <w:ilvl w:val="0"/>
+                <w:numId w:val="3"/>
+              </w:numPr>
+              <w:suppressLineNumbers w:val="0"/>
+              <w:pBdr>
+                <w:top w:val="none" w:color="auto" w:sz="0" w:space="0"/>
+                <w:left w:val="single" w:color="E1E1E8" w:sz="6" w:space="7"/>
+                <w:bottom w:val="none" w:color="auto" w:sz="0" w:space="0"/>
+                <w:right w:val="none" w:color="auto" w:sz="0" w:space="0"/>
+              </w:pBdr>
+              <w:spacing w:before="0" w:beforeAutospacing="0" w:after="0" w:afterAutospacing="0" w:line="231" w:lineRule="atLeast"/>
+              <w:ind w:left="676" w:right="0" w:hanging="360"/>
+              <w:jc w:val="left"/>
+              <w:rPr>
+                <w:rFonts w:hint="default" w:ascii="Times New Roman" w:hAnsi="Times New Roman" w:cs="Times New Roman"/>
+              </w:rPr>
+            </w:pPr>
+            <w:r>
+              <w:rPr>
+                <w:rFonts w:hint="default" w:ascii="Times New Roman" w:hAnsi="Times New Roman" w:eastAsia="Monaco" w:cs="Times New Roman"/>
+                <w:i w:val="0"/>
+                <w:caps w:val="0"/>
+                <w:color w:val="AFAFAF"/>
+                <w:spacing w:val="0"/>
+                <w:sz w:val="19"/>
+                <w:szCs w:val="19"/>
+                <w:bdr w:val="none" w:color="auto" w:sz="0" w:space="0"/>
+                <w:shd w:val="clear" w:fill="F7F7F9"/>
+              </w:rPr>
+              <w:t>        </w:t>
+            </w:r>
+            <w:r>
+              <w:rPr>
+                <w:rFonts w:hint="default" w:ascii="Times New Roman" w:hAnsi="Times New Roman" w:eastAsia="Monaco" w:cs="Times New Roman"/>
+                <w:i w:val="0"/>
+                <w:caps w:val="0"/>
+                <w:color w:val="000000"/>
+                <w:spacing w:val="0"/>
+                <w:sz w:val="19"/>
+                <w:szCs w:val="19"/>
+                <w:bdr w:val="none" w:color="auto" w:sz="0" w:space="0"/>
+                <w:shd w:val="clear" w:fill="F7F7F9"/>
+              </w:rPr>
+              <w:t>collected[V] = </w:t>
+            </w:r>
+            <w:r>
+              <w:rPr>
+                <w:rFonts w:hint="default" w:ascii="Times New Roman" w:hAnsi="Times New Roman" w:eastAsia="Monaco" w:cs="Times New Roman"/>
+                <w:b/>
+                <w:i w:val="0"/>
+                <w:caps w:val="0"/>
+                <w:color w:val="FF7800"/>
+                <w:spacing w:val="0"/>
+                <w:sz w:val="19"/>
+                <w:szCs w:val="19"/>
+                <w:bdr w:val="none" w:color="auto" w:sz="0" w:space="0"/>
+                <w:shd w:val="clear" w:fill="F7F7F9"/>
+              </w:rPr>
+              <w:t>false</w:t>
+            </w:r>
+            <w:r>
+              <w:rPr>
+                <w:rFonts w:hint="default" w:ascii="Times New Roman" w:hAnsi="Times New Roman" w:eastAsia="Monaco" w:cs="Times New Roman"/>
+                <w:i w:val="0"/>
+                <w:caps w:val="0"/>
+                <w:color w:val="000000"/>
+                <w:spacing w:val="0"/>
+                <w:sz w:val="19"/>
+                <w:szCs w:val="19"/>
+                <w:bdr w:val="none" w:color="auto" w:sz="0" w:space="0"/>
+                <w:shd w:val="clear" w:fill="F7F7F9"/>
+              </w:rPr>
+              <w:t>;</w:t>
+            </w:r>
+          </w:p>
+          <w:p>
+            <w:pPr>
+              <w:keepNext w:val="0"/>
+              <w:keepLines w:val="0"/>
+              <w:widowControl/>
+              <w:numPr>
+                <w:ilvl w:val="0"/>
+                <w:numId w:val="3"/>
+              </w:numPr>
+              <w:suppressLineNumbers w:val="0"/>
+              <w:pBdr>
+                <w:top w:val="none" w:color="auto" w:sz="0" w:space="0"/>
+                <w:left w:val="single" w:color="E1E1E8" w:sz="6" w:space="7"/>
+                <w:bottom w:val="none" w:color="auto" w:sz="0" w:space="0"/>
+                <w:right w:val="none" w:color="auto" w:sz="0" w:space="0"/>
+              </w:pBdr>
+              <w:spacing w:before="0" w:beforeAutospacing="0" w:after="0" w:afterAutospacing="0" w:line="231" w:lineRule="atLeast"/>
+              <w:ind w:left="676" w:right="0" w:hanging="360"/>
+              <w:jc w:val="left"/>
+              <w:rPr>
+                <w:rFonts w:hint="default" w:ascii="Times New Roman" w:hAnsi="Times New Roman" w:cs="Times New Roman"/>
+              </w:rPr>
+            </w:pPr>
+            <w:r>
+              <w:rPr>
+                <w:rFonts w:hint="default" w:ascii="Times New Roman" w:hAnsi="Times New Roman" w:eastAsia="Monaco" w:cs="Times New Roman"/>
+                <w:i w:val="0"/>
+                <w:caps w:val="0"/>
+                <w:color w:val="AFAFAF"/>
+                <w:spacing w:val="0"/>
+                <w:sz w:val="19"/>
+                <w:szCs w:val="19"/>
+                <w:bdr w:val="none" w:color="auto" w:sz="0" w:space="0"/>
+                <w:shd w:val="clear" w:fill="F7F7F9"/>
+              </w:rPr>
+              <w:t>    </w:t>
+            </w:r>
+            <w:r>
+              <w:rPr>
+                <w:rFonts w:hint="default" w:ascii="Times New Roman" w:hAnsi="Times New Roman" w:eastAsia="Monaco" w:cs="Times New Roman"/>
+                <w:i w:val="0"/>
+                <w:caps w:val="0"/>
+                <w:color w:val="000000"/>
+                <w:spacing w:val="0"/>
+                <w:sz w:val="19"/>
+                <w:szCs w:val="19"/>
+                <w:bdr w:val="none" w:color="auto" w:sz="0" w:space="0"/>
+                <w:shd w:val="clear" w:fill="F7F7F9"/>
+              </w:rPr>
+              <w:t>}</w:t>
+            </w:r>
+          </w:p>
+          <w:p>
+            <w:pPr>
+              <w:keepNext w:val="0"/>
+              <w:keepLines w:val="0"/>
+              <w:widowControl/>
+              <w:numPr>
+                <w:ilvl w:val="0"/>
+                <w:numId w:val="3"/>
+              </w:numPr>
+              <w:suppressLineNumbers w:val="0"/>
+              <w:pBdr>
+                <w:top w:val="none" w:color="auto" w:sz="0" w:space="0"/>
+                <w:left w:val="single" w:color="E1E1E8" w:sz="6" w:space="7"/>
+                <w:bottom w:val="none" w:color="auto" w:sz="0" w:space="0"/>
+                <w:right w:val="none" w:color="auto" w:sz="0" w:space="0"/>
+              </w:pBdr>
+              <w:spacing w:before="0" w:beforeAutospacing="0" w:after="0" w:afterAutospacing="0" w:line="231" w:lineRule="atLeast"/>
+              <w:ind w:left="676" w:right="0" w:hanging="360"/>
+              <w:jc w:val="left"/>
+              <w:rPr>
+                <w:rFonts w:hint="default" w:ascii="Times New Roman" w:hAnsi="Times New Roman" w:cs="Times New Roman"/>
+              </w:rPr>
+            </w:pPr>
+            <w:r>
+              <w:rPr>
+                <w:rFonts w:hint="default" w:ascii="Times New Roman" w:hAnsi="Times New Roman" w:eastAsia="Monaco" w:cs="Times New Roman"/>
+                <w:i w:val="0"/>
+                <w:caps w:val="0"/>
+                <w:color w:val="AFAFAF"/>
+                <w:spacing w:val="0"/>
+                <w:sz w:val="19"/>
+                <w:szCs w:val="19"/>
+                <w:bdr w:val="none" w:color="auto" w:sz="0" w:space="0"/>
+                <w:shd w:val="clear" w:fill="F7F7F9"/>
+              </w:rPr>
+              <w:t>    </w:t>
+            </w:r>
+            <w:r>
+              <w:rPr>
+                <w:rFonts w:hint="default" w:ascii="Times New Roman" w:hAnsi="Times New Roman" w:eastAsia="Monaco" w:cs="Times New Roman"/>
+                <w:i w:val="0"/>
+                <w:caps w:val="0"/>
+                <w:color w:val="008200"/>
+                <w:spacing w:val="0"/>
+                <w:sz w:val="19"/>
+                <w:szCs w:val="19"/>
+                <w:bdr w:val="none" w:color="auto" w:sz="0" w:space="0"/>
+                <w:shd w:val="clear" w:fill="F7F7F9"/>
+              </w:rPr>
+              <w:t>/* 先将起点收入集合 */</w:t>
+            </w:r>
+          </w:p>
+          <w:p>
+            <w:pPr>
+              <w:keepNext w:val="0"/>
+              <w:keepLines w:val="0"/>
+              <w:widowControl/>
+              <w:numPr>
+                <w:ilvl w:val="0"/>
+                <w:numId w:val="3"/>
+              </w:numPr>
+              <w:suppressLineNumbers w:val="0"/>
+              <w:pBdr>
+                <w:top w:val="none" w:color="auto" w:sz="0" w:space="0"/>
+                <w:left w:val="single" w:color="E1E1E8" w:sz="6" w:space="7"/>
+                <w:bottom w:val="none" w:color="auto" w:sz="0" w:space="0"/>
+                <w:right w:val="none" w:color="auto" w:sz="0" w:space="0"/>
+              </w:pBdr>
+              <w:spacing w:before="0" w:beforeAutospacing="0" w:after="0" w:afterAutospacing="0" w:line="231" w:lineRule="atLeast"/>
+              <w:ind w:left="676" w:right="0" w:hanging="360"/>
+              <w:jc w:val="left"/>
+              <w:rPr>
+                <w:rFonts w:hint="default" w:ascii="Times New Roman" w:hAnsi="Times New Roman" w:cs="Times New Roman"/>
+              </w:rPr>
+            </w:pPr>
+            <w:r>
+              <w:rPr>
+                <w:rFonts w:hint="default" w:ascii="Times New Roman" w:hAnsi="Times New Roman" w:eastAsia="Monaco" w:cs="Times New Roman"/>
+                <w:i w:val="0"/>
+                <w:caps w:val="0"/>
+                <w:color w:val="AFAFAF"/>
+                <w:spacing w:val="0"/>
+                <w:sz w:val="19"/>
+                <w:szCs w:val="19"/>
+                <w:bdr w:val="none" w:color="auto" w:sz="0" w:space="0"/>
+                <w:shd w:val="clear" w:fill="F7F7F9"/>
+              </w:rPr>
+              <w:t>    </w:t>
+            </w:r>
+            <w:r>
+              <w:rPr>
+                <w:rFonts w:hint="default" w:ascii="Times New Roman" w:hAnsi="Times New Roman" w:eastAsia="Monaco" w:cs="Times New Roman"/>
+                <w:i w:val="0"/>
+                <w:caps w:val="0"/>
+                <w:color w:val="000000"/>
+                <w:spacing w:val="0"/>
+                <w:sz w:val="19"/>
+                <w:szCs w:val="19"/>
+                <w:bdr w:val="none" w:color="auto" w:sz="0" w:space="0"/>
+                <w:shd w:val="clear" w:fill="F7F7F9"/>
+              </w:rPr>
+              <w:t>dist[S] = 0;</w:t>
+            </w:r>
+          </w:p>
+          <w:p>
+            <w:pPr>
+              <w:keepNext w:val="0"/>
+              <w:keepLines w:val="0"/>
+              <w:widowControl/>
+              <w:numPr>
+                <w:ilvl w:val="0"/>
+                <w:numId w:val="3"/>
+              </w:numPr>
+              <w:suppressLineNumbers w:val="0"/>
+              <w:pBdr>
+                <w:top w:val="none" w:color="auto" w:sz="0" w:space="0"/>
+                <w:left w:val="single" w:color="E1E1E8" w:sz="6" w:space="7"/>
+                <w:bottom w:val="none" w:color="auto" w:sz="0" w:space="0"/>
+                <w:right w:val="none" w:color="auto" w:sz="0" w:space="0"/>
+              </w:pBdr>
+              <w:spacing w:before="0" w:beforeAutospacing="0" w:after="0" w:afterAutospacing="0" w:line="231" w:lineRule="atLeast"/>
+              <w:ind w:left="676" w:right="0" w:hanging="360"/>
+              <w:jc w:val="left"/>
+              <w:rPr>
+                <w:rFonts w:hint="default" w:ascii="Times New Roman" w:hAnsi="Times New Roman" w:cs="Times New Roman"/>
+              </w:rPr>
+            </w:pPr>
+            <w:r>
+              <w:rPr>
+                <w:rFonts w:hint="default" w:ascii="Times New Roman" w:hAnsi="Times New Roman" w:eastAsia="Monaco" w:cs="Times New Roman"/>
+                <w:i w:val="0"/>
+                <w:caps w:val="0"/>
+                <w:color w:val="AFAFAF"/>
+                <w:spacing w:val="0"/>
+                <w:sz w:val="19"/>
+                <w:szCs w:val="19"/>
+                <w:bdr w:val="none" w:color="auto" w:sz="0" w:space="0"/>
+                <w:shd w:val="clear" w:fill="F7F7F9"/>
+              </w:rPr>
+              <w:t>    </w:t>
+            </w:r>
+            <w:r>
+              <w:rPr>
+                <w:rFonts w:hint="default" w:ascii="Times New Roman" w:hAnsi="Times New Roman" w:eastAsia="Monaco" w:cs="Times New Roman"/>
+                <w:i w:val="0"/>
+                <w:caps w:val="0"/>
+                <w:color w:val="000000"/>
+                <w:spacing w:val="0"/>
+                <w:sz w:val="19"/>
+                <w:szCs w:val="19"/>
+                <w:bdr w:val="none" w:color="auto" w:sz="0" w:space="0"/>
+                <w:shd w:val="clear" w:fill="F7F7F9"/>
+              </w:rPr>
+              <w:t>collected[S] = </w:t>
+            </w:r>
+            <w:r>
+              <w:rPr>
+                <w:rFonts w:hint="default" w:ascii="Times New Roman" w:hAnsi="Times New Roman" w:eastAsia="Monaco" w:cs="Times New Roman"/>
+                <w:b/>
+                <w:i w:val="0"/>
+                <w:caps w:val="0"/>
+                <w:color w:val="FF7800"/>
+                <w:spacing w:val="0"/>
+                <w:sz w:val="19"/>
+                <w:szCs w:val="19"/>
+                <w:bdr w:val="none" w:color="auto" w:sz="0" w:space="0"/>
+                <w:shd w:val="clear" w:fill="F7F7F9"/>
+              </w:rPr>
+              <w:t>true</w:t>
+            </w:r>
+            <w:r>
+              <w:rPr>
+                <w:rFonts w:hint="default" w:ascii="Times New Roman" w:hAnsi="Times New Roman" w:eastAsia="Monaco" w:cs="Times New Roman"/>
+                <w:i w:val="0"/>
+                <w:caps w:val="0"/>
+                <w:color w:val="000000"/>
+                <w:spacing w:val="0"/>
+                <w:sz w:val="19"/>
+                <w:szCs w:val="19"/>
+                <w:bdr w:val="none" w:color="auto" w:sz="0" w:space="0"/>
+                <w:shd w:val="clear" w:fill="F7F7F9"/>
+              </w:rPr>
+              <w:t>;</w:t>
+            </w:r>
+          </w:p>
+          <w:p>
+            <w:pPr>
+              <w:keepNext w:val="0"/>
+              <w:keepLines w:val="0"/>
+              <w:widowControl/>
+              <w:numPr>
+                <w:ilvl w:val="0"/>
+                <w:numId w:val="3"/>
+              </w:numPr>
+              <w:suppressLineNumbers w:val="0"/>
+              <w:pBdr>
+                <w:top w:val="none" w:color="auto" w:sz="0" w:space="0"/>
+                <w:left w:val="single" w:color="E1E1E8" w:sz="6" w:space="7"/>
+                <w:bottom w:val="none" w:color="auto" w:sz="0" w:space="0"/>
+                <w:right w:val="none" w:color="auto" w:sz="0" w:space="0"/>
+              </w:pBdr>
+              <w:spacing w:before="0" w:beforeAutospacing="0" w:after="0" w:afterAutospacing="0" w:line="231" w:lineRule="atLeast"/>
+              <w:ind w:left="676" w:right="0" w:hanging="360"/>
+              <w:jc w:val="left"/>
+              <w:rPr>
+                <w:rFonts w:hint="default" w:ascii="Times New Roman" w:hAnsi="Times New Roman" w:cs="Times New Roman"/>
+              </w:rPr>
+            </w:pPr>
+            <w:r>
+              <w:rPr>
+                <w:rFonts w:hint="default" w:ascii="Times New Roman" w:hAnsi="Times New Roman" w:eastAsia="Monaco" w:cs="Times New Roman"/>
+                <w:i w:val="0"/>
+                <w:caps w:val="0"/>
+                <w:color w:val="AFAFAF"/>
+                <w:spacing w:val="0"/>
+                <w:sz w:val="19"/>
+                <w:szCs w:val="19"/>
+                <w:bdr w:val="single" w:color="E1E1E8" w:sz="6" w:space="0"/>
+                <w:shd w:val="clear" w:fill="F7F7F9"/>
+              </w:rPr>
+              <w:t> </w:t>
+            </w:r>
+          </w:p>
+          <w:p>
+            <w:pPr>
+              <w:keepNext w:val="0"/>
+              <w:keepLines w:val="0"/>
+              <w:widowControl/>
+              <w:numPr>
+                <w:ilvl w:val="0"/>
+                <w:numId w:val="3"/>
+              </w:numPr>
+              <w:suppressLineNumbers w:val="0"/>
+              <w:pBdr>
+                <w:top w:val="none" w:color="auto" w:sz="0" w:space="0"/>
+                <w:left w:val="single" w:color="E1E1E8" w:sz="6" w:space="7"/>
+                <w:bottom w:val="none" w:color="auto" w:sz="0" w:space="0"/>
+                <w:right w:val="none" w:color="auto" w:sz="0" w:space="0"/>
+              </w:pBdr>
+              <w:spacing w:before="0" w:beforeAutospacing="0" w:after="0" w:afterAutospacing="0" w:line="231" w:lineRule="atLeast"/>
+              <w:ind w:left="676" w:right="0" w:hanging="360"/>
+              <w:jc w:val="left"/>
+              <w:rPr>
+                <w:rFonts w:hint="default" w:ascii="Times New Roman" w:hAnsi="Times New Roman" w:cs="Times New Roman"/>
+              </w:rPr>
+            </w:pPr>
+            <w:r>
+              <w:rPr>
+                <w:rFonts w:hint="default" w:ascii="Times New Roman" w:hAnsi="Times New Roman" w:eastAsia="Monaco" w:cs="Times New Roman"/>
+                <w:i w:val="0"/>
+                <w:caps w:val="0"/>
+                <w:color w:val="AFAFAF"/>
+                <w:spacing w:val="0"/>
+                <w:sz w:val="19"/>
+                <w:szCs w:val="19"/>
+                <w:bdr w:val="none" w:color="auto" w:sz="0" w:space="0"/>
+                <w:shd w:val="clear" w:fill="F7F7F9"/>
+              </w:rPr>
+              <w:t>    </w:t>
+            </w:r>
+            <w:r>
+              <w:rPr>
+                <w:rFonts w:hint="default" w:ascii="Times New Roman" w:hAnsi="Times New Roman" w:eastAsia="Monaco" w:cs="Times New Roman"/>
+                <w:b/>
+                <w:i w:val="0"/>
+                <w:caps w:val="0"/>
+                <w:color w:val="FF7800"/>
+                <w:spacing w:val="0"/>
+                <w:sz w:val="19"/>
+                <w:szCs w:val="19"/>
+                <w:bdr w:val="none" w:color="auto" w:sz="0" w:space="0"/>
+                <w:shd w:val="clear" w:fill="F7F7F9"/>
+              </w:rPr>
+              <w:t>while</w:t>
+            </w:r>
+            <w:r>
+              <w:rPr>
+                <w:rFonts w:hint="default" w:ascii="Times New Roman" w:hAnsi="Times New Roman" w:eastAsia="Monaco" w:cs="Times New Roman"/>
+                <w:i w:val="0"/>
+                <w:caps w:val="0"/>
+                <w:color w:val="AFAFAF"/>
+                <w:spacing w:val="0"/>
+                <w:sz w:val="19"/>
+                <w:szCs w:val="19"/>
+                <w:bdr w:val="single" w:color="E1E1E8" w:sz="6" w:space="0"/>
+                <w:shd w:val="clear" w:fill="F7F7F9"/>
+              </w:rPr>
+              <w:t> </w:t>
+            </w:r>
+            <w:r>
+              <w:rPr>
+                <w:rFonts w:hint="default" w:ascii="Times New Roman" w:hAnsi="Times New Roman" w:eastAsia="Monaco" w:cs="Times New Roman"/>
+                <w:i w:val="0"/>
+                <w:caps w:val="0"/>
+                <w:color w:val="000000"/>
+                <w:spacing w:val="0"/>
+                <w:sz w:val="19"/>
+                <w:szCs w:val="19"/>
+                <w:bdr w:val="none" w:color="auto" w:sz="0" w:space="0"/>
+                <w:shd w:val="clear" w:fill="F7F7F9"/>
+              </w:rPr>
+              <w:t>(1) {</w:t>
+            </w:r>
+          </w:p>
+          <w:p>
+            <w:pPr>
+              <w:keepNext w:val="0"/>
+              <w:keepLines w:val="0"/>
+              <w:widowControl/>
+              <w:numPr>
+                <w:ilvl w:val="0"/>
+                <w:numId w:val="3"/>
+              </w:numPr>
+              <w:suppressLineNumbers w:val="0"/>
+              <w:pBdr>
+                <w:top w:val="none" w:color="auto" w:sz="0" w:space="0"/>
+                <w:left w:val="single" w:color="E1E1E8" w:sz="6" w:space="7"/>
+                <w:bottom w:val="none" w:color="auto" w:sz="0" w:space="0"/>
+                <w:right w:val="none" w:color="auto" w:sz="0" w:space="0"/>
+              </w:pBdr>
+              <w:spacing w:before="0" w:beforeAutospacing="0" w:after="0" w:afterAutospacing="0" w:line="231" w:lineRule="atLeast"/>
+              <w:ind w:left="676" w:right="0" w:hanging="360"/>
+              <w:jc w:val="left"/>
+              <w:rPr>
+                <w:rFonts w:hint="default" w:ascii="Times New Roman" w:hAnsi="Times New Roman" w:cs="Times New Roman"/>
+              </w:rPr>
+            </w:pPr>
+            <w:r>
+              <w:rPr>
+                <w:rFonts w:hint="default" w:ascii="Times New Roman" w:hAnsi="Times New Roman" w:eastAsia="Monaco" w:cs="Times New Roman"/>
+                <w:i w:val="0"/>
+                <w:caps w:val="0"/>
+                <w:color w:val="AFAFAF"/>
+                <w:spacing w:val="0"/>
+                <w:sz w:val="19"/>
+                <w:szCs w:val="19"/>
+                <w:bdr w:val="none" w:color="auto" w:sz="0" w:space="0"/>
+                <w:shd w:val="clear" w:fill="F7F7F9"/>
+              </w:rPr>
+              <w:t>        </w:t>
+            </w:r>
+            <w:r>
+              <w:rPr>
+                <w:rFonts w:hint="default" w:ascii="Times New Roman" w:hAnsi="Times New Roman" w:eastAsia="Monaco" w:cs="Times New Roman"/>
+                <w:i w:val="0"/>
+                <w:caps w:val="0"/>
+                <w:color w:val="008200"/>
+                <w:spacing w:val="0"/>
+                <w:sz w:val="19"/>
+                <w:szCs w:val="19"/>
+                <w:bdr w:val="none" w:color="auto" w:sz="0" w:space="0"/>
+                <w:shd w:val="clear" w:fill="F7F7F9"/>
+              </w:rPr>
+              <w:t>/* V = 未被收录顶点中dist最小者 */</w:t>
+            </w:r>
+          </w:p>
+          <w:p>
+            <w:pPr>
+              <w:keepNext w:val="0"/>
+              <w:keepLines w:val="0"/>
+              <w:widowControl/>
+              <w:numPr>
+                <w:ilvl w:val="0"/>
+                <w:numId w:val="3"/>
+              </w:numPr>
+              <w:suppressLineNumbers w:val="0"/>
+              <w:pBdr>
+                <w:top w:val="none" w:color="auto" w:sz="0" w:space="0"/>
+                <w:left w:val="single" w:color="E1E1E8" w:sz="6" w:space="7"/>
+                <w:bottom w:val="none" w:color="auto" w:sz="0" w:space="0"/>
+                <w:right w:val="none" w:color="auto" w:sz="0" w:space="0"/>
+              </w:pBdr>
+              <w:spacing w:before="0" w:beforeAutospacing="0" w:after="0" w:afterAutospacing="0" w:line="231" w:lineRule="atLeast"/>
+              <w:ind w:left="676" w:right="0" w:hanging="360"/>
+              <w:jc w:val="left"/>
+              <w:rPr>
+                <w:rFonts w:hint="default" w:ascii="Times New Roman" w:hAnsi="Times New Roman" w:cs="Times New Roman"/>
+              </w:rPr>
+            </w:pPr>
+            <w:r>
+              <w:rPr>
+                <w:rFonts w:hint="default" w:ascii="Times New Roman" w:hAnsi="Times New Roman" w:eastAsia="Monaco" w:cs="Times New Roman"/>
+                <w:i w:val="0"/>
+                <w:caps w:val="0"/>
+                <w:color w:val="AFAFAF"/>
+                <w:spacing w:val="0"/>
+                <w:sz w:val="19"/>
+                <w:szCs w:val="19"/>
+                <w:bdr w:val="none" w:color="auto" w:sz="0" w:space="0"/>
+                <w:shd w:val="clear" w:fill="F7F7F9"/>
+              </w:rPr>
+              <w:t>        </w:t>
+            </w:r>
+            <w:r>
+              <w:rPr>
+                <w:rFonts w:hint="default" w:ascii="Times New Roman" w:hAnsi="Times New Roman" w:eastAsia="Monaco" w:cs="Times New Roman"/>
+                <w:i w:val="0"/>
+                <w:caps w:val="0"/>
+                <w:color w:val="000000"/>
+                <w:spacing w:val="0"/>
+                <w:sz w:val="19"/>
+                <w:szCs w:val="19"/>
+                <w:bdr w:val="none" w:color="auto" w:sz="0" w:space="0"/>
+                <w:shd w:val="clear" w:fill="F7F7F9"/>
+              </w:rPr>
+              <w:t>V = FindMinDist( Graph, dist, collected );</w:t>
+            </w:r>
+          </w:p>
+          <w:p>
+            <w:pPr>
+              <w:keepNext w:val="0"/>
+              <w:keepLines w:val="0"/>
+              <w:widowControl/>
+              <w:numPr>
+                <w:ilvl w:val="0"/>
+                <w:numId w:val="3"/>
+              </w:numPr>
+              <w:suppressLineNumbers w:val="0"/>
+              <w:pBdr>
+                <w:top w:val="none" w:color="auto" w:sz="0" w:space="0"/>
+                <w:left w:val="single" w:color="E1E1E8" w:sz="6" w:space="7"/>
+                <w:bottom w:val="none" w:color="auto" w:sz="0" w:space="0"/>
+                <w:right w:val="none" w:color="auto" w:sz="0" w:space="0"/>
+              </w:pBdr>
+              <w:spacing w:before="0" w:beforeAutospacing="0" w:after="0" w:afterAutospacing="0" w:line="231" w:lineRule="atLeast"/>
+              <w:ind w:left="676" w:right="0" w:hanging="360"/>
+              <w:jc w:val="left"/>
+              <w:rPr>
+                <w:rFonts w:hint="default" w:ascii="Times New Roman" w:hAnsi="Times New Roman" w:cs="Times New Roman"/>
+              </w:rPr>
+            </w:pPr>
+            <w:r>
+              <w:rPr>
+                <w:rFonts w:hint="default" w:ascii="Times New Roman" w:hAnsi="Times New Roman" w:eastAsia="Monaco" w:cs="Times New Roman"/>
+                <w:i w:val="0"/>
+                <w:caps w:val="0"/>
+                <w:color w:val="AFAFAF"/>
+                <w:spacing w:val="0"/>
+                <w:sz w:val="19"/>
+                <w:szCs w:val="19"/>
+                <w:bdr w:val="none" w:color="auto" w:sz="0" w:space="0"/>
+                <w:shd w:val="clear" w:fill="F7F7F9"/>
+              </w:rPr>
+              <w:t>        </w:t>
+            </w:r>
+            <w:r>
+              <w:rPr>
+                <w:rFonts w:hint="default" w:ascii="Times New Roman" w:hAnsi="Times New Roman" w:eastAsia="Monaco" w:cs="Times New Roman"/>
+                <w:b/>
+                <w:i w:val="0"/>
+                <w:caps w:val="0"/>
+                <w:color w:val="FF7800"/>
+                <w:spacing w:val="0"/>
+                <w:sz w:val="19"/>
+                <w:szCs w:val="19"/>
+                <w:bdr w:val="none" w:color="auto" w:sz="0" w:space="0"/>
+                <w:shd w:val="clear" w:fill="F7F7F9"/>
+              </w:rPr>
+              <w:t>if</w:t>
+            </w:r>
+            <w:r>
+              <w:rPr>
+                <w:rFonts w:hint="default" w:ascii="Times New Roman" w:hAnsi="Times New Roman" w:eastAsia="Monaco" w:cs="Times New Roman"/>
+                <w:i w:val="0"/>
+                <w:caps w:val="0"/>
+                <w:color w:val="AFAFAF"/>
+                <w:spacing w:val="0"/>
+                <w:sz w:val="19"/>
+                <w:szCs w:val="19"/>
+                <w:bdr w:val="single" w:color="E1E1E8" w:sz="6" w:space="0"/>
+                <w:shd w:val="clear" w:fill="F7F7F9"/>
+              </w:rPr>
+              <w:t> </w:t>
+            </w:r>
+            <w:r>
+              <w:rPr>
+                <w:rFonts w:hint="default" w:ascii="Times New Roman" w:hAnsi="Times New Roman" w:eastAsia="Monaco" w:cs="Times New Roman"/>
+                <w:i w:val="0"/>
+                <w:caps w:val="0"/>
+                <w:color w:val="000000"/>
+                <w:spacing w:val="0"/>
+                <w:sz w:val="19"/>
+                <w:szCs w:val="19"/>
+                <w:bdr w:val="none" w:color="auto" w:sz="0" w:space="0"/>
+                <w:shd w:val="clear" w:fill="F7F7F9"/>
+              </w:rPr>
+              <w:t>( V==ERROR ) </w:t>
+            </w:r>
+            <w:r>
+              <w:rPr>
+                <w:rFonts w:hint="default" w:ascii="Times New Roman" w:hAnsi="Times New Roman" w:eastAsia="Monaco" w:cs="Times New Roman"/>
+                <w:i w:val="0"/>
+                <w:caps w:val="0"/>
+                <w:color w:val="008200"/>
+                <w:spacing w:val="0"/>
+                <w:sz w:val="19"/>
+                <w:szCs w:val="19"/>
+                <w:bdr w:val="none" w:color="auto" w:sz="0" w:space="0"/>
+                <w:shd w:val="clear" w:fill="F7F7F9"/>
+              </w:rPr>
+              <w:t>/* 若这样的V不存在 */</w:t>
+            </w:r>
+          </w:p>
+          <w:p>
+            <w:pPr>
+              <w:keepNext w:val="0"/>
+              <w:keepLines w:val="0"/>
+              <w:widowControl/>
+              <w:numPr>
+                <w:ilvl w:val="0"/>
+                <w:numId w:val="3"/>
+              </w:numPr>
+              <w:suppressLineNumbers w:val="0"/>
+              <w:pBdr>
+                <w:top w:val="none" w:color="auto" w:sz="0" w:space="0"/>
+                <w:left w:val="single" w:color="E1E1E8" w:sz="6" w:space="7"/>
+                <w:bottom w:val="none" w:color="auto" w:sz="0" w:space="0"/>
+                <w:right w:val="none" w:color="auto" w:sz="0" w:space="0"/>
+              </w:pBdr>
+              <w:spacing w:before="0" w:beforeAutospacing="0" w:after="0" w:afterAutospacing="0" w:line="231" w:lineRule="atLeast"/>
+              <w:ind w:left="676" w:right="0" w:hanging="360"/>
+              <w:jc w:val="left"/>
+              <w:rPr>
+                <w:rFonts w:hint="default" w:ascii="Times New Roman" w:hAnsi="Times New Roman" w:cs="Times New Roman"/>
+              </w:rPr>
+            </w:pPr>
+            <w:r>
+              <w:rPr>
+                <w:rFonts w:hint="default" w:ascii="Times New Roman" w:hAnsi="Times New Roman" w:eastAsia="Monaco" w:cs="Times New Roman"/>
+                <w:i w:val="0"/>
+                <w:caps w:val="0"/>
+                <w:color w:val="AFAFAF"/>
+                <w:spacing w:val="0"/>
+                <w:sz w:val="19"/>
+                <w:szCs w:val="19"/>
+                <w:bdr w:val="none" w:color="auto" w:sz="0" w:space="0"/>
+                <w:shd w:val="clear" w:fill="F7F7F9"/>
+              </w:rPr>
+              <w:t>            </w:t>
+            </w:r>
+            <w:r>
+              <w:rPr>
+                <w:rFonts w:hint="default" w:ascii="Times New Roman" w:hAnsi="Times New Roman" w:eastAsia="Monaco" w:cs="Times New Roman"/>
+                <w:b/>
+                <w:i w:val="0"/>
+                <w:caps w:val="0"/>
+                <w:color w:val="FF7800"/>
+                <w:spacing w:val="0"/>
+                <w:sz w:val="19"/>
+                <w:szCs w:val="19"/>
+                <w:bdr w:val="none" w:color="auto" w:sz="0" w:space="0"/>
+                <w:shd w:val="clear" w:fill="F7F7F9"/>
+              </w:rPr>
+              <w:t>break</w:t>
+            </w:r>
+            <w:r>
+              <w:rPr>
+                <w:rFonts w:hint="default" w:ascii="Times New Roman" w:hAnsi="Times New Roman" w:eastAsia="Monaco" w:cs="Times New Roman"/>
+                <w:i w:val="0"/>
+                <w:caps w:val="0"/>
+                <w:color w:val="000000"/>
+                <w:spacing w:val="0"/>
+                <w:sz w:val="19"/>
+                <w:szCs w:val="19"/>
+                <w:bdr w:val="none" w:color="auto" w:sz="0" w:space="0"/>
+                <w:shd w:val="clear" w:fill="F7F7F9"/>
+              </w:rPr>
+              <w:t>;      </w:t>
+            </w:r>
+            <w:r>
+              <w:rPr>
+                <w:rFonts w:hint="default" w:ascii="Times New Roman" w:hAnsi="Times New Roman" w:eastAsia="Monaco" w:cs="Times New Roman"/>
+                <w:i w:val="0"/>
+                <w:caps w:val="0"/>
+                <w:color w:val="008200"/>
+                <w:spacing w:val="0"/>
+                <w:sz w:val="19"/>
+                <w:szCs w:val="19"/>
+                <w:bdr w:val="none" w:color="auto" w:sz="0" w:space="0"/>
+                <w:shd w:val="clear" w:fill="F7F7F9"/>
+              </w:rPr>
+              <w:t>/* 算法结束 */</w:t>
+            </w:r>
+          </w:p>
+          <w:p>
+            <w:pPr>
+              <w:keepNext w:val="0"/>
+              <w:keepLines w:val="0"/>
+              <w:widowControl/>
+              <w:numPr>
+                <w:ilvl w:val="0"/>
+                <w:numId w:val="3"/>
+              </w:numPr>
+              <w:suppressLineNumbers w:val="0"/>
+              <w:pBdr>
+                <w:top w:val="none" w:color="auto" w:sz="0" w:space="0"/>
+                <w:left w:val="single" w:color="E1E1E8" w:sz="6" w:space="7"/>
+                <w:bottom w:val="none" w:color="auto" w:sz="0" w:space="0"/>
+                <w:right w:val="none" w:color="auto" w:sz="0" w:space="0"/>
+              </w:pBdr>
+              <w:spacing w:before="0" w:beforeAutospacing="0" w:after="0" w:afterAutospacing="0" w:line="231" w:lineRule="atLeast"/>
+              <w:ind w:left="676" w:right="0" w:hanging="360"/>
+              <w:jc w:val="left"/>
+              <w:rPr>
+                <w:rFonts w:hint="default" w:ascii="Times New Roman" w:hAnsi="Times New Roman" w:cs="Times New Roman"/>
+              </w:rPr>
+            </w:pPr>
+            <w:r>
+              <w:rPr>
+                <w:rFonts w:hint="default" w:ascii="Times New Roman" w:hAnsi="Times New Roman" w:eastAsia="Monaco" w:cs="Times New Roman"/>
+                <w:i w:val="0"/>
+                <w:caps w:val="0"/>
+                <w:color w:val="AFAFAF"/>
+                <w:spacing w:val="0"/>
+                <w:sz w:val="19"/>
+                <w:szCs w:val="19"/>
+                <w:bdr w:val="none" w:color="auto" w:sz="0" w:space="0"/>
+                <w:shd w:val="clear" w:fill="F7F7F9"/>
+              </w:rPr>
+              <w:t>        </w:t>
+            </w:r>
+            <w:r>
+              <w:rPr>
+                <w:rFonts w:hint="default" w:ascii="Times New Roman" w:hAnsi="Times New Roman" w:eastAsia="Monaco" w:cs="Times New Roman"/>
+                <w:i w:val="0"/>
+                <w:caps w:val="0"/>
+                <w:color w:val="000000"/>
+                <w:spacing w:val="0"/>
+                <w:sz w:val="19"/>
+                <w:szCs w:val="19"/>
+                <w:bdr w:val="none" w:color="auto" w:sz="0" w:space="0"/>
+                <w:shd w:val="clear" w:fill="F7F7F9"/>
+              </w:rPr>
+              <w:t>collected[V] = </w:t>
+            </w:r>
+            <w:r>
+              <w:rPr>
+                <w:rFonts w:hint="default" w:ascii="Times New Roman" w:hAnsi="Times New Roman" w:eastAsia="Monaco" w:cs="Times New Roman"/>
+                <w:b/>
+                <w:i w:val="0"/>
+                <w:caps w:val="0"/>
+                <w:color w:val="FF7800"/>
+                <w:spacing w:val="0"/>
+                <w:sz w:val="19"/>
+                <w:szCs w:val="19"/>
+                <w:bdr w:val="none" w:color="auto" w:sz="0" w:space="0"/>
+                <w:shd w:val="clear" w:fill="F7F7F9"/>
+              </w:rPr>
+              <w:t>true</w:t>
+            </w:r>
+            <w:r>
+              <w:rPr>
+                <w:rFonts w:hint="default" w:ascii="Times New Roman" w:hAnsi="Times New Roman" w:eastAsia="Monaco" w:cs="Times New Roman"/>
+                <w:i w:val="0"/>
+                <w:caps w:val="0"/>
+                <w:color w:val="000000"/>
+                <w:spacing w:val="0"/>
+                <w:sz w:val="19"/>
+                <w:szCs w:val="19"/>
+                <w:bdr w:val="none" w:color="auto" w:sz="0" w:space="0"/>
+                <w:shd w:val="clear" w:fill="F7F7F9"/>
+              </w:rPr>
+              <w:t>;  </w:t>
+            </w:r>
+            <w:r>
+              <w:rPr>
+                <w:rFonts w:hint="default" w:ascii="Times New Roman" w:hAnsi="Times New Roman" w:eastAsia="Monaco" w:cs="Times New Roman"/>
+                <w:i w:val="0"/>
+                <w:caps w:val="0"/>
+                <w:color w:val="008200"/>
+                <w:spacing w:val="0"/>
+                <w:sz w:val="19"/>
+                <w:szCs w:val="19"/>
+                <w:bdr w:val="none" w:color="auto" w:sz="0" w:space="0"/>
+                <w:shd w:val="clear" w:fill="F7F7F9"/>
+              </w:rPr>
+              <w:t>/* 收录V */</w:t>
+            </w:r>
+          </w:p>
+          <w:p>
+            <w:pPr>
+              <w:keepNext w:val="0"/>
+              <w:keepLines w:val="0"/>
+              <w:widowControl/>
+              <w:numPr>
+                <w:ilvl w:val="0"/>
+                <w:numId w:val="3"/>
+              </w:numPr>
+              <w:suppressLineNumbers w:val="0"/>
+              <w:pBdr>
+                <w:top w:val="none" w:color="auto" w:sz="0" w:space="0"/>
+                <w:left w:val="single" w:color="E1E1E8" w:sz="6" w:space="7"/>
+                <w:bottom w:val="none" w:color="auto" w:sz="0" w:space="0"/>
+                <w:right w:val="none" w:color="auto" w:sz="0" w:space="0"/>
+              </w:pBdr>
+              <w:spacing w:before="0" w:beforeAutospacing="0" w:after="0" w:afterAutospacing="0" w:line="231" w:lineRule="atLeast"/>
+              <w:ind w:left="676" w:right="0" w:hanging="360"/>
+              <w:jc w:val="left"/>
+              <w:rPr>
+                <w:rFonts w:hint="default" w:ascii="Times New Roman" w:hAnsi="Times New Roman" w:cs="Times New Roman"/>
+              </w:rPr>
+            </w:pPr>
+            <w:r>
+              <w:rPr>
+                <w:rFonts w:hint="default" w:ascii="Times New Roman" w:hAnsi="Times New Roman" w:eastAsia="Monaco" w:cs="Times New Roman"/>
+                <w:i w:val="0"/>
+                <w:caps w:val="0"/>
+                <w:color w:val="AFAFAF"/>
+                <w:spacing w:val="0"/>
+                <w:sz w:val="19"/>
+                <w:szCs w:val="19"/>
+                <w:bdr w:val="none" w:color="auto" w:sz="0" w:space="0"/>
+                <w:shd w:val="clear" w:fill="F7F7F9"/>
+              </w:rPr>
+              <w:t>        </w:t>
+            </w:r>
+            <w:r>
+              <w:rPr>
+                <w:rFonts w:hint="default" w:ascii="Times New Roman" w:hAnsi="Times New Roman" w:eastAsia="Monaco" w:cs="Times New Roman"/>
+                <w:b/>
+                <w:i w:val="0"/>
+                <w:caps w:val="0"/>
+                <w:color w:val="FF7800"/>
+                <w:spacing w:val="0"/>
+                <w:sz w:val="19"/>
+                <w:szCs w:val="19"/>
+                <w:bdr w:val="none" w:color="auto" w:sz="0" w:space="0"/>
+                <w:shd w:val="clear" w:fill="F7F7F9"/>
+              </w:rPr>
+              <w:t>for</w:t>
+            </w:r>
+            <w:r>
+              <w:rPr>
+                <w:rFonts w:hint="default" w:ascii="Times New Roman" w:hAnsi="Times New Roman" w:eastAsia="Monaco" w:cs="Times New Roman"/>
+                <w:i w:val="0"/>
+                <w:caps w:val="0"/>
+                <w:color w:val="000000"/>
+                <w:spacing w:val="0"/>
+                <w:sz w:val="19"/>
+                <w:szCs w:val="19"/>
+                <w:bdr w:val="none" w:color="auto" w:sz="0" w:space="0"/>
+                <w:shd w:val="clear" w:fill="F7F7F9"/>
+              </w:rPr>
+              <w:t>( W=0; W&lt;Graph-&gt;Nv; W++ ) </w:t>
+            </w:r>
+            <w:r>
+              <w:rPr>
+                <w:rFonts w:hint="default" w:ascii="Times New Roman" w:hAnsi="Times New Roman" w:eastAsia="Monaco" w:cs="Times New Roman"/>
+                <w:i w:val="0"/>
+                <w:caps w:val="0"/>
+                <w:color w:val="008200"/>
+                <w:spacing w:val="0"/>
+                <w:sz w:val="19"/>
+                <w:szCs w:val="19"/>
+                <w:bdr w:val="none" w:color="auto" w:sz="0" w:space="0"/>
+                <w:shd w:val="clear" w:fill="F7F7F9"/>
+              </w:rPr>
+              <w:t>/* 对图中的每个顶点W */</w:t>
+            </w:r>
+          </w:p>
+          <w:p>
+            <w:pPr>
+              <w:keepNext w:val="0"/>
+              <w:keepLines w:val="0"/>
+              <w:widowControl/>
+              <w:numPr>
+                <w:ilvl w:val="0"/>
+                <w:numId w:val="3"/>
+              </w:numPr>
+              <w:suppressLineNumbers w:val="0"/>
+              <w:pBdr>
+                <w:top w:val="none" w:color="auto" w:sz="0" w:space="0"/>
+                <w:left w:val="single" w:color="E1E1E8" w:sz="6" w:space="7"/>
+                <w:bottom w:val="none" w:color="auto" w:sz="0" w:space="0"/>
+                <w:right w:val="none" w:color="auto" w:sz="0" w:space="0"/>
+              </w:pBdr>
+              <w:spacing w:before="0" w:beforeAutospacing="0" w:after="0" w:afterAutospacing="0" w:line="231" w:lineRule="atLeast"/>
+              <w:ind w:left="676" w:right="0" w:hanging="360"/>
+              <w:jc w:val="left"/>
+              <w:rPr>
+                <w:rFonts w:hint="default" w:ascii="Times New Roman" w:hAnsi="Times New Roman" w:cs="Times New Roman"/>
+              </w:rPr>
+            </w:pPr>
+            <w:r>
+              <w:rPr>
+                <w:rFonts w:hint="default" w:ascii="Times New Roman" w:hAnsi="Times New Roman" w:eastAsia="Monaco" w:cs="Times New Roman"/>
+                <w:i w:val="0"/>
+                <w:caps w:val="0"/>
+                <w:color w:val="AFAFAF"/>
+                <w:spacing w:val="0"/>
+                <w:sz w:val="19"/>
+                <w:szCs w:val="19"/>
+                <w:bdr w:val="none" w:color="auto" w:sz="0" w:space="0"/>
+                <w:shd w:val="clear" w:fill="F7F7F9"/>
+              </w:rPr>
+              <w:t>            </w:t>
+            </w:r>
+            <w:r>
+              <w:rPr>
+                <w:rFonts w:hint="default" w:ascii="Times New Roman" w:hAnsi="Times New Roman" w:eastAsia="Monaco" w:cs="Times New Roman"/>
+                <w:i w:val="0"/>
+                <w:caps w:val="0"/>
+                <w:color w:val="008200"/>
+                <w:spacing w:val="0"/>
+                <w:sz w:val="19"/>
+                <w:szCs w:val="19"/>
+                <w:bdr w:val="none" w:color="auto" w:sz="0" w:space="0"/>
+                <w:shd w:val="clear" w:fill="F7F7F9"/>
+              </w:rPr>
+              <w:t>/* 若W是V的邻接点并且未被收录 */</w:t>
+            </w:r>
+          </w:p>
+          <w:p>
+            <w:pPr>
+              <w:keepNext w:val="0"/>
+              <w:keepLines w:val="0"/>
+              <w:widowControl/>
+              <w:numPr>
+                <w:ilvl w:val="0"/>
+                <w:numId w:val="3"/>
+              </w:numPr>
+              <w:suppressLineNumbers w:val="0"/>
+              <w:pBdr>
+                <w:top w:val="none" w:color="auto" w:sz="0" w:space="0"/>
+                <w:left w:val="single" w:color="E1E1E8" w:sz="6" w:space="7"/>
+                <w:bottom w:val="none" w:color="auto" w:sz="0" w:space="0"/>
+                <w:right w:val="none" w:color="auto" w:sz="0" w:space="0"/>
+              </w:pBdr>
+              <w:spacing w:before="0" w:beforeAutospacing="0" w:after="0" w:afterAutospacing="0" w:line="231" w:lineRule="atLeast"/>
+              <w:ind w:left="676" w:right="0" w:hanging="360"/>
+              <w:jc w:val="left"/>
+              <w:rPr>
+                <w:rFonts w:hint="default" w:ascii="Times New Roman" w:hAnsi="Times New Roman" w:cs="Times New Roman"/>
+              </w:rPr>
+            </w:pPr>
+            <w:r>
+              <w:rPr>
+                <w:rFonts w:hint="default" w:ascii="Times New Roman" w:hAnsi="Times New Roman" w:eastAsia="Monaco" w:cs="Times New Roman"/>
+                <w:i w:val="0"/>
+                <w:caps w:val="0"/>
+                <w:color w:val="AFAFAF"/>
+                <w:spacing w:val="0"/>
+                <w:sz w:val="19"/>
+                <w:szCs w:val="19"/>
+                <w:bdr w:val="none" w:color="auto" w:sz="0" w:space="0"/>
+                <w:shd w:val="clear" w:fill="F7F7F9"/>
+              </w:rPr>
+              <w:t>            </w:t>
+            </w:r>
+            <w:r>
+              <w:rPr>
+                <w:rFonts w:hint="default" w:ascii="Times New Roman" w:hAnsi="Times New Roman" w:eastAsia="Monaco" w:cs="Times New Roman"/>
+                <w:b/>
+                <w:i w:val="0"/>
+                <w:caps w:val="0"/>
+                <w:color w:val="FF7800"/>
+                <w:spacing w:val="0"/>
+                <w:sz w:val="19"/>
+                <w:szCs w:val="19"/>
+                <w:bdr w:val="none" w:color="auto" w:sz="0" w:space="0"/>
+                <w:shd w:val="clear" w:fill="F7F7F9"/>
+              </w:rPr>
+              <w:t>if</w:t>
+            </w:r>
+            <w:r>
+              <w:rPr>
+                <w:rFonts w:hint="default" w:ascii="Times New Roman" w:hAnsi="Times New Roman" w:eastAsia="Monaco" w:cs="Times New Roman"/>
+                <w:i w:val="0"/>
+                <w:caps w:val="0"/>
+                <w:color w:val="AFAFAF"/>
+                <w:spacing w:val="0"/>
+                <w:sz w:val="19"/>
+                <w:szCs w:val="19"/>
+                <w:bdr w:val="single" w:color="E1E1E8" w:sz="6" w:space="0"/>
+                <w:shd w:val="clear" w:fill="F7F7F9"/>
+              </w:rPr>
+              <w:t> </w:t>
+            </w:r>
+            <w:r>
+              <w:rPr>
+                <w:rFonts w:hint="default" w:ascii="Times New Roman" w:hAnsi="Times New Roman" w:eastAsia="Monaco" w:cs="Times New Roman"/>
+                <w:i w:val="0"/>
+                <w:caps w:val="0"/>
+                <w:color w:val="000000"/>
+                <w:spacing w:val="0"/>
+                <w:sz w:val="19"/>
+                <w:szCs w:val="19"/>
+                <w:bdr w:val="none" w:color="auto" w:sz="0" w:space="0"/>
+                <w:shd w:val="clear" w:fill="F7F7F9"/>
+              </w:rPr>
+              <w:t>( collected[W]==</w:t>
+            </w:r>
+            <w:r>
+              <w:rPr>
+                <w:rFonts w:hint="default" w:ascii="Times New Roman" w:hAnsi="Times New Roman" w:eastAsia="Monaco" w:cs="Times New Roman"/>
+                <w:b/>
+                <w:i w:val="0"/>
+                <w:caps w:val="0"/>
+                <w:color w:val="FF7800"/>
+                <w:spacing w:val="0"/>
+                <w:sz w:val="19"/>
+                <w:szCs w:val="19"/>
+                <w:bdr w:val="none" w:color="auto" w:sz="0" w:space="0"/>
+                <w:shd w:val="clear" w:fill="F7F7F9"/>
+              </w:rPr>
+              <w:t>false</w:t>
+            </w:r>
+            <w:r>
+              <w:rPr>
+                <w:rFonts w:hint="default" w:ascii="Times New Roman" w:hAnsi="Times New Roman" w:eastAsia="Monaco" w:cs="Times New Roman"/>
+                <w:i w:val="0"/>
+                <w:caps w:val="0"/>
+                <w:color w:val="AFAFAF"/>
+                <w:spacing w:val="0"/>
+                <w:sz w:val="19"/>
+                <w:szCs w:val="19"/>
+                <w:bdr w:val="single" w:color="E1E1E8" w:sz="6" w:space="0"/>
+                <w:shd w:val="clear" w:fill="F7F7F9"/>
+              </w:rPr>
+              <w:t> </w:t>
+            </w:r>
+            <w:r>
+              <w:rPr>
+                <w:rFonts w:hint="default" w:ascii="Times New Roman" w:hAnsi="Times New Roman" w:eastAsia="Monaco" w:cs="Times New Roman"/>
+                <w:i w:val="0"/>
+                <w:caps w:val="0"/>
+                <w:color w:val="000000"/>
+                <w:spacing w:val="0"/>
+                <w:sz w:val="19"/>
+                <w:szCs w:val="19"/>
+                <w:bdr w:val="none" w:color="auto" w:sz="0" w:space="0"/>
+                <w:shd w:val="clear" w:fill="F7F7F9"/>
+              </w:rPr>
+              <w:t>&amp;&amp; Graph-&gt;G[V][W]&lt;INFINITY ) {</w:t>
+            </w:r>
+          </w:p>
+          <w:p>
+            <w:pPr>
+              <w:keepNext w:val="0"/>
+              <w:keepLines w:val="0"/>
+              <w:widowControl/>
+              <w:numPr>
+                <w:ilvl w:val="0"/>
+                <w:numId w:val="3"/>
+              </w:numPr>
+              <w:suppressLineNumbers w:val="0"/>
+              <w:pBdr>
+                <w:top w:val="none" w:color="auto" w:sz="0" w:space="0"/>
+                <w:left w:val="single" w:color="E1E1E8" w:sz="6" w:space="7"/>
+                <w:bottom w:val="none" w:color="auto" w:sz="0" w:space="0"/>
+                <w:right w:val="none" w:color="auto" w:sz="0" w:space="0"/>
+              </w:pBdr>
+              <w:spacing w:before="0" w:beforeAutospacing="0" w:after="0" w:afterAutospacing="0" w:line="231" w:lineRule="atLeast"/>
+              <w:ind w:left="676" w:right="0" w:hanging="360"/>
+              <w:jc w:val="left"/>
+              <w:rPr>
+                <w:rFonts w:hint="default" w:ascii="Times New Roman" w:hAnsi="Times New Roman" w:cs="Times New Roman"/>
+              </w:rPr>
+            </w:pPr>
+            <w:r>
+              <w:rPr>
+                <w:rFonts w:hint="default" w:ascii="Times New Roman" w:hAnsi="Times New Roman" w:eastAsia="Monaco" w:cs="Times New Roman"/>
+                <w:i w:val="0"/>
+                <w:caps w:val="0"/>
+                <w:color w:val="AFAFAF"/>
+                <w:spacing w:val="0"/>
+                <w:sz w:val="19"/>
+                <w:szCs w:val="19"/>
+                <w:bdr w:val="none" w:color="auto" w:sz="0" w:space="0"/>
+                <w:shd w:val="clear" w:fill="F7F7F9"/>
+              </w:rPr>
+              <w:t>                </w:t>
+            </w:r>
+            <w:r>
+              <w:rPr>
+                <w:rFonts w:hint="default" w:ascii="Times New Roman" w:hAnsi="Times New Roman" w:eastAsia="Monaco" w:cs="Times New Roman"/>
+                <w:b/>
+                <w:i w:val="0"/>
+                <w:caps w:val="0"/>
+                <w:color w:val="FF7800"/>
+                <w:spacing w:val="0"/>
+                <w:sz w:val="19"/>
+                <w:szCs w:val="19"/>
+                <w:bdr w:val="none" w:color="auto" w:sz="0" w:space="0"/>
+                <w:shd w:val="clear" w:fill="F7F7F9"/>
+              </w:rPr>
+              <w:t>if</w:t>
+            </w:r>
+            <w:r>
+              <w:rPr>
+                <w:rFonts w:hint="default" w:ascii="Times New Roman" w:hAnsi="Times New Roman" w:eastAsia="Monaco" w:cs="Times New Roman"/>
+                <w:i w:val="0"/>
+                <w:caps w:val="0"/>
+                <w:color w:val="AFAFAF"/>
+                <w:spacing w:val="0"/>
+                <w:sz w:val="19"/>
+                <w:szCs w:val="19"/>
+                <w:bdr w:val="single" w:color="E1E1E8" w:sz="6" w:space="0"/>
+                <w:shd w:val="clear" w:fill="F7F7F9"/>
+              </w:rPr>
+              <w:t> </w:t>
+            </w:r>
+            <w:r>
+              <w:rPr>
+                <w:rFonts w:hint="default" w:ascii="Times New Roman" w:hAnsi="Times New Roman" w:eastAsia="Monaco" w:cs="Times New Roman"/>
+                <w:i w:val="0"/>
+                <w:caps w:val="0"/>
+                <w:color w:val="000000"/>
+                <w:spacing w:val="0"/>
+                <w:sz w:val="19"/>
+                <w:szCs w:val="19"/>
+                <w:bdr w:val="none" w:color="auto" w:sz="0" w:space="0"/>
+                <w:shd w:val="clear" w:fill="F7F7F9"/>
+              </w:rPr>
+              <w:t>( Graph-&gt;G[V][W]&lt;0 ) </w:t>
+            </w:r>
+            <w:r>
+              <w:rPr>
+                <w:rFonts w:hint="default" w:ascii="Times New Roman" w:hAnsi="Times New Roman" w:eastAsia="Monaco" w:cs="Times New Roman"/>
+                <w:i w:val="0"/>
+                <w:caps w:val="0"/>
+                <w:color w:val="008200"/>
+                <w:spacing w:val="0"/>
+                <w:sz w:val="19"/>
+                <w:szCs w:val="19"/>
+                <w:bdr w:val="none" w:color="auto" w:sz="0" w:space="0"/>
+                <w:shd w:val="clear" w:fill="F7F7F9"/>
+              </w:rPr>
+              <w:t>/* 若有负边 */</w:t>
+            </w:r>
+          </w:p>
+          <w:p>
+            <w:pPr>
+              <w:keepNext w:val="0"/>
+              <w:keepLines w:val="0"/>
+              <w:widowControl/>
+              <w:numPr>
+                <w:ilvl w:val="0"/>
+                <w:numId w:val="3"/>
+              </w:numPr>
+              <w:suppressLineNumbers w:val="0"/>
+              <w:pBdr>
+                <w:top w:val="none" w:color="auto" w:sz="0" w:space="0"/>
+                <w:left w:val="single" w:color="E1E1E8" w:sz="6" w:space="7"/>
+                <w:bottom w:val="none" w:color="auto" w:sz="0" w:space="0"/>
+                <w:right w:val="none" w:color="auto" w:sz="0" w:space="0"/>
+              </w:pBdr>
+              <w:spacing w:before="0" w:beforeAutospacing="0" w:after="0" w:afterAutospacing="0" w:line="231" w:lineRule="atLeast"/>
+              <w:ind w:left="676" w:right="0" w:hanging="360"/>
+              <w:jc w:val="left"/>
+              <w:rPr>
+                <w:rFonts w:hint="default" w:ascii="Times New Roman" w:hAnsi="Times New Roman" w:cs="Times New Roman"/>
+              </w:rPr>
+            </w:pPr>
+            <w:r>
+              <w:rPr>
+                <w:rFonts w:hint="default" w:ascii="Times New Roman" w:hAnsi="Times New Roman" w:eastAsia="Monaco" w:cs="Times New Roman"/>
+                <w:i w:val="0"/>
+                <w:caps w:val="0"/>
+                <w:color w:val="AFAFAF"/>
+                <w:spacing w:val="0"/>
+                <w:sz w:val="19"/>
+                <w:szCs w:val="19"/>
+                <w:bdr w:val="none" w:color="auto" w:sz="0" w:space="0"/>
+                <w:shd w:val="clear" w:fill="F7F7F9"/>
+              </w:rPr>
+              <w:t>                    </w:t>
+            </w:r>
+            <w:r>
+              <w:rPr>
+                <w:rFonts w:hint="default" w:ascii="Times New Roman" w:hAnsi="Times New Roman" w:eastAsia="Monaco" w:cs="Times New Roman"/>
+                <w:b/>
+                <w:i w:val="0"/>
+                <w:caps w:val="0"/>
+                <w:color w:val="FF7800"/>
+                <w:spacing w:val="0"/>
+                <w:sz w:val="19"/>
+                <w:szCs w:val="19"/>
+                <w:bdr w:val="none" w:color="auto" w:sz="0" w:space="0"/>
+                <w:shd w:val="clear" w:fill="F7F7F9"/>
+              </w:rPr>
+              <w:t>return</w:t>
+            </w:r>
+            <w:r>
+              <w:rPr>
+                <w:rFonts w:hint="default" w:ascii="Times New Roman" w:hAnsi="Times New Roman" w:eastAsia="Monaco" w:cs="Times New Roman"/>
+                <w:i w:val="0"/>
+                <w:caps w:val="0"/>
+                <w:color w:val="AFAFAF"/>
+                <w:spacing w:val="0"/>
+                <w:sz w:val="19"/>
+                <w:szCs w:val="19"/>
+                <w:bdr w:val="single" w:color="E1E1E8" w:sz="6" w:space="0"/>
+                <w:shd w:val="clear" w:fill="F7F7F9"/>
+              </w:rPr>
+              <w:t> </w:t>
+            </w:r>
+            <w:r>
+              <w:rPr>
+                <w:rFonts w:hint="default" w:ascii="Times New Roman" w:hAnsi="Times New Roman" w:eastAsia="Monaco" w:cs="Times New Roman"/>
+                <w:b/>
+                <w:i w:val="0"/>
+                <w:caps w:val="0"/>
+                <w:color w:val="FF7800"/>
+                <w:spacing w:val="0"/>
+                <w:sz w:val="19"/>
+                <w:szCs w:val="19"/>
+                <w:bdr w:val="none" w:color="auto" w:sz="0" w:space="0"/>
+                <w:shd w:val="clear" w:fill="F7F7F9"/>
+              </w:rPr>
+              <w:t>false</w:t>
+            </w:r>
+            <w:r>
+              <w:rPr>
+                <w:rFonts w:hint="default" w:ascii="Times New Roman" w:hAnsi="Times New Roman" w:eastAsia="Monaco" w:cs="Times New Roman"/>
+                <w:i w:val="0"/>
+                <w:caps w:val="0"/>
+                <w:color w:val="000000"/>
+                <w:spacing w:val="0"/>
+                <w:sz w:val="19"/>
+                <w:szCs w:val="19"/>
+                <w:bdr w:val="none" w:color="auto" w:sz="0" w:space="0"/>
+                <w:shd w:val="clear" w:fill="F7F7F9"/>
+              </w:rPr>
+              <w:t>; </w:t>
+            </w:r>
+            <w:r>
+              <w:rPr>
+                <w:rFonts w:hint="default" w:ascii="Times New Roman" w:hAnsi="Times New Roman" w:eastAsia="Monaco" w:cs="Times New Roman"/>
+                <w:i w:val="0"/>
+                <w:caps w:val="0"/>
+                <w:color w:val="008200"/>
+                <w:spacing w:val="0"/>
+                <w:sz w:val="19"/>
+                <w:szCs w:val="19"/>
+                <w:bdr w:val="none" w:color="auto" w:sz="0" w:space="0"/>
+                <w:shd w:val="clear" w:fill="F7F7F9"/>
+              </w:rPr>
+              <w:t>/* 不能正确解决，返回错误标记 */</w:t>
+            </w:r>
+          </w:p>
+          <w:p>
+            <w:pPr>
+              <w:keepNext w:val="0"/>
+              <w:keepLines w:val="0"/>
+              <w:widowControl/>
+              <w:numPr>
+                <w:ilvl w:val="0"/>
+                <w:numId w:val="3"/>
+              </w:numPr>
+              <w:suppressLineNumbers w:val="0"/>
+              <w:pBdr>
+                <w:top w:val="none" w:color="auto" w:sz="0" w:space="0"/>
+                <w:left w:val="single" w:color="E1E1E8" w:sz="6" w:space="7"/>
+                <w:bottom w:val="none" w:color="auto" w:sz="0" w:space="0"/>
+                <w:right w:val="none" w:color="auto" w:sz="0" w:space="0"/>
+              </w:pBdr>
+              <w:spacing w:before="0" w:beforeAutospacing="0" w:after="0" w:afterAutospacing="0" w:line="231" w:lineRule="atLeast"/>
+              <w:ind w:left="676" w:right="0" w:hanging="360"/>
+              <w:jc w:val="left"/>
+              <w:rPr>
+                <w:rFonts w:hint="default" w:ascii="Times New Roman" w:hAnsi="Times New Roman" w:cs="Times New Roman"/>
+              </w:rPr>
+            </w:pPr>
+            <w:r>
+              <w:rPr>
+                <w:rFonts w:hint="default" w:ascii="Times New Roman" w:hAnsi="Times New Roman" w:eastAsia="Monaco" w:cs="Times New Roman"/>
+                <w:i w:val="0"/>
+                <w:caps w:val="0"/>
+                <w:color w:val="AFAFAF"/>
+                <w:spacing w:val="0"/>
+                <w:sz w:val="19"/>
+                <w:szCs w:val="19"/>
+                <w:bdr w:val="none" w:color="auto" w:sz="0" w:space="0"/>
+                <w:shd w:val="clear" w:fill="F7F7F9"/>
+              </w:rPr>
+              <w:t>                </w:t>
+            </w:r>
+            <w:r>
+              <w:rPr>
+                <w:rFonts w:hint="default" w:ascii="Times New Roman" w:hAnsi="Times New Roman" w:eastAsia="Monaco" w:cs="Times New Roman"/>
+                <w:i w:val="0"/>
+                <w:caps w:val="0"/>
+                <w:color w:val="008200"/>
+                <w:spacing w:val="0"/>
+                <w:sz w:val="19"/>
+                <w:szCs w:val="19"/>
+                <w:bdr w:val="none" w:color="auto" w:sz="0" w:space="0"/>
+                <w:shd w:val="clear" w:fill="F7F7F9"/>
+              </w:rPr>
+              <w:t>/* 若收录V使得dist[W]变小 */</w:t>
+            </w:r>
+          </w:p>
+          <w:p>
+            <w:pPr>
+              <w:keepNext w:val="0"/>
+              <w:keepLines w:val="0"/>
+              <w:widowControl/>
+              <w:numPr>
+                <w:ilvl w:val="0"/>
+                <w:numId w:val="3"/>
+              </w:numPr>
+              <w:suppressLineNumbers w:val="0"/>
+              <w:pBdr>
+                <w:top w:val="none" w:color="auto" w:sz="0" w:space="0"/>
+                <w:left w:val="single" w:color="E1E1E8" w:sz="6" w:space="7"/>
+                <w:bottom w:val="none" w:color="auto" w:sz="0" w:space="0"/>
+                <w:right w:val="none" w:color="auto" w:sz="0" w:space="0"/>
+              </w:pBdr>
+              <w:spacing w:before="0" w:beforeAutospacing="0" w:after="0" w:afterAutospacing="0" w:line="231" w:lineRule="atLeast"/>
+              <w:ind w:left="676" w:right="0" w:hanging="360"/>
+              <w:jc w:val="left"/>
+              <w:rPr>
+                <w:rFonts w:hint="default" w:ascii="Times New Roman" w:hAnsi="Times New Roman" w:cs="Times New Roman"/>
+              </w:rPr>
+            </w:pPr>
+            <w:r>
+              <w:rPr>
+                <w:rFonts w:hint="default" w:ascii="Times New Roman" w:hAnsi="Times New Roman" w:eastAsia="Monaco" w:cs="Times New Roman"/>
+                <w:i w:val="0"/>
+                <w:caps w:val="0"/>
+                <w:color w:val="AFAFAF"/>
+                <w:spacing w:val="0"/>
+                <w:sz w:val="19"/>
+                <w:szCs w:val="19"/>
+                <w:bdr w:val="none" w:color="auto" w:sz="0" w:space="0"/>
+                <w:shd w:val="clear" w:fill="F7F7F9"/>
+              </w:rPr>
+              <w:t>                </w:t>
+            </w:r>
+            <w:r>
+              <w:rPr>
+                <w:rFonts w:hint="default" w:ascii="Times New Roman" w:hAnsi="Times New Roman" w:eastAsia="Monaco" w:cs="Times New Roman"/>
+                <w:b/>
+                <w:i w:val="0"/>
+                <w:caps w:val="0"/>
+                <w:color w:val="FF7800"/>
+                <w:spacing w:val="0"/>
+                <w:sz w:val="19"/>
+                <w:szCs w:val="19"/>
+                <w:bdr w:val="none" w:color="auto" w:sz="0" w:space="0"/>
+                <w:shd w:val="clear" w:fill="F7F7F9"/>
+              </w:rPr>
+              <w:t>if</w:t>
+            </w:r>
+            <w:r>
+              <w:rPr>
+                <w:rFonts w:hint="default" w:ascii="Times New Roman" w:hAnsi="Times New Roman" w:eastAsia="Monaco" w:cs="Times New Roman"/>
+                <w:i w:val="0"/>
+                <w:caps w:val="0"/>
+                <w:color w:val="AFAFAF"/>
+                <w:spacing w:val="0"/>
+                <w:sz w:val="19"/>
+                <w:szCs w:val="19"/>
+                <w:bdr w:val="single" w:color="E1E1E8" w:sz="6" w:space="0"/>
+                <w:shd w:val="clear" w:fill="F7F7F9"/>
+              </w:rPr>
+              <w:t> </w:t>
+            </w:r>
+            <w:r>
+              <w:rPr>
+                <w:rFonts w:hint="default" w:ascii="Times New Roman" w:hAnsi="Times New Roman" w:eastAsia="Monaco" w:cs="Times New Roman"/>
+                <w:i w:val="0"/>
+                <w:caps w:val="0"/>
+                <w:color w:val="000000"/>
+                <w:spacing w:val="0"/>
+                <w:sz w:val="19"/>
+                <w:szCs w:val="19"/>
+                <w:bdr w:val="none" w:color="auto" w:sz="0" w:space="0"/>
+                <w:shd w:val="clear" w:fill="F7F7F9"/>
+              </w:rPr>
+              <w:t>( dist[V]+Graph-&gt;G[V][W] &lt; dist[W] ) {</w:t>
+            </w:r>
+          </w:p>
+          <w:p>
+            <w:pPr>
+              <w:keepNext w:val="0"/>
+              <w:keepLines w:val="0"/>
+              <w:widowControl/>
+              <w:numPr>
+                <w:ilvl w:val="0"/>
+                <w:numId w:val="3"/>
+              </w:numPr>
+              <w:suppressLineNumbers w:val="0"/>
+              <w:pBdr>
+                <w:top w:val="none" w:color="auto" w:sz="0" w:space="0"/>
+                <w:left w:val="single" w:color="E1E1E8" w:sz="6" w:space="7"/>
+                <w:bottom w:val="none" w:color="auto" w:sz="0" w:space="0"/>
+                <w:right w:val="none" w:color="auto" w:sz="0" w:space="0"/>
+              </w:pBdr>
+              <w:spacing w:before="0" w:beforeAutospacing="0" w:after="0" w:afterAutospacing="0" w:line="231" w:lineRule="atLeast"/>
+              <w:ind w:left="676" w:right="0" w:hanging="360"/>
+              <w:jc w:val="left"/>
+              <w:rPr>
+                <w:rFonts w:hint="default" w:ascii="Times New Roman" w:hAnsi="Times New Roman" w:cs="Times New Roman"/>
+              </w:rPr>
+            </w:pPr>
+            <w:r>
+              <w:rPr>
+                <w:rFonts w:hint="default" w:ascii="Times New Roman" w:hAnsi="Times New Roman" w:eastAsia="Monaco" w:cs="Times New Roman"/>
+                <w:i w:val="0"/>
+                <w:caps w:val="0"/>
+                <w:color w:val="AFAFAF"/>
+                <w:spacing w:val="0"/>
+                <w:sz w:val="19"/>
+                <w:szCs w:val="19"/>
+                <w:bdr w:val="none" w:color="auto" w:sz="0" w:space="0"/>
+                <w:shd w:val="clear" w:fill="F7F7F9"/>
+              </w:rPr>
+              <w:t>                    </w:t>
+            </w:r>
+            <w:r>
+              <w:rPr>
+                <w:rFonts w:hint="default" w:ascii="Times New Roman" w:hAnsi="Times New Roman" w:eastAsia="Monaco" w:cs="Times New Roman"/>
+                <w:i w:val="0"/>
+                <w:caps w:val="0"/>
+                <w:color w:val="000000"/>
+                <w:spacing w:val="0"/>
+                <w:sz w:val="19"/>
+                <w:szCs w:val="19"/>
+                <w:bdr w:val="none" w:color="auto" w:sz="0" w:space="0"/>
+                <w:shd w:val="clear" w:fill="F7F7F9"/>
+              </w:rPr>
+              <w:t>dist[W] = dist[V]+Graph-&gt;G[V][W]; </w:t>
+            </w:r>
+            <w:r>
+              <w:rPr>
+                <w:rFonts w:hint="default" w:ascii="Times New Roman" w:hAnsi="Times New Roman" w:eastAsia="Monaco" w:cs="Times New Roman"/>
+                <w:i w:val="0"/>
+                <w:caps w:val="0"/>
+                <w:color w:val="008200"/>
+                <w:spacing w:val="0"/>
+                <w:sz w:val="19"/>
+                <w:szCs w:val="19"/>
+                <w:bdr w:val="none" w:color="auto" w:sz="0" w:space="0"/>
+                <w:shd w:val="clear" w:fill="F7F7F9"/>
+              </w:rPr>
+              <w:t>/* 更新dist[W] */</w:t>
+            </w:r>
+          </w:p>
+          <w:p>
+            <w:pPr>
+              <w:keepNext w:val="0"/>
+              <w:keepLines w:val="0"/>
+              <w:widowControl/>
+              <w:numPr>
+                <w:ilvl w:val="0"/>
+                <w:numId w:val="3"/>
+              </w:numPr>
+              <w:suppressLineNumbers w:val="0"/>
+              <w:pBdr>
+                <w:top w:val="none" w:color="auto" w:sz="0" w:space="0"/>
+                <w:left w:val="single" w:color="E1E1E8" w:sz="6" w:space="7"/>
+                <w:bottom w:val="none" w:color="auto" w:sz="0" w:space="0"/>
+                <w:right w:val="none" w:color="auto" w:sz="0" w:space="0"/>
+              </w:pBdr>
+              <w:spacing w:before="0" w:beforeAutospacing="0" w:after="0" w:afterAutospacing="0" w:line="231" w:lineRule="atLeast"/>
+              <w:ind w:left="676" w:right="0" w:hanging="360"/>
+              <w:jc w:val="left"/>
+              <w:rPr>
+                <w:rFonts w:hint="default" w:ascii="Times New Roman" w:hAnsi="Times New Roman" w:cs="Times New Roman"/>
+              </w:rPr>
+            </w:pPr>
+            <w:r>
+              <w:rPr>
+                <w:rFonts w:hint="default" w:ascii="Times New Roman" w:hAnsi="Times New Roman" w:eastAsia="Monaco" w:cs="Times New Roman"/>
+                <w:i w:val="0"/>
+                <w:caps w:val="0"/>
+                <w:color w:val="AFAFAF"/>
+                <w:spacing w:val="0"/>
+                <w:sz w:val="19"/>
+                <w:szCs w:val="19"/>
+                <w:bdr w:val="none" w:color="auto" w:sz="0" w:space="0"/>
+                <w:shd w:val="clear" w:fill="F7F7F9"/>
+              </w:rPr>
+              <w:t>                    </w:t>
+            </w:r>
+            <w:r>
+              <w:rPr>
+                <w:rFonts w:hint="default" w:ascii="Times New Roman" w:hAnsi="Times New Roman" w:eastAsia="Monaco" w:cs="Times New Roman"/>
+                <w:i w:val="0"/>
+                <w:caps w:val="0"/>
+                <w:color w:val="000000"/>
+                <w:spacing w:val="0"/>
+                <w:sz w:val="19"/>
+                <w:szCs w:val="19"/>
+                <w:bdr w:val="none" w:color="auto" w:sz="0" w:space="0"/>
+                <w:shd w:val="clear" w:fill="F7F7F9"/>
+              </w:rPr>
+              <w:t>path[W] = V; </w:t>
+            </w:r>
+            <w:r>
+              <w:rPr>
+                <w:rFonts w:hint="default" w:ascii="Times New Roman" w:hAnsi="Times New Roman" w:eastAsia="Monaco" w:cs="Times New Roman"/>
+                <w:i w:val="0"/>
+                <w:caps w:val="0"/>
+                <w:color w:val="008200"/>
+                <w:spacing w:val="0"/>
+                <w:sz w:val="19"/>
+                <w:szCs w:val="19"/>
+                <w:bdr w:val="none" w:color="auto" w:sz="0" w:space="0"/>
+                <w:shd w:val="clear" w:fill="F7F7F9"/>
+              </w:rPr>
+              <w:t>/* 更新S到W的路径 */</w:t>
+            </w:r>
+          </w:p>
+          <w:p>
+            <w:pPr>
+              <w:keepNext w:val="0"/>
+              <w:keepLines w:val="0"/>
+              <w:widowControl/>
+              <w:numPr>
+                <w:ilvl w:val="0"/>
+                <w:numId w:val="3"/>
+              </w:numPr>
+              <w:suppressLineNumbers w:val="0"/>
+              <w:pBdr>
+                <w:top w:val="none" w:color="auto" w:sz="0" w:space="0"/>
+                <w:left w:val="single" w:color="E1E1E8" w:sz="6" w:space="7"/>
+                <w:bottom w:val="none" w:color="auto" w:sz="0" w:space="0"/>
+                <w:right w:val="none" w:color="auto" w:sz="0" w:space="0"/>
+              </w:pBdr>
+              <w:spacing w:before="0" w:beforeAutospacing="0" w:after="0" w:afterAutospacing="0" w:line="231" w:lineRule="atLeast"/>
+              <w:ind w:left="676" w:right="0" w:hanging="360"/>
+              <w:jc w:val="left"/>
+              <w:rPr>
+                <w:rFonts w:hint="default" w:ascii="Times New Roman" w:hAnsi="Times New Roman" w:cs="Times New Roman"/>
+              </w:rPr>
+            </w:pPr>
+            <w:r>
+              <w:rPr>
+                <w:rFonts w:hint="default" w:ascii="Times New Roman" w:hAnsi="Times New Roman" w:eastAsia="Monaco" w:cs="Times New Roman"/>
+                <w:i w:val="0"/>
+                <w:caps w:val="0"/>
+                <w:color w:val="AFAFAF"/>
+                <w:spacing w:val="0"/>
+                <w:sz w:val="19"/>
+                <w:szCs w:val="19"/>
+                <w:bdr w:val="none" w:color="auto" w:sz="0" w:space="0"/>
+                <w:shd w:val="clear" w:fill="F7F7F9"/>
+              </w:rPr>
+              <w:t>                </w:t>
+            </w:r>
+            <w:r>
+              <w:rPr>
+                <w:rFonts w:hint="default" w:ascii="Times New Roman" w:hAnsi="Times New Roman" w:eastAsia="Monaco" w:cs="Times New Roman"/>
+                <w:i w:val="0"/>
+                <w:caps w:val="0"/>
+                <w:color w:val="000000"/>
+                <w:spacing w:val="0"/>
+                <w:sz w:val="19"/>
+                <w:szCs w:val="19"/>
+                <w:bdr w:val="none" w:color="auto" w:sz="0" w:space="0"/>
+                <w:shd w:val="clear" w:fill="F7F7F9"/>
+              </w:rPr>
+              <w:t>}</w:t>
+            </w:r>
+          </w:p>
+          <w:p>
+            <w:pPr>
+              <w:keepNext w:val="0"/>
+              <w:keepLines w:val="0"/>
+              <w:widowControl/>
+              <w:numPr>
+                <w:ilvl w:val="0"/>
+                <w:numId w:val="3"/>
+              </w:numPr>
+              <w:suppressLineNumbers w:val="0"/>
+              <w:pBdr>
+                <w:top w:val="none" w:color="auto" w:sz="0" w:space="0"/>
+                <w:left w:val="single" w:color="E1E1E8" w:sz="6" w:space="7"/>
+                <w:bottom w:val="none" w:color="auto" w:sz="0" w:space="0"/>
+                <w:right w:val="none" w:color="auto" w:sz="0" w:space="0"/>
+              </w:pBdr>
+              <w:spacing w:before="0" w:beforeAutospacing="0" w:after="0" w:afterAutospacing="0" w:line="231" w:lineRule="atLeast"/>
+              <w:ind w:left="676" w:right="0" w:hanging="360"/>
+              <w:jc w:val="left"/>
+              <w:rPr>
+                <w:rFonts w:hint="default" w:ascii="Times New Roman" w:hAnsi="Times New Roman" w:cs="Times New Roman"/>
+              </w:rPr>
+            </w:pPr>
+            <w:r>
+              <w:rPr>
+                <w:rFonts w:hint="default" w:ascii="Times New Roman" w:hAnsi="Times New Roman" w:eastAsia="Monaco" w:cs="Times New Roman"/>
+                <w:i w:val="0"/>
+                <w:caps w:val="0"/>
+                <w:color w:val="AFAFAF"/>
+                <w:spacing w:val="0"/>
+                <w:sz w:val="19"/>
+                <w:szCs w:val="19"/>
+                <w:bdr w:val="none" w:color="auto" w:sz="0" w:space="0"/>
+                <w:shd w:val="clear" w:fill="F7F7F9"/>
+              </w:rPr>
+              <w:t>            </w:t>
+            </w:r>
+            <w:r>
+              <w:rPr>
+                <w:rFonts w:hint="default" w:ascii="Times New Roman" w:hAnsi="Times New Roman" w:eastAsia="Monaco" w:cs="Times New Roman"/>
+                <w:i w:val="0"/>
+                <w:caps w:val="0"/>
+                <w:color w:val="000000"/>
+                <w:spacing w:val="0"/>
+                <w:sz w:val="19"/>
+                <w:szCs w:val="19"/>
+                <w:bdr w:val="none" w:color="auto" w:sz="0" w:space="0"/>
+                <w:shd w:val="clear" w:fill="F7F7F9"/>
+              </w:rPr>
+              <w:t>}</w:t>
+            </w:r>
+          </w:p>
+          <w:p>
+            <w:pPr>
+              <w:keepNext w:val="0"/>
+              <w:keepLines w:val="0"/>
+              <w:widowControl/>
+              <w:numPr>
+                <w:ilvl w:val="0"/>
+                <w:numId w:val="3"/>
+              </w:numPr>
+              <w:suppressLineNumbers w:val="0"/>
+              <w:pBdr>
+                <w:top w:val="none" w:color="auto" w:sz="0" w:space="0"/>
+                <w:left w:val="single" w:color="E1E1E8" w:sz="6" w:space="7"/>
+                <w:bottom w:val="none" w:color="auto" w:sz="0" w:space="0"/>
+                <w:right w:val="none" w:color="auto" w:sz="0" w:space="0"/>
+              </w:pBdr>
+              <w:spacing w:before="0" w:beforeAutospacing="0" w:after="0" w:afterAutospacing="0" w:line="231" w:lineRule="atLeast"/>
+              <w:ind w:left="676" w:right="0" w:hanging="360"/>
+              <w:jc w:val="left"/>
+              <w:rPr>
+                <w:rFonts w:hint="default" w:ascii="Times New Roman" w:hAnsi="Times New Roman" w:cs="Times New Roman"/>
+              </w:rPr>
+            </w:pPr>
+            <w:r>
+              <w:rPr>
+                <w:rFonts w:hint="default" w:ascii="Times New Roman" w:hAnsi="Times New Roman" w:eastAsia="Monaco" w:cs="Times New Roman"/>
+                <w:i w:val="0"/>
+                <w:caps w:val="0"/>
+                <w:color w:val="AFAFAF"/>
+                <w:spacing w:val="0"/>
+                <w:sz w:val="19"/>
+                <w:szCs w:val="19"/>
+                <w:bdr w:val="none" w:color="auto" w:sz="0" w:space="0"/>
+                <w:shd w:val="clear" w:fill="F7F7F9"/>
+              </w:rPr>
+              <w:t>    </w:t>
+            </w:r>
+            <w:r>
+              <w:rPr>
+                <w:rFonts w:hint="default" w:ascii="Times New Roman" w:hAnsi="Times New Roman" w:eastAsia="Monaco" w:cs="Times New Roman"/>
+                <w:i w:val="0"/>
+                <w:caps w:val="0"/>
+                <w:color w:val="000000"/>
+                <w:spacing w:val="0"/>
+                <w:sz w:val="19"/>
+                <w:szCs w:val="19"/>
+                <w:bdr w:val="none" w:color="auto" w:sz="0" w:space="0"/>
+                <w:shd w:val="clear" w:fill="F7F7F9"/>
+              </w:rPr>
+              <w:t>} </w:t>
+            </w:r>
+            <w:r>
+              <w:rPr>
+                <w:rFonts w:hint="default" w:ascii="Times New Roman" w:hAnsi="Times New Roman" w:eastAsia="Monaco" w:cs="Times New Roman"/>
+                <w:i w:val="0"/>
+                <w:caps w:val="0"/>
+                <w:color w:val="008200"/>
+                <w:spacing w:val="0"/>
+                <w:sz w:val="19"/>
+                <w:szCs w:val="19"/>
+                <w:bdr w:val="none" w:color="auto" w:sz="0" w:space="0"/>
+                <w:shd w:val="clear" w:fill="F7F7F9"/>
+              </w:rPr>
+              <w:t>/* while结束*/</w:t>
+            </w:r>
+          </w:p>
+          <w:p>
+            <w:pPr>
+              <w:keepNext w:val="0"/>
+              <w:keepLines w:val="0"/>
+              <w:widowControl/>
+              <w:numPr>
+                <w:ilvl w:val="0"/>
+                <w:numId w:val="3"/>
+              </w:numPr>
+              <w:suppressLineNumbers w:val="0"/>
+              <w:pBdr>
+                <w:top w:val="none" w:color="auto" w:sz="0" w:space="0"/>
+                <w:left w:val="single" w:color="E1E1E8" w:sz="6" w:space="7"/>
+                <w:bottom w:val="none" w:color="auto" w:sz="0" w:space="0"/>
+                <w:right w:val="none" w:color="auto" w:sz="0" w:space="0"/>
+              </w:pBdr>
+              <w:spacing w:before="0" w:beforeAutospacing="0" w:after="0" w:afterAutospacing="0" w:line="231" w:lineRule="atLeast"/>
+              <w:ind w:left="676" w:right="0" w:hanging="360"/>
+              <w:jc w:val="left"/>
+              <w:rPr>
+                <w:rFonts w:hint="default" w:ascii="Times New Roman" w:hAnsi="Times New Roman" w:cs="Times New Roman"/>
+              </w:rPr>
+            </w:pPr>
+            <w:r>
+              <w:rPr>
+                <w:rFonts w:hint="default" w:ascii="Times New Roman" w:hAnsi="Times New Roman" w:eastAsia="Monaco" w:cs="Times New Roman"/>
+                <w:i w:val="0"/>
+                <w:caps w:val="0"/>
+                <w:color w:val="AFAFAF"/>
+                <w:spacing w:val="0"/>
+                <w:sz w:val="19"/>
+                <w:szCs w:val="19"/>
+                <w:bdr w:val="none" w:color="auto" w:sz="0" w:space="0"/>
+                <w:shd w:val="clear" w:fill="F7F7F9"/>
+              </w:rPr>
+              <w:t>    </w:t>
+            </w:r>
+            <w:r>
+              <w:rPr>
+                <w:rFonts w:hint="default" w:ascii="Times New Roman" w:hAnsi="Times New Roman" w:eastAsia="Monaco" w:cs="Times New Roman"/>
+                <w:b/>
+                <w:i w:val="0"/>
+                <w:caps w:val="0"/>
+                <w:color w:val="FF7800"/>
+                <w:spacing w:val="0"/>
+                <w:sz w:val="19"/>
+                <w:szCs w:val="19"/>
+                <w:bdr w:val="none" w:color="auto" w:sz="0" w:space="0"/>
+                <w:shd w:val="clear" w:fill="F7F7F9"/>
+              </w:rPr>
+              <w:t>return</w:t>
+            </w:r>
+            <w:r>
+              <w:rPr>
+                <w:rFonts w:hint="default" w:ascii="Times New Roman" w:hAnsi="Times New Roman" w:eastAsia="Monaco" w:cs="Times New Roman"/>
+                <w:i w:val="0"/>
+                <w:caps w:val="0"/>
+                <w:color w:val="AFAFAF"/>
+                <w:spacing w:val="0"/>
+                <w:sz w:val="19"/>
+                <w:szCs w:val="19"/>
+                <w:bdr w:val="single" w:color="E1E1E8" w:sz="6" w:space="0"/>
+                <w:shd w:val="clear" w:fill="F7F7F9"/>
+              </w:rPr>
+              <w:t> </w:t>
+            </w:r>
+            <w:r>
+              <w:rPr>
+                <w:rFonts w:hint="default" w:ascii="Times New Roman" w:hAnsi="Times New Roman" w:eastAsia="Monaco" w:cs="Times New Roman"/>
+                <w:b/>
+                <w:i w:val="0"/>
+                <w:caps w:val="0"/>
+                <w:color w:val="FF7800"/>
+                <w:spacing w:val="0"/>
+                <w:sz w:val="19"/>
+                <w:szCs w:val="19"/>
+                <w:bdr w:val="none" w:color="auto" w:sz="0" w:space="0"/>
+                <w:shd w:val="clear" w:fill="F7F7F9"/>
+              </w:rPr>
+              <w:t>true</w:t>
+            </w:r>
+            <w:r>
+              <w:rPr>
+                <w:rFonts w:hint="default" w:ascii="Times New Roman" w:hAnsi="Times New Roman" w:eastAsia="Monaco" w:cs="Times New Roman"/>
+                <w:i w:val="0"/>
+                <w:caps w:val="0"/>
+                <w:color w:val="000000"/>
+                <w:spacing w:val="0"/>
+                <w:sz w:val="19"/>
+                <w:szCs w:val="19"/>
+                <w:bdr w:val="none" w:color="auto" w:sz="0" w:space="0"/>
+                <w:shd w:val="clear" w:fill="F7F7F9"/>
+              </w:rPr>
+              <w:t>; </w:t>
+            </w:r>
+            <w:r>
+              <w:rPr>
+                <w:rFonts w:hint="default" w:ascii="Times New Roman" w:hAnsi="Times New Roman" w:eastAsia="Monaco" w:cs="Times New Roman"/>
+                <w:i w:val="0"/>
+                <w:caps w:val="0"/>
+                <w:color w:val="008200"/>
+                <w:spacing w:val="0"/>
+                <w:sz w:val="19"/>
+                <w:szCs w:val="19"/>
+                <w:bdr w:val="none" w:color="auto" w:sz="0" w:space="0"/>
+                <w:shd w:val="clear" w:fill="F7F7F9"/>
+              </w:rPr>
+              <w:t>/* 算法执行完毕，返回正确标记 */</w:t>
+            </w:r>
+          </w:p>
+          <w:p>
+            <w:pPr>
+              <w:numPr>
+                <w:numId w:val="0"/>
+              </w:numPr>
+              <w:jc w:val="both"/>
+              <w:rPr>
+                <w:rFonts w:hint="default" w:ascii="Times New Roman" w:hAnsi="Times New Roman" w:eastAsia="微软雅黑" w:cs="Times New Roman"/>
+                <w:sz w:val="21"/>
+                <w:szCs w:val="21"/>
+                <w:vertAlign w:val="baseline"/>
+                <w:lang w:val="en-US" w:eastAsia="zh-CN"/>
+              </w:rPr>
+            </w:pPr>
+          </w:p>
+        </w:tc>
+      </w:tr>
+    </w:tbl>
+    <w:p>
+      <w:pPr>
+        <w:numPr>
           <w:numId w:val="0"/>
         </w:numPr>
         <w:jc w:val="both"/>
@@ -7699,8 +11760,175 @@
       <w:lvlJc w:val="left"/>
     </w:lvl>
   </w:abstractNum>
+  <w:abstractNum w:abstractNumId="1">
+    <w:nsid w:val="5A77F77E"/>
+    <w:multiLevelType w:val="singleLevel"/>
+    <w:tmpl w:val="5A77F77E"/>
+    <w:lvl w:ilvl="0" w:tentative="0">
+      <w:start w:val="5"/>
+      <w:numFmt w:val="chineseCounting"/>
+      <w:suff w:val="nothing"/>
+      <w:lvlText w:val="%1、"/>
+      <w:lvlJc w:val="left"/>
+    </w:lvl>
+  </w:abstractNum>
+  <w:abstractNum w:abstractNumId="2">
+    <w:nsid w:val="5A77F815"/>
+    <w:multiLevelType w:val="multilevel"/>
+    <w:tmpl w:val="5A77F815"/>
+    <w:lvl w:ilvl="0" w:tentative="0">
+      <w:start w:val="1"/>
+      <w:numFmt w:val="decimal"/>
+      <w:lvlText w:val="%1."/>
+      <w:lvlJc w:val="left"/>
+      <w:pPr>
+        <w:tabs>
+          <w:tab w:val="left" w:pos="720"/>
+        </w:tabs>
+        <w:ind w:left="720" w:hanging="360"/>
+      </w:pPr>
+      <w:rPr>
+        <w:sz w:val="24"/>
+        <w:szCs w:val="24"/>
+      </w:rPr>
+    </w:lvl>
+    <w:lvl w:ilvl="1" w:tentative="0">
+      <w:start w:val="1"/>
+      <w:numFmt w:val="decimal"/>
+      <w:lvlText w:val="%2."/>
+      <w:lvlJc w:val="left"/>
+      <w:pPr>
+        <w:tabs>
+          <w:tab w:val="left" w:pos="1440"/>
+        </w:tabs>
+        <w:ind w:left="1440" w:hanging="360"/>
+      </w:pPr>
+      <w:rPr>
+        <w:sz w:val="24"/>
+        <w:szCs w:val="24"/>
+      </w:rPr>
+    </w:lvl>
+    <w:lvl w:ilvl="2" w:tentative="0">
+      <w:start w:val="1"/>
+      <w:numFmt w:val="decimal"/>
+      <w:lvlText w:val="%3."/>
+      <w:lvlJc w:val="left"/>
+      <w:pPr>
+        <w:tabs>
+          <w:tab w:val="left" w:pos="2160"/>
+        </w:tabs>
+        <w:ind w:left="2160" w:hanging="360"/>
+      </w:pPr>
+      <w:rPr>
+        <w:sz w:val="24"/>
+        <w:szCs w:val="24"/>
+      </w:rPr>
+    </w:lvl>
+    <w:lvl w:ilvl="3" w:tentative="0">
+      <w:start w:val="1"/>
+      <w:numFmt w:val="decimal"/>
+      <w:lvlText w:val="%4."/>
+      <w:lvlJc w:val="left"/>
+      <w:pPr>
+        <w:tabs>
+          <w:tab w:val="left" w:pos="2517"/>
+        </w:tabs>
+        <w:ind w:left="2880" w:hanging="360"/>
+      </w:pPr>
+      <w:rPr>
+        <w:sz w:val="24"/>
+        <w:szCs w:val="24"/>
+      </w:rPr>
+    </w:lvl>
+    <w:lvl w:ilvl="4" w:tentative="0">
+      <w:start w:val="1"/>
+      <w:numFmt w:val="decimal"/>
+      <w:lvlText w:val="%5."/>
+      <w:lvlJc w:val="left"/>
+      <w:pPr>
+        <w:tabs>
+          <w:tab w:val="left" w:pos="3238"/>
+        </w:tabs>
+        <w:ind w:left="3600" w:hanging="360"/>
+      </w:pPr>
+      <w:rPr>
+        <w:sz w:val="24"/>
+        <w:szCs w:val="24"/>
+      </w:rPr>
+    </w:lvl>
+    <w:lvl w:ilvl="5" w:tentative="0">
+      <w:start w:val="1"/>
+      <w:numFmt w:val="decimal"/>
+      <w:lvlText w:val="%6."/>
+      <w:lvlJc w:val="left"/>
+      <w:pPr>
+        <w:tabs>
+          <w:tab w:val="left" w:pos="3958"/>
+        </w:tabs>
+        <w:ind w:left="4320" w:hanging="360"/>
+      </w:pPr>
+      <w:rPr>
+        <w:sz w:val="24"/>
+        <w:szCs w:val="24"/>
+      </w:rPr>
+    </w:lvl>
+    <w:lvl w:ilvl="6" w:tentative="0">
+      <w:start w:val="1"/>
+      <w:numFmt w:val="decimal"/>
+      <w:lvlText w:val="%7."/>
+      <w:lvlJc w:val="left"/>
+      <w:pPr>
+        <w:tabs>
+          <w:tab w:val="left" w:pos="4678"/>
+        </w:tabs>
+        <w:ind w:left="5040" w:hanging="360"/>
+      </w:pPr>
+      <w:rPr>
+        <w:sz w:val="24"/>
+        <w:szCs w:val="24"/>
+      </w:rPr>
+    </w:lvl>
+    <w:lvl w:ilvl="7" w:tentative="0">
+      <w:start w:val="1"/>
+      <w:numFmt w:val="decimal"/>
+      <w:lvlText w:val="%8."/>
+      <w:lvlJc w:val="left"/>
+      <w:pPr>
+        <w:tabs>
+          <w:tab w:val="left" w:pos="5398"/>
+        </w:tabs>
+        <w:ind w:left="5760" w:hanging="360"/>
+      </w:pPr>
+      <w:rPr>
+        <w:sz w:val="24"/>
+        <w:szCs w:val="24"/>
+      </w:rPr>
+    </w:lvl>
+    <w:lvl w:ilvl="8" w:tentative="0">
+      <w:start w:val="1"/>
+      <w:numFmt w:val="decimal"/>
+      <w:lvlText w:val="%9."/>
+      <w:lvlJc w:val="left"/>
+      <w:pPr>
+        <w:tabs>
+          <w:tab w:val="left" w:pos="6118"/>
+        </w:tabs>
+        <w:ind w:left="6480" w:hanging="360"/>
+      </w:pPr>
+      <w:rPr>
+        <w:sz w:val="24"/>
+        <w:szCs w:val="24"/>
+      </w:rPr>
+    </w:lvl>
+  </w:abstractNum>
   <w:num w:numId="1">
     <w:abstractNumId w:val="0"/>
+  </w:num>
+  <w:num w:numId="2">
+    <w:abstractNumId w:val="1"/>
+  </w:num>
+  <w:num w:numId="3">
+    <w:abstractNumId w:val="2"/>
   </w:num>
 </w:numbering>
 </file>

</xml_diff>